<commit_message>
Video 26 productos OK Sin IMG
</commit_message>
<xml_diff>
--- a/Apuntes.docx
+++ b/Apuntes.docx
@@ -68,19 +68,8 @@
           <w:iCs w:val="0"/>
           <w:color w:val="002060"/>
         </w:rPr>
-        <w:t xml:space="preserve">Instalar </w:t>
-      </w:r>
-      <w:proofErr w:type="spellStart"/>
-      <w:r>
-        <w:rPr>
-          <w:rStyle w:val="nfasissutil"/>
-          <w:i w:val="0"/>
-          <w:iCs w:val="0"/>
-          <w:color w:val="002060"/>
-        </w:rPr>
-        <w:t>Symfony</w:t>
-      </w:r>
-      <w:proofErr w:type="spellEnd"/>
+        <w:t>Instalar Symfony</w:t>
+      </w:r>
     </w:p>
     <w:p>
       <w:r>
@@ -98,7 +87,7 @@
           <w:rStyle w:val="Hipervnculo"/>
         </w:rPr>
       </w:pPr>
-      <w:hyperlink r:id="rId5" w:history="1">
+      <w:hyperlink r:id="rId6" w:history="1">
         <w:r>
           <w:rPr>
             <w:rStyle w:val="Hipervnculo"/>
@@ -145,30 +134,44 @@
         <w:rPr>
           <w:rFonts w:ascii="Consolas" w:hAnsi="Consolas"/>
           <w:color w:val="FAFAFA"/>
-        </w:rPr>
-      </w:pPr>
-      <w:proofErr w:type="spellStart"/>
-      <w:r>
+          <w:lang w:val="en-US"/>
+        </w:rPr>
+      </w:pPr>
+      <w:proofErr w:type="spellStart"/>
+      <w:r>
+        <w:rPr>
+          <w:lang w:val="en-US"/>
+        </w:rPr>
         <w:t>Php</w:t>
       </w:r>
       <w:proofErr w:type="spellEnd"/>
       <w:r>
+        <w:rPr>
+          <w:lang w:val="en-US"/>
+        </w:rPr>
         <w:t xml:space="preserve"> </w:t>
       </w:r>
       <w:proofErr w:type="spellStart"/>
       <w:proofErr w:type="gramStart"/>
       <w:r>
+        <w:rPr>
+          <w:lang w:val="en-US"/>
+        </w:rPr>
         <w:t>symfony.phar</w:t>
       </w:r>
       <w:proofErr w:type="spellEnd"/>
       <w:proofErr w:type="gramEnd"/>
       <w:r>
+        <w:rPr>
+          <w:lang w:val="en-US"/>
+        </w:rPr>
         <w:t xml:space="preserve"> new </w:t>
       </w:r>
       <w:r>
         <w:rPr>
           <w:rFonts w:ascii="Consolas" w:hAnsi="Consolas"/>
           <w:color w:val="FAFAFA"/>
+          <w:lang w:val="en-US"/>
         </w:rPr>
         <w:t xml:space="preserve"> </w:t>
       </w:r>
@@ -177,6 +180,7 @@
         <w:rPr>
           <w:rFonts w:ascii="Consolas" w:hAnsi="Consolas"/>
           <w:color w:val="FAFAFA"/>
+          <w:lang w:val="en-US"/>
         </w:rPr>
         <w:t>new</w:t>
       </w:r>
@@ -185,6 +189,7 @@
         <w:rPr>
           <w:rFonts w:ascii="Consolas" w:hAnsi="Consolas"/>
           <w:color w:val="FAFAFA"/>
+          <w:lang w:val="en-US"/>
         </w:rPr>
         <w:t xml:space="preserve"> </w:t>
       </w:r>
@@ -193,6 +198,7 @@
         <w:rPr>
           <w:rFonts w:ascii="Consolas" w:hAnsi="Consolas"/>
           <w:color w:val="FAFAFA"/>
+          <w:lang w:val="en-US"/>
         </w:rPr>
         <w:t>my_project_name</w:t>
       </w:r>
@@ -201,18 +207,18 @@
         <w:rPr>
           <w:rFonts w:ascii="Consolas" w:hAnsi="Consolas"/>
           <w:color w:val="FAFAFA"/>
-        </w:rPr>
-        <w:t xml:space="preserve"> </w:t>
-      </w:r>
-      <w:r>
-        <w:rPr>
-          <w:rFonts w:ascii="Consolas" w:hAnsi="Consolas"/>
-          <w:color w:val="FAFAFA"/>
-        </w:rPr>
-        <w:t>3.4</w:t>
-      </w:r>
-    </w:p>
-    <w:p/>
+          <w:lang w:val="en-US"/>
+        </w:rPr>
+        <w:t xml:space="preserve"> 3.4</w:t>
+      </w:r>
+    </w:p>
+    <w:p>
+      <w:pPr>
+        <w:rPr>
+          <w:lang w:val="en-US"/>
+        </w:rPr>
+      </w:pPr>
+    </w:p>
     <w:p>
       <w:pPr>
         <w:rPr>
@@ -235,55 +241,27 @@
         <w:rPr>
           <w:b/>
         </w:rPr>
-        <w:t xml:space="preserve"> No usar </w:t>
-      </w:r>
-      <w:proofErr w:type="spellStart"/>
-      <w:r>
-        <w:rPr>
-          <w:b/>
-        </w:rPr>
-        <w:t>Bundle</w:t>
-      </w:r>
-      <w:proofErr w:type="spellEnd"/>
-      <w:r>
-        <w:rPr>
-          <w:b/>
-        </w:rPr>
-        <w:t xml:space="preserve"> </w:t>
-      </w:r>
-    </w:p>
-    <w:p>
-      <w:pPr>
-        <w:rPr>
-          <w:b/>
-        </w:rPr>
-      </w:pPr>
-    </w:p>
-    <w:p>
-      <w:pPr>
-        <w:rPr>
-          <w:b/>
-        </w:rPr>
-      </w:pPr>
-      <w:r>
-        <w:rPr>
-          <w:b/>
-        </w:rPr>
-        <w:t xml:space="preserve">utilizar el App </w:t>
-      </w:r>
-      <w:proofErr w:type="spellStart"/>
-      <w:r>
-        <w:rPr>
-          <w:b/>
-        </w:rPr>
-        <w:t>Bundle</w:t>
-      </w:r>
-      <w:proofErr w:type="spellEnd"/>
-      <w:r>
-        <w:rPr>
-          <w:b/>
-        </w:rPr>
-        <w:t xml:space="preserve"> que se tiene para el proyecto.</w:t>
+        <w:t xml:space="preserve"> No usar Bundle </w:t>
+      </w:r>
+    </w:p>
+    <w:p>
+      <w:pPr>
+        <w:rPr>
+          <w:b/>
+        </w:rPr>
+      </w:pPr>
+    </w:p>
+    <w:p>
+      <w:pPr>
+        <w:rPr>
+          <w:b/>
+        </w:rPr>
+      </w:pPr>
+      <w:r>
+        <w:rPr>
+          <w:b/>
+        </w:rPr>
+        <w:t>utilizar el App Bundle que se tiene para el proyecto.</w:t>
       </w:r>
     </w:p>
     <w:p>
@@ -344,76 +322,85 @@
         <w:rPr>
           <w:b/>
         </w:rPr>
-        <w:t xml:space="preserve"> plantillas demo con </w:t>
-      </w:r>
-      <w:proofErr w:type="spellStart"/>
-      <w:r>
-        <w:rPr>
-          <w:b/>
-        </w:rPr>
-        <w:t>Twig</w:t>
-      </w:r>
-      <w:proofErr w:type="spellEnd"/>
-    </w:p>
-    <w:p>
-      <w:pPr>
-        <w:rPr>
-          <w:b/>
-        </w:rPr>
-      </w:pPr>
-    </w:p>
-    <w:p>
-      <w:pPr>
-        <w:rPr>
-          <w:b/>
-        </w:rPr>
-      </w:pPr>
-      <w:r>
-        <w:rPr>
-          <w:b/>
-        </w:rPr>
-        <w:t xml:space="preserve">Usar </w:t>
-      </w:r>
-      <w:proofErr w:type="spellStart"/>
-      <w:r>
-        <w:rPr>
-          <w:b/>
-        </w:rPr>
-        <w:t>Bootstrap</w:t>
-      </w:r>
-      <w:proofErr w:type="spellEnd"/>
-    </w:p>
-    <w:p>
-      <w:pPr>
-        <w:rPr>
-          <w:b/>
-        </w:rPr>
-      </w:pPr>
-    </w:p>
-    <w:p>
-      <w:pPr>
-        <w:rPr>
-          <w:b/>
-        </w:rPr>
-      </w:pPr>
-    </w:p>
-    <w:p>
-      <w:pPr>
-        <w:rPr>
-          <w:b/>
-        </w:rPr>
-      </w:pPr>
-      <w:r>
-        <w:rPr>
-          <w:b/>
-        </w:rPr>
-        <w:t xml:space="preserve">Imágenes free </w:t>
-      </w:r>
-      <w:hyperlink r:id="rId6" w:history="1">
+        <w:t xml:space="preserve"> plantillas demo con Twig</w:t>
+      </w:r>
+    </w:p>
+    <w:p>
+      <w:pPr>
+        <w:rPr>
+          <w:b/>
+        </w:rPr>
+      </w:pPr>
+    </w:p>
+    <w:p>
+      <w:pPr>
+        <w:rPr>
+          <w:b/>
+          <w:lang w:val="en-US"/>
+        </w:rPr>
+      </w:pPr>
+      <w:proofErr w:type="spellStart"/>
+      <w:r>
+        <w:rPr>
+          <w:b/>
+          <w:lang w:val="en-US"/>
+        </w:rPr>
+        <w:t>Usar</w:t>
+      </w:r>
+      <w:proofErr w:type="spellEnd"/>
+      <w:r>
+        <w:rPr>
+          <w:b/>
+          <w:lang w:val="en-US"/>
+        </w:rPr>
+        <w:t xml:space="preserve"> Bootstrap</w:t>
+      </w:r>
+    </w:p>
+    <w:p>
+      <w:pPr>
+        <w:rPr>
+          <w:b/>
+          <w:lang w:val="en-US"/>
+        </w:rPr>
+      </w:pPr>
+    </w:p>
+    <w:p>
+      <w:pPr>
+        <w:rPr>
+          <w:b/>
+          <w:lang w:val="en-US"/>
+        </w:rPr>
+      </w:pPr>
+    </w:p>
+    <w:p>
+      <w:pPr>
+        <w:rPr>
+          <w:b/>
+          <w:lang w:val="en-US"/>
+        </w:rPr>
+      </w:pPr>
+      <w:proofErr w:type="spellStart"/>
+      <w:r>
+        <w:rPr>
+          <w:b/>
+          <w:lang w:val="en-US"/>
+        </w:rPr>
+        <w:t>Imágenes</w:t>
+      </w:r>
+      <w:proofErr w:type="spellEnd"/>
+      <w:r>
+        <w:rPr>
+          <w:b/>
+          <w:lang w:val="en-US"/>
+        </w:rPr>
+        <w:t xml:space="preserve"> free </w:t>
+      </w:r>
+      <w:hyperlink r:id="rId7" w:history="1">
         <w:r>
           <w:rPr>
             <w:rStyle w:val="Hipervnculo"/>
             <w:b/>
+            <w:lang w:val="en-US"/>
           </w:rPr>
           <w:t>https://unsplash.com/</w:t>
         </w:r>
@@ -423,6 +410,7 @@
       <w:pPr>
         <w:rPr>
           <w:b/>
+          <w:lang w:val="en-US"/>
         </w:rPr>
       </w:pPr>
     </w:p>
@@ -465,46 +453,36 @@
         <w:pStyle w:val="Sinespaciado"/>
         <w:rPr>
           <w:u w:val="single"/>
-        </w:rPr>
-      </w:pPr>
-      <w:r>
-        <w:t>{{</w:t>
-      </w:r>
-      <w:proofErr w:type="spellStart"/>
-      <w:r>
-        <w:t>path</w:t>
-      </w:r>
-      <w:proofErr w:type="spellEnd"/>
-      <w:r>
-        <w:t>('bares', {'ciudad': 'cal'})}}</w:t>
-      </w:r>
-    </w:p>
-    <w:p>
-      <w:pPr>
-        <w:rPr>
-          <w:b/>
-        </w:rPr>
-      </w:pPr>
-    </w:p>
-    <w:p>
-      <w:pPr>
-        <w:rPr>
-          <w:b/>
-        </w:rPr>
-      </w:pPr>
-      <w:proofErr w:type="spellStart"/>
-      <w:r>
-        <w:rPr>
-          <w:b/>
-        </w:rPr>
-        <w:t>Controller</w:t>
-      </w:r>
-      <w:proofErr w:type="spellEnd"/>
-      <w:r>
-        <w:rPr>
-          <w:b/>
-        </w:rPr>
-        <w:t>:</w:t>
+          <w:lang w:val="es-CO"/>
+        </w:rPr>
+      </w:pPr>
+      <w:r>
+        <w:rPr>
+          <w:lang w:val="es-CO"/>
+        </w:rPr>
+        <w:t>{{path('bares', {'ciudad': 'cal'})}}</w:t>
+      </w:r>
+    </w:p>
+    <w:p>
+      <w:pPr>
+        <w:rPr>
+          <w:b/>
+        </w:rPr>
+      </w:pPr>
+    </w:p>
+    <w:p>
+      <w:pPr>
+        <w:rPr>
+          <w:b/>
+          <w:lang w:val="en-US"/>
+        </w:rPr>
+      </w:pPr>
+      <w:r>
+        <w:rPr>
+          <w:b/>
+          <w:lang w:val="en-US"/>
+        </w:rPr>
+        <w:t>Controller:</w:t>
       </w:r>
     </w:p>
     <w:p>
@@ -520,62 +498,1073 @@
         <w:pStyle w:val="Sinespaciado"/>
       </w:pPr>
       <w:r>
-        <w:t xml:space="preserve">     * @</w:t>
-      </w:r>
-      <w:proofErr w:type="spellStart"/>
-      <w:r>
-        <w:t>Route</w:t>
-      </w:r>
-      <w:proofErr w:type="spellEnd"/>
-      <w:r>
-        <w:t xml:space="preserve">("/bares/{ciudad}", </w:t>
-      </w:r>
-      <w:proofErr w:type="spellStart"/>
-      <w:r>
-        <w:t>name</w:t>
-      </w:r>
-      <w:proofErr w:type="spellEnd"/>
-      <w:r>
-        <w:t>="bares")</w:t>
+        <w:t xml:space="preserve">     * @Route("/bares/{ciudad}", name="bares")</w:t>
       </w:r>
     </w:p>
     <w:p>
       <w:pPr>
         <w:pStyle w:val="Sinespaciado"/>
-      </w:pPr>
-      <w:r>
-        <w:t xml:space="preserve">     */</w:t>
+        <w:rPr>
+          <w:lang w:val="es-CO"/>
+        </w:rPr>
+      </w:pPr>
+      <w:r>
+        <w:t xml:space="preserve">     </w:t>
+      </w:r>
+      <w:r>
+        <w:rPr>
+          <w:lang w:val="es-CO"/>
+        </w:rPr>
+        <w:t>*/</w:t>
       </w:r>
     </w:p>
     <w:p>
       <w:pPr>
         <w:pStyle w:val="Sinespaciado"/>
-      </w:pPr>
-    </w:p>
-    <w:p>
-      <w:r>
-        <w:t>Pasar un array al render de la vista</w:t>
+        <w:rPr>
+          <w:lang w:val="es-CO"/>
+        </w:rPr>
+      </w:pPr>
+    </w:p>
+    <w:p>
+      <w:r>
+        <w:t xml:space="preserve">Pasar un </w:t>
+      </w:r>
+      <w:proofErr w:type="spellStart"/>
+      <w:r>
+        <w:t>array</w:t>
+      </w:r>
+      <w:proofErr w:type="spellEnd"/>
+      <w:r>
+        <w:t xml:space="preserve"> al render de la vista</w:t>
       </w:r>
     </w:p>
     <w:p>
       <w:pPr>
         <w:pStyle w:val="Sinespaciado"/>
-      </w:pPr>
-      <w:r>
+        <w:rPr>
+          <w:lang w:val="es-CO"/>
+        </w:rPr>
+      </w:pPr>
+      <w:r>
+        <w:rPr>
+          <w:lang w:val="es-CO"/>
+        </w:rPr>
         <w:t xml:space="preserve">    return $this-&gt;render('frontal/bares.html.twig', array("ciudad"=&gt;$ciudad));</w:t>
       </w:r>
     </w:p>
     <w:p>
       <w:pPr>
         <w:pStyle w:val="Sinespaciado"/>
-      </w:pPr>
-    </w:p>
+        <w:rPr>
+          <w:lang w:val="es-CO"/>
+        </w:rPr>
+      </w:pPr>
+    </w:p>
+    <w:p>
+      <w:pPr>
+        <w:pStyle w:val="Ttulo1"/>
+      </w:pPr>
+      <w:r>
+        <w:t>LA BASE DE DATOS CON DOCTRINE</w:t>
+      </w:r>
+    </w:p>
+    <w:p>
+      <w:pPr>
+        <w:pStyle w:val="Subttulo"/>
+      </w:pPr>
+      <w:r>
+        <w:t xml:space="preserve">Se deben tener en cuenta los siguientes aspectos en </w:t>
+      </w:r>
+      <w:proofErr w:type="spellStart"/>
+      <w:r>
+        <w:t>mysql</w:t>
+      </w:r>
+      <w:proofErr w:type="spellEnd"/>
+      <w:r>
+        <w:t xml:space="preserve"> y en Sym</w:t>
+      </w:r>
+    </w:p>
+    <w:p>
+      <w:r>
+        <w:t>Confi</w:t>
+      </w:r>
+      <w:r>
+        <w:t>gur</w:t>
+      </w:r>
+      <w:r>
+        <w:t xml:space="preserve">ar en </w:t>
+      </w:r>
+      <w:proofErr w:type="spellStart"/>
+      <w:r>
+        <w:t>parameters</w:t>
+      </w:r>
+      <w:proofErr w:type="spellEnd"/>
+      <w:r>
+        <w:t xml:space="preserve"> </w:t>
+      </w:r>
+      <w:proofErr w:type="spellStart"/>
+      <w:r>
+        <w:t>yml</w:t>
+      </w:r>
+      <w:proofErr w:type="spellEnd"/>
+      <w:r>
+        <w:t xml:space="preserve"> la base de datos</w:t>
+      </w:r>
+    </w:p>
+    <w:p/>
+    <w:p>
+      <w:proofErr w:type="spellStart"/>
+      <w:r>
+        <w:t>Mysql</w:t>
+      </w:r>
+      <w:proofErr w:type="spellEnd"/>
+      <w:r>
+        <w:t xml:space="preserve"> UTF 8 </w:t>
+      </w:r>
+      <w:proofErr w:type="spellStart"/>
+      <w:r>
+        <w:t>collatiion</w:t>
+      </w:r>
+      <w:proofErr w:type="spellEnd"/>
+      <w:r>
+        <w:t xml:space="preserve"> </w:t>
+      </w:r>
+    </w:p>
+    <w:p/>
+    <w:p>
+      <w:r>
+        <w:t>Crear DB Con doctrine</w:t>
+      </w:r>
+    </w:p>
+    <w:p>
+      <w:pPr>
+        <w:shd w:val="clear" w:color="auto" w:fill="1E2125"/>
+        <w:tabs>
+          <w:tab w:val="left" w:pos="916"/>
+          <w:tab w:val="left" w:pos="1832"/>
+          <w:tab w:val="left" w:pos="2748"/>
+          <w:tab w:val="left" w:pos="3664"/>
+          <w:tab w:val="left" w:pos="4580"/>
+          <w:tab w:val="left" w:pos="5496"/>
+          <w:tab w:val="left" w:pos="6412"/>
+          <w:tab w:val="left" w:pos="7328"/>
+          <w:tab w:val="left" w:pos="8244"/>
+          <w:tab w:val="left" w:pos="9160"/>
+          <w:tab w:val="left" w:pos="10076"/>
+          <w:tab w:val="left" w:pos="10992"/>
+          <w:tab w:val="left" w:pos="11908"/>
+          <w:tab w:val="left" w:pos="12824"/>
+          <w:tab w:val="left" w:pos="13740"/>
+          <w:tab w:val="left" w:pos="14656"/>
+        </w:tabs>
+        <w:spacing w:line="240" w:lineRule="auto"/>
+        <w:jc w:val="left"/>
+        <w:rPr>
+          <w:rFonts w:ascii="Consolas" w:eastAsia="Times New Roman" w:hAnsi="Consolas" w:cs="Courier New"/>
+          <w:color w:val="FAFAFA"/>
+          <w:sz w:val="20"/>
+          <w:szCs w:val="20"/>
+          <w:lang w:eastAsia="es-CO"/>
+        </w:rPr>
+      </w:pPr>
+      <w:proofErr w:type="spellStart"/>
+      <w:r>
+        <w:rPr>
+          <w:rFonts w:ascii="Consolas" w:eastAsia="Times New Roman" w:hAnsi="Consolas" w:cs="Courier New"/>
+          <w:color w:val="FAFAFA"/>
+          <w:sz w:val="20"/>
+          <w:szCs w:val="20"/>
+          <w:lang w:eastAsia="es-CO"/>
+        </w:rPr>
+        <w:t>php</w:t>
+      </w:r>
+      <w:proofErr w:type="spellEnd"/>
+      <w:r>
+        <w:rPr>
+          <w:rFonts w:ascii="Consolas" w:eastAsia="Times New Roman" w:hAnsi="Consolas" w:cs="Courier New"/>
+          <w:color w:val="FAFAFA"/>
+          <w:sz w:val="20"/>
+          <w:szCs w:val="20"/>
+          <w:lang w:eastAsia="es-CO"/>
+        </w:rPr>
+        <w:t xml:space="preserve"> </w:t>
+      </w:r>
+      <w:proofErr w:type="spellStart"/>
+      <w:r>
+        <w:rPr>
+          <w:rFonts w:ascii="Consolas" w:eastAsia="Times New Roman" w:hAnsi="Consolas" w:cs="Courier New"/>
+          <w:color w:val="FAFAFA"/>
+          <w:sz w:val="20"/>
+          <w:szCs w:val="20"/>
+          <w:lang w:eastAsia="es-CO"/>
+        </w:rPr>
+        <w:t>bin</w:t>
+      </w:r>
+      <w:proofErr w:type="spellEnd"/>
+      <w:r>
+        <w:rPr>
+          <w:rFonts w:ascii="Consolas" w:eastAsia="Times New Roman" w:hAnsi="Consolas" w:cs="Courier New"/>
+          <w:color w:val="FAFAFA"/>
+          <w:sz w:val="20"/>
+          <w:szCs w:val="20"/>
+          <w:lang w:eastAsia="es-CO"/>
+        </w:rPr>
+        <w:t>/</w:t>
+      </w:r>
+      <w:proofErr w:type="spellStart"/>
+      <w:r>
+        <w:rPr>
+          <w:rFonts w:ascii="Consolas" w:eastAsia="Times New Roman" w:hAnsi="Consolas" w:cs="Courier New"/>
+          <w:color w:val="FAFAFA"/>
+          <w:sz w:val="20"/>
+          <w:szCs w:val="20"/>
+          <w:lang w:eastAsia="es-CO"/>
+        </w:rPr>
+        <w:t>console</w:t>
+      </w:r>
+      <w:proofErr w:type="spellEnd"/>
+      <w:r>
+        <w:rPr>
+          <w:rFonts w:ascii="Consolas" w:eastAsia="Times New Roman" w:hAnsi="Consolas" w:cs="Courier New"/>
+          <w:color w:val="FAFAFA"/>
+          <w:sz w:val="20"/>
+          <w:szCs w:val="20"/>
+          <w:lang w:eastAsia="es-CO"/>
+        </w:rPr>
+        <w:t xml:space="preserve"> </w:t>
+      </w:r>
+      <w:proofErr w:type="spellStart"/>
+      <w:proofErr w:type="gramStart"/>
+      <w:r>
+        <w:rPr>
+          <w:rFonts w:ascii="Consolas" w:eastAsia="Times New Roman" w:hAnsi="Consolas" w:cs="Courier New"/>
+          <w:color w:val="FAFAFA"/>
+          <w:sz w:val="20"/>
+          <w:szCs w:val="20"/>
+          <w:lang w:eastAsia="es-CO"/>
+        </w:rPr>
+        <w:t>doctrine:database</w:t>
+      </w:r>
+      <w:proofErr w:type="gramEnd"/>
+      <w:r>
+        <w:rPr>
+          <w:rFonts w:ascii="Consolas" w:eastAsia="Times New Roman" w:hAnsi="Consolas" w:cs="Courier New"/>
+          <w:color w:val="FAFAFA"/>
+          <w:sz w:val="20"/>
+          <w:szCs w:val="20"/>
+          <w:lang w:eastAsia="es-CO"/>
+        </w:rPr>
+        <w:t>:create</w:t>
+      </w:r>
+      <w:proofErr w:type="spellEnd"/>
+    </w:p>
+    <w:p>
+      <w:r>
+        <w:t xml:space="preserve">Crear tablas </w:t>
+      </w:r>
+    </w:p>
+    <w:p/>
+    <w:p>
+      <w:pPr>
+        <w:pStyle w:val="Ttulo1"/>
+      </w:pPr>
+      <w:r>
+        <w:lastRenderedPageBreak/>
+        <w:t>L</w:t>
+      </w:r>
+      <w:r>
+        <w:t>as Entity class</w:t>
+      </w:r>
+    </w:p>
+    <w:p/>
+    <w:p>
+      <w:r>
+        <w:t>Para crear una entity se genera con el siguiente comando</w:t>
+      </w:r>
+    </w:p>
+    <w:p>
+      <w:pPr>
+        <w:pStyle w:val="HTMLconformatoprevio"/>
+        <w:shd w:val="clear" w:color="auto" w:fill="1E2125"/>
+        <w:rPr>
+          <w:rFonts w:ascii="Consolas" w:hAnsi="Consolas"/>
+          <w:color w:val="FAFAFA"/>
+        </w:rPr>
+      </w:pPr>
+      <w:proofErr w:type="spellStart"/>
+      <w:r>
+        <w:rPr>
+          <w:rFonts w:ascii="Consolas" w:hAnsi="Consolas"/>
+          <w:color w:val="FAFAFA"/>
+        </w:rPr>
+        <w:t>php</w:t>
+      </w:r>
+      <w:proofErr w:type="spellEnd"/>
+      <w:r>
+        <w:rPr>
+          <w:rFonts w:ascii="Consolas" w:hAnsi="Consolas"/>
+          <w:color w:val="FAFAFA"/>
+        </w:rPr>
+        <w:t xml:space="preserve"> </w:t>
+      </w:r>
+      <w:proofErr w:type="spellStart"/>
+      <w:r>
+        <w:rPr>
+          <w:rFonts w:ascii="Consolas" w:hAnsi="Consolas"/>
+          <w:color w:val="FAFAFA"/>
+        </w:rPr>
+        <w:t>bin</w:t>
+      </w:r>
+      <w:proofErr w:type="spellEnd"/>
+      <w:r>
+        <w:rPr>
+          <w:rFonts w:ascii="Consolas" w:hAnsi="Consolas"/>
+          <w:color w:val="FAFAFA"/>
+        </w:rPr>
+        <w:t>/</w:t>
+      </w:r>
+      <w:proofErr w:type="spellStart"/>
+      <w:r>
+        <w:rPr>
+          <w:rFonts w:ascii="Consolas" w:hAnsi="Consolas"/>
+          <w:color w:val="FAFAFA"/>
+        </w:rPr>
+        <w:t>console</w:t>
+      </w:r>
+      <w:proofErr w:type="spellEnd"/>
+      <w:r>
+        <w:rPr>
+          <w:rFonts w:ascii="Consolas" w:hAnsi="Consolas"/>
+          <w:color w:val="FAFAFA"/>
+        </w:rPr>
+        <w:t xml:space="preserve"> </w:t>
+      </w:r>
+      <w:proofErr w:type="spellStart"/>
+      <w:proofErr w:type="gramStart"/>
+      <w:r>
+        <w:rPr>
+          <w:rFonts w:ascii="Consolas" w:hAnsi="Consolas"/>
+          <w:color w:val="FAFAFA"/>
+        </w:rPr>
+        <w:t>doctrine:generate</w:t>
+      </w:r>
+      <w:proofErr w:type="gramEnd"/>
+      <w:r>
+        <w:rPr>
+          <w:rFonts w:ascii="Consolas" w:hAnsi="Consolas"/>
+          <w:color w:val="FAFAFA"/>
+        </w:rPr>
+        <w:t>:entity</w:t>
+      </w:r>
+      <w:proofErr w:type="spellEnd"/>
+    </w:p>
+    <w:p/>
     <w:p>
       <w:pPr>
         <w:pStyle w:val="Sinespaciado"/>
-      </w:pPr>
+        <w:numPr>
+          <w:ilvl w:val="0"/>
+          <w:numId w:val="4"/>
+        </w:numPr>
+        <w:rPr>
+          <w:lang w:val="es-CO"/>
+        </w:rPr>
+      </w:pPr>
+      <w:r>
+        <w:rPr>
+          <w:lang w:val="es-CO"/>
+        </w:rPr>
+        <w:t>Asignar nombre &lt;bundle&gt;:&lt;entity&gt;</w:t>
+      </w:r>
+    </w:p>
+    <w:p>
+      <w:pPr>
+        <w:pStyle w:val="Sinespaciado"/>
+        <w:numPr>
+          <w:ilvl w:val="0"/>
+          <w:numId w:val="4"/>
+        </w:numPr>
+        <w:rPr>
+          <w:lang w:val="es-CO"/>
+        </w:rPr>
+      </w:pPr>
+      <w:r>
+        <w:rPr>
+          <w:lang w:val="es-CO"/>
+        </w:rPr>
+        <w:t>Seleccionar metodo de formato de informacion adicional</w:t>
+      </w:r>
+    </w:p>
+    <w:p>
+      <w:pPr>
+        <w:pStyle w:val="Sinespaciado"/>
+        <w:numPr>
+          <w:ilvl w:val="0"/>
+          <w:numId w:val="4"/>
+        </w:numPr>
+        <w:rPr>
+          <w:lang w:val="es-CO"/>
+        </w:rPr>
+      </w:pPr>
+      <w:r>
+        <w:rPr>
+          <w:lang w:val="es-CO"/>
+        </w:rPr>
+        <w:t>El campo id se genera automaticamente*</w:t>
+      </w:r>
+    </w:p>
+    <w:p>
+      <w:pPr>
+        <w:pStyle w:val="Sinespaciado"/>
+        <w:numPr>
+          <w:ilvl w:val="0"/>
+          <w:numId w:val="4"/>
+        </w:numPr>
+        <w:rPr>
+          <w:lang w:val="es-CO"/>
+        </w:rPr>
+      </w:pPr>
+      <w:r>
+        <w:rPr>
+          <w:lang w:val="es-CO"/>
+        </w:rPr>
+        <w:t>Se deberan introducir los campos, tipo de campo, tamaño</w:t>
+      </w:r>
+    </w:p>
+    <w:p>
+      <w:pPr>
+        <w:pStyle w:val="Sinespaciado"/>
+        <w:numPr>
+          <w:ilvl w:val="0"/>
+          <w:numId w:val="4"/>
+        </w:numPr>
+        <w:rPr>
+          <w:lang w:val="es-CO"/>
+        </w:rPr>
+      </w:pPr>
+      <w:r>
+        <w:rPr>
+          <w:lang w:val="es-CO"/>
+        </w:rPr>
+        <w:t>Al finalizar se crean dos archivos  entity\tapa.php y  repository\taaRepository.php</w:t>
+      </w:r>
+    </w:p>
+    <w:p>
+      <w:pPr>
+        <w:pStyle w:val="Sinespaciado"/>
+        <w:ind w:left="720"/>
+        <w:rPr>
+          <w:lang w:val="es-CO"/>
+        </w:rPr>
+      </w:pPr>
+    </w:p>
+    <w:p>
+      <w:pPr>
+        <w:pStyle w:val="Ttulo1"/>
+      </w:pPr>
+      <w:r>
+        <w:t>Crear la DB usando doctrine</w:t>
+      </w:r>
+    </w:p>
+    <w:p>
+      <w:r>
+        <w:t xml:space="preserve">Para crear las tablas de la base de datos usando la </w:t>
+      </w:r>
+      <w:proofErr w:type="gramStart"/>
+      <w:r>
+        <w:t>consola  con</w:t>
+      </w:r>
+      <w:proofErr w:type="gramEnd"/>
+      <w:r>
+        <w:t xml:space="preserve"> el siguiente comando:</w:t>
+      </w:r>
+    </w:p>
+    <w:p>
+      <w:pPr>
+        <w:pStyle w:val="HTMLconformatoprevio"/>
+        <w:shd w:val="clear" w:color="auto" w:fill="1E2125"/>
+        <w:rPr>
+          <w:rFonts w:ascii="Consolas" w:hAnsi="Consolas"/>
+          <w:color w:val="FAFAFA"/>
+        </w:rPr>
+      </w:pPr>
+      <w:proofErr w:type="spellStart"/>
+      <w:r>
+        <w:rPr>
+          <w:rFonts w:ascii="Consolas" w:hAnsi="Consolas"/>
+          <w:color w:val="FAFAFA"/>
+        </w:rPr>
+        <w:t>php</w:t>
+      </w:r>
+      <w:proofErr w:type="spellEnd"/>
+      <w:r>
+        <w:rPr>
+          <w:rFonts w:ascii="Consolas" w:hAnsi="Consolas"/>
+          <w:color w:val="FAFAFA"/>
+        </w:rPr>
+        <w:t xml:space="preserve"> </w:t>
+      </w:r>
+      <w:proofErr w:type="spellStart"/>
+      <w:r>
+        <w:rPr>
+          <w:rFonts w:ascii="Consolas" w:hAnsi="Consolas"/>
+          <w:color w:val="FAFAFA"/>
+        </w:rPr>
+        <w:t>bin</w:t>
+      </w:r>
+      <w:proofErr w:type="spellEnd"/>
+      <w:r>
+        <w:rPr>
+          <w:rFonts w:ascii="Consolas" w:hAnsi="Consolas"/>
+          <w:color w:val="FAFAFA"/>
+        </w:rPr>
+        <w:t>/</w:t>
+      </w:r>
+      <w:proofErr w:type="spellStart"/>
+      <w:r>
+        <w:rPr>
+          <w:rFonts w:ascii="Consolas" w:hAnsi="Consolas"/>
+          <w:color w:val="FAFAFA"/>
+        </w:rPr>
+        <w:t>console</w:t>
+      </w:r>
+      <w:proofErr w:type="spellEnd"/>
+      <w:r>
+        <w:rPr>
+          <w:rFonts w:ascii="Consolas" w:hAnsi="Consolas"/>
+          <w:color w:val="FAFAFA"/>
+        </w:rPr>
+        <w:t xml:space="preserve"> </w:t>
+      </w:r>
+      <w:proofErr w:type="spellStart"/>
+      <w:proofErr w:type="gramStart"/>
+      <w:r>
+        <w:rPr>
+          <w:rFonts w:ascii="Consolas" w:hAnsi="Consolas"/>
+          <w:color w:val="FAFAFA"/>
+        </w:rPr>
+        <w:t>doctrine:schema</w:t>
+      </w:r>
+      <w:proofErr w:type="gramEnd"/>
+      <w:r>
+        <w:rPr>
+          <w:rFonts w:ascii="Consolas" w:hAnsi="Consolas"/>
+          <w:color w:val="FAFAFA"/>
+        </w:rPr>
+        <w:t>:update</w:t>
+      </w:r>
+      <w:proofErr w:type="spellEnd"/>
+      <w:r>
+        <w:rPr>
+          <w:rFonts w:ascii="Consolas" w:hAnsi="Consolas"/>
+          <w:color w:val="FAFAFA"/>
+        </w:rPr>
+        <w:t xml:space="preserve"> --</w:t>
+      </w:r>
+      <w:proofErr w:type="spellStart"/>
+      <w:r>
+        <w:rPr>
+          <w:rFonts w:ascii="Consolas" w:hAnsi="Consolas"/>
+          <w:color w:val="FAFAFA"/>
+        </w:rPr>
+        <w:t>force</w:t>
+      </w:r>
+      <w:proofErr w:type="spellEnd"/>
+    </w:p>
+    <w:p/>
+    <w:p/>
+    <w:p>
+      <w:pPr>
+        <w:pStyle w:val="Ttulo1"/>
+      </w:pPr>
+      <w:r>
+        <w:t>Empezar a leer la DB con DOCTRINE dentro del controlador</w:t>
+      </w:r>
+    </w:p>
+    <w:p/>
+    <w:p>
+      <w:r>
+        <w:t xml:space="preserve">Lo primero es incorporar la </w:t>
+      </w:r>
+      <w:proofErr w:type="gramStart"/>
+      <w:r>
+        <w:t>primer línea</w:t>
+      </w:r>
+      <w:proofErr w:type="gramEnd"/>
+      <w:r>
+        <w:t xml:space="preserve"> de datos: en el </w:t>
+      </w:r>
+      <w:r>
+        <w:t>controlador</w:t>
+      </w:r>
+    </w:p>
+    <w:p>
+      <w:r>
+        <w:t xml:space="preserve">Esta línea se pone en el </w:t>
+      </w:r>
+      <w:proofErr w:type="spellStart"/>
+      <w:r>
+        <w:t>action</w:t>
+      </w:r>
+      <w:proofErr w:type="spellEnd"/>
+    </w:p>
+    <w:p>
+      <w:r>
+        <w:t xml:space="preserve">Llamar al recurso </w:t>
+      </w:r>
+    </w:p>
+    <w:p>
+      <w:pPr>
+        <w:rPr>
+          <w:rFonts w:ascii="Consolas" w:hAnsi="Consolas"/>
+          <w:noProof/>
+          <w:color w:val="000000" w:themeColor="text1"/>
+          <w:sz w:val="18"/>
+          <w:u w:val="single"/>
+          <w:lang w:val="en-US"/>
+        </w:rPr>
+      </w:pPr>
+      <w:r>
+        <w:rPr>
+          <w:rFonts w:ascii="Consolas" w:hAnsi="Consolas"/>
+          <w:noProof/>
+          <w:color w:val="000000" w:themeColor="text1"/>
+          <w:sz w:val="18"/>
+          <w:lang w:val="en-US"/>
+        </w:rPr>
+        <w:t>use AppBundle\Entity\Tapa;</w:t>
+      </w:r>
+    </w:p>
+    <w:p/>
+    <w:p>
+      <w:r>
+        <w:t xml:space="preserve">// Capturar el repositorio de la tabla con la </w:t>
+      </w:r>
+      <w:proofErr w:type="gramStart"/>
+      <w:r>
+        <w:t>DB ,Tapa</w:t>
+      </w:r>
+      <w:proofErr w:type="gramEnd"/>
+      <w:r>
+        <w:t xml:space="preserve"> es la entidad q trae los datos</w:t>
+      </w:r>
+    </w:p>
+    <w:p>
+      <w:pPr>
+        <w:shd w:val="clear" w:color="auto" w:fill="1E2125"/>
+        <w:tabs>
+          <w:tab w:val="left" w:pos="916"/>
+          <w:tab w:val="left" w:pos="1832"/>
+          <w:tab w:val="left" w:pos="2748"/>
+          <w:tab w:val="left" w:pos="3664"/>
+          <w:tab w:val="left" w:pos="4580"/>
+          <w:tab w:val="left" w:pos="5496"/>
+          <w:tab w:val="left" w:pos="6412"/>
+          <w:tab w:val="left" w:pos="7328"/>
+          <w:tab w:val="left" w:pos="8244"/>
+          <w:tab w:val="left" w:pos="9160"/>
+          <w:tab w:val="left" w:pos="10076"/>
+          <w:tab w:val="left" w:pos="10992"/>
+          <w:tab w:val="left" w:pos="11908"/>
+          <w:tab w:val="left" w:pos="12824"/>
+          <w:tab w:val="left" w:pos="13740"/>
+          <w:tab w:val="left" w:pos="14656"/>
+        </w:tabs>
+        <w:spacing w:line="240" w:lineRule="auto"/>
+        <w:jc w:val="left"/>
+        <w:rPr>
+          <w:rFonts w:ascii="Consolas" w:eastAsia="Times New Roman" w:hAnsi="Consolas" w:cs="Courier New"/>
+          <w:color w:val="FAFAFA"/>
+          <w:sz w:val="20"/>
+          <w:szCs w:val="20"/>
+          <w:lang w:val="en-US" w:eastAsia="es-CO"/>
+        </w:rPr>
+      </w:pPr>
+      <w:r>
+        <w:rPr>
+          <w:rFonts w:ascii="Consolas" w:eastAsia="Times New Roman" w:hAnsi="Consolas" w:cs="Courier New"/>
+          <w:color w:val="FFFFFF"/>
+          <w:sz w:val="20"/>
+          <w:szCs w:val="20"/>
+          <w:lang w:val="en-US" w:eastAsia="es-CO"/>
+        </w:rPr>
+        <w:t>$repository</w:t>
+      </w:r>
+      <w:r>
+        <w:rPr>
+          <w:rFonts w:ascii="Consolas" w:eastAsia="Times New Roman" w:hAnsi="Consolas" w:cs="Courier New"/>
+          <w:color w:val="FAFAFA"/>
+          <w:sz w:val="20"/>
+          <w:szCs w:val="20"/>
+          <w:lang w:val="en-US" w:eastAsia="es-CO"/>
+        </w:rPr>
+        <w:t xml:space="preserve"> </w:t>
+      </w:r>
+      <w:r>
+        <w:rPr>
+          <w:rFonts w:ascii="Consolas" w:eastAsia="Times New Roman" w:hAnsi="Consolas" w:cs="Courier New"/>
+          <w:color w:val="E67700"/>
+          <w:sz w:val="20"/>
+          <w:szCs w:val="20"/>
+          <w:lang w:val="en-US" w:eastAsia="es-CO"/>
+        </w:rPr>
+        <w:t>=</w:t>
+      </w:r>
+      <w:r>
+        <w:rPr>
+          <w:rFonts w:ascii="Consolas" w:eastAsia="Times New Roman" w:hAnsi="Consolas" w:cs="Courier New"/>
+          <w:color w:val="FAFAFA"/>
+          <w:sz w:val="20"/>
+          <w:szCs w:val="20"/>
+          <w:lang w:val="en-US" w:eastAsia="es-CO"/>
+        </w:rPr>
+        <w:t xml:space="preserve"> </w:t>
+      </w:r>
+      <w:r>
+        <w:rPr>
+          <w:rFonts w:ascii="Consolas" w:eastAsia="Times New Roman" w:hAnsi="Consolas" w:cs="Courier New"/>
+          <w:color w:val="FFFFFF"/>
+          <w:sz w:val="20"/>
+          <w:szCs w:val="20"/>
+          <w:lang w:val="en-US" w:eastAsia="es-CO"/>
+        </w:rPr>
+        <w:t>$this</w:t>
+      </w:r>
+      <w:r>
+        <w:rPr>
+          <w:rFonts w:ascii="Consolas" w:eastAsia="Times New Roman" w:hAnsi="Consolas" w:cs="Courier New"/>
+          <w:color w:val="E67700"/>
+          <w:sz w:val="20"/>
+          <w:szCs w:val="20"/>
+          <w:lang w:val="en-US" w:eastAsia="es-CO"/>
+        </w:rPr>
+        <w:t>-&gt;</w:t>
+      </w:r>
+      <w:proofErr w:type="spellStart"/>
+      <w:r>
+        <w:rPr>
+          <w:rFonts w:ascii="Consolas" w:eastAsia="Times New Roman" w:hAnsi="Consolas" w:cs="Courier New"/>
+          <w:color w:val="FFFFFF"/>
+          <w:sz w:val="20"/>
+          <w:szCs w:val="20"/>
+          <w:lang w:val="en-US" w:eastAsia="es-CO"/>
+        </w:rPr>
+        <w:t>getDoctrine</w:t>
+      </w:r>
+      <w:proofErr w:type="spellEnd"/>
+      <w:r>
+        <w:rPr>
+          <w:rFonts w:ascii="Consolas" w:eastAsia="Times New Roman" w:hAnsi="Consolas" w:cs="Courier New"/>
+          <w:color w:val="939393"/>
+          <w:sz w:val="20"/>
+          <w:szCs w:val="20"/>
+          <w:lang w:val="en-US" w:eastAsia="es-CO"/>
+        </w:rPr>
+        <w:t>()</w:t>
+      </w:r>
+      <w:r>
+        <w:rPr>
+          <w:rFonts w:ascii="Consolas" w:eastAsia="Times New Roman" w:hAnsi="Consolas" w:cs="Courier New"/>
+          <w:color w:val="E67700"/>
+          <w:sz w:val="20"/>
+          <w:szCs w:val="20"/>
+          <w:lang w:val="en-US" w:eastAsia="es-CO"/>
+        </w:rPr>
+        <w:t>-&gt;</w:t>
+      </w:r>
+      <w:proofErr w:type="spellStart"/>
+      <w:r>
+        <w:rPr>
+          <w:rFonts w:ascii="Consolas" w:eastAsia="Times New Roman" w:hAnsi="Consolas" w:cs="Courier New"/>
+          <w:color w:val="FFFFFF"/>
+          <w:sz w:val="20"/>
+          <w:szCs w:val="20"/>
+          <w:lang w:val="en-US" w:eastAsia="es-CO"/>
+        </w:rPr>
+        <w:t>getRepository</w:t>
+      </w:r>
+      <w:proofErr w:type="spellEnd"/>
+      <w:r>
+        <w:rPr>
+          <w:rFonts w:ascii="Consolas" w:eastAsia="Times New Roman" w:hAnsi="Consolas" w:cs="Courier New"/>
+          <w:color w:val="939393"/>
+          <w:sz w:val="20"/>
+          <w:szCs w:val="20"/>
+          <w:lang w:val="en-US" w:eastAsia="es-CO"/>
+        </w:rPr>
+        <w:t>(</w:t>
+      </w:r>
+      <w:proofErr w:type="gramStart"/>
+      <w:r>
+        <w:rPr>
+          <w:rFonts w:ascii="Consolas" w:eastAsia="Times New Roman" w:hAnsi="Consolas" w:cs="Courier New"/>
+          <w:color w:val="FFFFFF"/>
+          <w:sz w:val="20"/>
+          <w:szCs w:val="20"/>
+          <w:lang w:val="en-US" w:eastAsia="es-CO"/>
+        </w:rPr>
+        <w:t>Product</w:t>
+      </w:r>
+      <w:r>
+        <w:rPr>
+          <w:rFonts w:ascii="Consolas" w:eastAsia="Times New Roman" w:hAnsi="Consolas" w:cs="Courier New"/>
+          <w:color w:val="E67700"/>
+          <w:sz w:val="20"/>
+          <w:szCs w:val="20"/>
+          <w:lang w:val="en-US" w:eastAsia="es-CO"/>
+        </w:rPr>
+        <w:t>::</w:t>
+      </w:r>
+      <w:proofErr w:type="gramEnd"/>
+      <w:r>
+        <w:rPr>
+          <w:rFonts w:ascii="Consolas" w:eastAsia="Times New Roman" w:hAnsi="Consolas" w:cs="Courier New"/>
+          <w:color w:val="FFFFFF"/>
+          <w:sz w:val="20"/>
+          <w:szCs w:val="20"/>
+          <w:lang w:val="en-US" w:eastAsia="es-CO"/>
+        </w:rPr>
+        <w:t>class</w:t>
+      </w:r>
+      <w:r>
+        <w:rPr>
+          <w:rFonts w:ascii="Consolas" w:eastAsia="Times New Roman" w:hAnsi="Consolas" w:cs="Courier New"/>
+          <w:color w:val="939393"/>
+          <w:sz w:val="20"/>
+          <w:szCs w:val="20"/>
+          <w:lang w:val="en-US" w:eastAsia="es-CO"/>
+        </w:rPr>
+        <w:t>);</w:t>
+      </w:r>
+    </w:p>
+    <w:p>
+      <w:r>
+        <w:t>Cambiar Producto por el nombre de la entidad (Ta</w:t>
+      </w:r>
+      <w:r>
+        <w:t>p</w:t>
+      </w:r>
+      <w:r>
+        <w:t>a</w:t>
+      </w:r>
+      <w:r>
+        <w:t>) para este curso</w:t>
+      </w:r>
+    </w:p>
+    <w:p/>
+    <w:p>
+      <w:r>
+        <w:t xml:space="preserve">Hacer un </w:t>
+      </w:r>
+      <w:proofErr w:type="spellStart"/>
+      <w:r>
+        <w:t>select</w:t>
+      </w:r>
+      <w:proofErr w:type="spellEnd"/>
+      <w:r>
+        <w:t xml:space="preserve"> de todo con </w:t>
+      </w:r>
       <w:bookmarkStart w:id="0" w:name="_GoBack"/>
       <w:bookmarkEnd w:id="0"/>
+    </w:p>
+    <w:p>
+      <w:pPr>
+        <w:shd w:val="clear" w:color="auto" w:fill="1E2125"/>
+        <w:tabs>
+          <w:tab w:val="left" w:pos="916"/>
+          <w:tab w:val="left" w:pos="1832"/>
+          <w:tab w:val="left" w:pos="2748"/>
+          <w:tab w:val="left" w:pos="3664"/>
+          <w:tab w:val="left" w:pos="4580"/>
+          <w:tab w:val="left" w:pos="5496"/>
+          <w:tab w:val="left" w:pos="6412"/>
+          <w:tab w:val="left" w:pos="7328"/>
+          <w:tab w:val="left" w:pos="8244"/>
+          <w:tab w:val="left" w:pos="9160"/>
+          <w:tab w:val="left" w:pos="10076"/>
+          <w:tab w:val="left" w:pos="10992"/>
+          <w:tab w:val="left" w:pos="11908"/>
+          <w:tab w:val="left" w:pos="12824"/>
+          <w:tab w:val="left" w:pos="13740"/>
+          <w:tab w:val="left" w:pos="14656"/>
+        </w:tabs>
+        <w:spacing w:line="240" w:lineRule="auto"/>
+        <w:jc w:val="left"/>
+        <w:rPr>
+          <w:rFonts w:ascii="Consolas" w:eastAsia="Times New Roman" w:hAnsi="Consolas" w:cs="Courier New"/>
+          <w:color w:val="FAFAFA"/>
+          <w:sz w:val="20"/>
+          <w:szCs w:val="20"/>
+          <w:lang w:val="en-US" w:eastAsia="es-CO"/>
+        </w:rPr>
+      </w:pPr>
+      <w:r>
+        <w:rPr>
+          <w:rFonts w:ascii="Consolas" w:eastAsia="Times New Roman" w:hAnsi="Consolas" w:cs="Courier New"/>
+          <w:i/>
+          <w:iCs/>
+          <w:color w:val="B729D9"/>
+          <w:sz w:val="20"/>
+          <w:szCs w:val="20"/>
+          <w:lang w:val="en-US" w:eastAsia="es-CO"/>
+        </w:rPr>
+        <w:t>// finds *all* products</w:t>
+      </w:r>
+    </w:p>
+    <w:p>
+      <w:pPr>
+        <w:shd w:val="clear" w:color="auto" w:fill="1E2125"/>
+        <w:tabs>
+          <w:tab w:val="left" w:pos="916"/>
+          <w:tab w:val="left" w:pos="1832"/>
+          <w:tab w:val="left" w:pos="2748"/>
+          <w:tab w:val="left" w:pos="3664"/>
+          <w:tab w:val="left" w:pos="4580"/>
+          <w:tab w:val="left" w:pos="5496"/>
+          <w:tab w:val="left" w:pos="6412"/>
+          <w:tab w:val="left" w:pos="7328"/>
+          <w:tab w:val="left" w:pos="8244"/>
+          <w:tab w:val="left" w:pos="9160"/>
+          <w:tab w:val="left" w:pos="10076"/>
+          <w:tab w:val="left" w:pos="10992"/>
+          <w:tab w:val="left" w:pos="11908"/>
+          <w:tab w:val="left" w:pos="12824"/>
+          <w:tab w:val="left" w:pos="13740"/>
+          <w:tab w:val="left" w:pos="14656"/>
+        </w:tabs>
+        <w:spacing w:line="240" w:lineRule="auto"/>
+        <w:jc w:val="left"/>
+        <w:rPr>
+          <w:rFonts w:ascii="Consolas" w:eastAsia="Times New Roman" w:hAnsi="Consolas" w:cs="Courier New"/>
+          <w:color w:val="FAFAFA"/>
+          <w:sz w:val="20"/>
+          <w:szCs w:val="20"/>
+          <w:lang w:val="en-US" w:eastAsia="es-CO"/>
+        </w:rPr>
+      </w:pPr>
+      <w:r>
+        <w:rPr>
+          <w:rFonts w:ascii="Consolas" w:eastAsia="Times New Roman" w:hAnsi="Consolas" w:cs="Courier New"/>
+          <w:color w:val="FFFFFF"/>
+          <w:sz w:val="20"/>
+          <w:szCs w:val="20"/>
+          <w:lang w:val="en-US" w:eastAsia="es-CO"/>
+        </w:rPr>
+        <w:t>$</w:t>
+      </w:r>
+      <w:r>
+        <w:rPr>
+          <w:rFonts w:ascii="Consolas" w:eastAsia="Times New Roman" w:hAnsi="Consolas" w:cs="Courier New"/>
+          <w:color w:val="FFFFFF"/>
+          <w:sz w:val="20"/>
+          <w:szCs w:val="20"/>
+          <w:lang w:val="en-US" w:eastAsia="es-CO"/>
+        </w:rPr>
+        <w:t>tapa</w:t>
+      </w:r>
+      <w:r>
+        <w:rPr>
+          <w:rFonts w:ascii="Consolas" w:eastAsia="Times New Roman" w:hAnsi="Consolas" w:cs="Courier New"/>
+          <w:color w:val="FFFFFF"/>
+          <w:sz w:val="20"/>
+          <w:szCs w:val="20"/>
+          <w:lang w:val="en-US" w:eastAsia="es-CO"/>
+        </w:rPr>
+        <w:t>s</w:t>
+      </w:r>
+      <w:r>
+        <w:rPr>
+          <w:rFonts w:ascii="Consolas" w:eastAsia="Times New Roman" w:hAnsi="Consolas" w:cs="Courier New"/>
+          <w:color w:val="FAFAFA"/>
+          <w:sz w:val="20"/>
+          <w:szCs w:val="20"/>
+          <w:lang w:val="en-US" w:eastAsia="es-CO"/>
+        </w:rPr>
+        <w:t xml:space="preserve"> </w:t>
+      </w:r>
+      <w:r>
+        <w:rPr>
+          <w:rFonts w:ascii="Consolas" w:eastAsia="Times New Roman" w:hAnsi="Consolas" w:cs="Courier New"/>
+          <w:color w:val="E67700"/>
+          <w:sz w:val="20"/>
+          <w:szCs w:val="20"/>
+          <w:lang w:val="en-US" w:eastAsia="es-CO"/>
+        </w:rPr>
+        <w:t>=</w:t>
+      </w:r>
+      <w:r>
+        <w:rPr>
+          <w:rFonts w:ascii="Consolas" w:eastAsia="Times New Roman" w:hAnsi="Consolas" w:cs="Courier New"/>
+          <w:color w:val="FAFAFA"/>
+          <w:sz w:val="20"/>
+          <w:szCs w:val="20"/>
+          <w:lang w:val="en-US" w:eastAsia="es-CO"/>
+        </w:rPr>
+        <w:t xml:space="preserve"> </w:t>
+      </w:r>
+      <w:r>
+        <w:rPr>
+          <w:rFonts w:ascii="Consolas" w:eastAsia="Times New Roman" w:hAnsi="Consolas" w:cs="Courier New"/>
+          <w:color w:val="FFFFFF"/>
+          <w:sz w:val="20"/>
+          <w:szCs w:val="20"/>
+          <w:lang w:val="en-US" w:eastAsia="es-CO"/>
+        </w:rPr>
+        <w:t>$repository</w:t>
+      </w:r>
+      <w:r>
+        <w:rPr>
+          <w:rFonts w:ascii="Consolas" w:eastAsia="Times New Roman" w:hAnsi="Consolas" w:cs="Courier New"/>
+          <w:color w:val="E67700"/>
+          <w:sz w:val="20"/>
+          <w:szCs w:val="20"/>
+          <w:lang w:val="en-US" w:eastAsia="es-CO"/>
+        </w:rPr>
+        <w:t>-&gt;</w:t>
+      </w:r>
+      <w:proofErr w:type="spellStart"/>
+      <w:proofErr w:type="gramStart"/>
+      <w:r>
+        <w:rPr>
+          <w:rFonts w:ascii="Consolas" w:eastAsia="Times New Roman" w:hAnsi="Consolas" w:cs="Courier New"/>
+          <w:color w:val="FFFFFF"/>
+          <w:sz w:val="20"/>
+          <w:szCs w:val="20"/>
+          <w:lang w:val="en-US" w:eastAsia="es-CO"/>
+        </w:rPr>
+        <w:t>findAll</w:t>
+      </w:r>
+      <w:proofErr w:type="spellEnd"/>
+      <w:r>
+        <w:rPr>
+          <w:rFonts w:ascii="Consolas" w:eastAsia="Times New Roman" w:hAnsi="Consolas" w:cs="Courier New"/>
+          <w:color w:val="939393"/>
+          <w:sz w:val="20"/>
+          <w:szCs w:val="20"/>
+          <w:lang w:val="en-US" w:eastAsia="es-CO"/>
+        </w:rPr>
+        <w:t>(</w:t>
+      </w:r>
+      <w:proofErr w:type="gramEnd"/>
+      <w:r>
+        <w:rPr>
+          <w:rFonts w:ascii="Consolas" w:eastAsia="Times New Roman" w:hAnsi="Consolas" w:cs="Courier New"/>
+          <w:color w:val="939393"/>
+          <w:sz w:val="20"/>
+          <w:szCs w:val="20"/>
+          <w:lang w:val="en-US" w:eastAsia="es-CO"/>
+        </w:rPr>
+        <w:t>);</w:t>
+      </w:r>
+    </w:p>
+    <w:p>
+      <w:pPr>
+        <w:rPr>
+          <w:u w:val="single"/>
+          <w:lang w:val="en-US"/>
+        </w:rPr>
+      </w:pPr>
     </w:p>
     <w:sectPr>
       <w:pgSz w:w="12240" w:h="15840"/>
@@ -590,6 +1579,95 @@
 <file path=word/numbering.xml><?xml version="1.0" encoding="utf-8"?>
 <w:numbering xmlns:wpc="http://schemas.microsoft.com/office/word/2010/wordprocessingCanvas" xmlns:cx="http://schemas.microsoft.com/office/drawing/2014/chartex" xmlns:mc="http://schemas.openxmlformats.org/markup-compatibility/2006" xmlns:o="urn:schemas-microsoft-com:office:office" xmlns:r="http://schemas.openxmlformats.org/officeDocument/2006/relationships" xmlns:m="http://schemas.openxmlformats.org/officeDocument/2006/math" xmlns:v="urn:schemas-microsoft-com:vml" xmlns:wp14="http://schemas.microsoft.com/office/word/2010/wordprocessingDrawing" xmlns:wp="http://schemas.openxmlformats.org/drawingml/2006/wordprocessingDrawing" xmlns:w10="urn:schemas-microsoft-com:office:word" xmlns:w="http://schemas.openxmlformats.org/wordprocessingml/2006/main" xmlns:w14="http://schemas.microsoft.com/office/word/2010/wordml" xmlns:w15="http://schemas.microsoft.com/office/word/2012/wordml" xmlns:w16se="http://schemas.microsoft.com/office/word/2015/wordml/symex" xmlns:wpg="http://schemas.microsoft.com/office/word/2010/wordprocessingGroup" xmlns:wpi="http://schemas.microsoft.com/office/word/2010/wordprocessingInk" xmlns:wne="http://schemas.microsoft.com/office/word/2006/wordml" xmlns:wps="http://schemas.microsoft.com/office/word/2010/wordprocessingShape" mc:Ignorable="w14 w15 w16se wp14">
   <w:abstractNum w:abstractNumId="0" w15:restartNumberingAfterBreak="0">
+    <w:nsid w:val="0D1D3249"/>
+    <w:multiLevelType w:val="hybridMultilevel"/>
+    <w:tmpl w:val="9D985B3A"/>
+    <w:lvl w:ilvl="0" w:tplc="240A000F">
+      <w:start w:val="1"/>
+      <w:numFmt w:val="decimal"/>
+      <w:lvlText w:val="%1."/>
+      <w:lvlJc w:val="left"/>
+      <w:pPr>
+        <w:ind w:left="720" w:hanging="360"/>
+      </w:pPr>
+      <w:rPr>
+        <w:rFonts w:hint="default"/>
+      </w:rPr>
+    </w:lvl>
+    <w:lvl w:ilvl="1" w:tplc="240A0019" w:tentative="1">
+      <w:start w:val="1"/>
+      <w:numFmt w:val="lowerLetter"/>
+      <w:lvlText w:val="%2."/>
+      <w:lvlJc w:val="left"/>
+      <w:pPr>
+        <w:ind w:left="1440" w:hanging="360"/>
+      </w:pPr>
+    </w:lvl>
+    <w:lvl w:ilvl="2" w:tplc="240A001B" w:tentative="1">
+      <w:start w:val="1"/>
+      <w:numFmt w:val="lowerRoman"/>
+      <w:lvlText w:val="%3."/>
+      <w:lvlJc w:val="right"/>
+      <w:pPr>
+        <w:ind w:left="2160" w:hanging="180"/>
+      </w:pPr>
+    </w:lvl>
+    <w:lvl w:ilvl="3" w:tplc="240A000F" w:tentative="1">
+      <w:start w:val="1"/>
+      <w:numFmt w:val="decimal"/>
+      <w:lvlText w:val="%4."/>
+      <w:lvlJc w:val="left"/>
+      <w:pPr>
+        <w:ind w:left="2880" w:hanging="360"/>
+      </w:pPr>
+    </w:lvl>
+    <w:lvl w:ilvl="4" w:tplc="240A0019" w:tentative="1">
+      <w:start w:val="1"/>
+      <w:numFmt w:val="lowerLetter"/>
+      <w:lvlText w:val="%5."/>
+      <w:lvlJc w:val="left"/>
+      <w:pPr>
+        <w:ind w:left="3600" w:hanging="360"/>
+      </w:pPr>
+    </w:lvl>
+    <w:lvl w:ilvl="5" w:tplc="240A001B" w:tentative="1">
+      <w:start w:val="1"/>
+      <w:numFmt w:val="lowerRoman"/>
+      <w:lvlText w:val="%6."/>
+      <w:lvlJc w:val="right"/>
+      <w:pPr>
+        <w:ind w:left="4320" w:hanging="180"/>
+      </w:pPr>
+    </w:lvl>
+    <w:lvl w:ilvl="6" w:tplc="240A000F" w:tentative="1">
+      <w:start w:val="1"/>
+      <w:numFmt w:val="decimal"/>
+      <w:lvlText w:val="%7."/>
+      <w:lvlJc w:val="left"/>
+      <w:pPr>
+        <w:ind w:left="5040" w:hanging="360"/>
+      </w:pPr>
+    </w:lvl>
+    <w:lvl w:ilvl="7" w:tplc="240A0019" w:tentative="1">
+      <w:start w:val="1"/>
+      <w:numFmt w:val="lowerLetter"/>
+      <w:lvlText w:val="%8."/>
+      <w:lvlJc w:val="left"/>
+      <w:pPr>
+        <w:ind w:left="5760" w:hanging="360"/>
+      </w:pPr>
+    </w:lvl>
+    <w:lvl w:ilvl="8" w:tplc="240A001B" w:tentative="1">
+      <w:start w:val="1"/>
+      <w:numFmt w:val="lowerRoman"/>
+      <w:lvlText w:val="%9."/>
+      <w:lvlJc w:val="right"/>
+      <w:pPr>
+        <w:ind w:left="6480" w:hanging="180"/>
+      </w:pPr>
+    </w:lvl>
+  </w:abstractNum>
+  <w:abstractNum w:abstractNumId="1" w15:restartNumberingAfterBreak="0">
     <w:nsid w:val="5C0025F7"/>
     <w:multiLevelType w:val="hybridMultilevel"/>
     <w:tmpl w:val="1302940C"/>
@@ -678,7 +1756,7 @@
       </w:pPr>
     </w:lvl>
   </w:abstractNum>
-  <w:abstractNum w:abstractNumId="1" w15:restartNumberingAfterBreak="0">
+  <w:abstractNum w:abstractNumId="2" w15:restartNumberingAfterBreak="0">
     <w:nsid w:val="6DBC1C5D"/>
     <w:multiLevelType w:val="hybridMultilevel"/>
     <w:tmpl w:val="C1186E22"/>
@@ -791,7 +1869,7 @@
       </w:rPr>
     </w:lvl>
   </w:abstractNum>
-  <w:abstractNum w:abstractNumId="2" w15:restartNumberingAfterBreak="0">
+  <w:abstractNum w:abstractNumId="3" w15:restartNumberingAfterBreak="0">
     <w:nsid w:val="7E264B5F"/>
     <w:multiLevelType w:val="hybridMultilevel"/>
     <w:tmpl w:val="BBD67B9C"/>
@@ -881,12 +1959,15 @@
     </w:lvl>
   </w:abstractNum>
   <w:num w:numId="1">
+    <w:abstractNumId w:val="2"/>
+  </w:num>
+  <w:num w:numId="2">
+    <w:abstractNumId w:val="3"/>
+  </w:num>
+  <w:num w:numId="3">
     <w:abstractNumId w:val="1"/>
   </w:num>
-  <w:num w:numId="2">
-    <w:abstractNumId w:val="2"/>
-  </w:num>
-  <w:num w:numId="3">
+  <w:num w:numId="4">
     <w:abstractNumId w:val="0"/>
   </w:num>
 </w:numbering>
@@ -1568,6 +2649,36 @@
       <w:lang w:val="es-ES" w:eastAsia="es-ES"/>
     </w:rPr>
   </w:style>
+  <w:style w:type="character" w:customStyle="1" w:styleId="nv">
+    <w:name w:val="nv"/>
+    <w:basedOn w:val="Fuentedeprrafopredeter"/>
+    <w:rsid w:val="004201CC"/>
+  </w:style>
+  <w:style w:type="character" w:customStyle="1" w:styleId="o">
+    <w:name w:val="o"/>
+    <w:basedOn w:val="Fuentedeprrafopredeter"/>
+    <w:rsid w:val="004201CC"/>
+  </w:style>
+  <w:style w:type="character" w:customStyle="1" w:styleId="na">
+    <w:name w:val="na"/>
+    <w:basedOn w:val="Fuentedeprrafopredeter"/>
+    <w:rsid w:val="004201CC"/>
+  </w:style>
+  <w:style w:type="character" w:customStyle="1" w:styleId="p">
+    <w:name w:val="p"/>
+    <w:basedOn w:val="Fuentedeprrafopredeter"/>
+    <w:rsid w:val="004201CC"/>
+  </w:style>
+  <w:style w:type="character" w:customStyle="1" w:styleId="nx">
+    <w:name w:val="nx"/>
+    <w:basedOn w:val="Fuentedeprrafopredeter"/>
+    <w:rsid w:val="004201CC"/>
+  </w:style>
+  <w:style w:type="character" w:customStyle="1" w:styleId="c1">
+    <w:name w:val="c1"/>
+    <w:basedOn w:val="Fuentedeprrafopredeter"/>
+    <w:rsid w:val="00A54F60"/>
+  </w:style>
 </w:styles>
 </file>
 
@@ -1830,4 +2941,16 @@
     </a:ext>
   </a:extLst>
 </a:theme>
+</file>
+
+<file path=customXml/item1.xml><?xml version="1.0" encoding="utf-8"?>
+<b:Sources xmlns:b="http://schemas.openxmlformats.org/officeDocument/2006/bibliography" xmlns="http://schemas.openxmlformats.org/officeDocument/2006/bibliography" SelectedStyle="\APASixthEditionOfficeOnline.xsl" StyleName="APA" Version="6"/>
+</file>
+
+<file path=customXml/itemProps1.xml><?xml version="1.0" encoding="utf-8"?>
+<ds:datastoreItem xmlns:ds="http://schemas.openxmlformats.org/officeDocument/2006/customXml" ds:itemID="{A31274CD-9B71-4CD2-B234-7EB67C72DEDF}">
+  <ds:schemaRefs>
+    <ds:schemaRef ds:uri="http://schemas.openxmlformats.org/officeDocument/2006/bibliography"/>
+  </ds:schemaRefs>
+</ds:datastoreItem>
 </file>
</xml_diff>

<commit_message>
edicion de ingredientes y descripcion del plato con Bundle CKEDitor IVORY
</commit_message>
<xml_diff>
--- a/Apuntes.docx
+++ b/Apuntes.docx
@@ -590,8 +590,13 @@
       </w:r>
       <w:proofErr w:type="spellEnd"/>
       <w:r>
-        <w:t xml:space="preserve"> y en Sym</w:t>
-      </w:r>
+        <w:t xml:space="preserve"> y en </w:t>
+      </w:r>
+      <w:proofErr w:type="spellStart"/>
+      <w:r>
+        <w:t>Sym</w:t>
+      </w:r>
+      <w:proofErr w:type="spellEnd"/>
     </w:p>
     <w:p>
       <w:r>
@@ -1566,9 +1571,6 @@
       <w:proofErr w:type="spellEnd"/>
     </w:p>
     <w:p>
-      <w:pPr>
-        <w:pStyle w:val="Subttulo"/>
-      </w:pPr>
       <w:r>
         <w:t>Crear un objeto de la entity.</w:t>
       </w:r>
@@ -1582,9 +1584,6 @@
       </w:r>
     </w:p>
     <w:p>
-      <w:pPr>
-        <w:pStyle w:val="Sinespaciado"/>
-      </w:pPr>
       <w:r>
         <w:t>Crear el constructor del formulario</w:t>
       </w:r>
@@ -1628,57 +1627,691 @@
       <w:r>
         <w:t xml:space="preserve">    $formBuilder = $this-&gt;createFormBuilder($tapa)</w:t>
       </w:r>
-    </w:p>
-    <w:p>
-      <w:pPr>
-        <w:pStyle w:val="Sinespaciado"/>
-      </w:pPr>
-      <w:r>
-        <w:t xml:space="preserve">    -&gt;add('nombre', TextType::class)</w:t>
-      </w:r>
-    </w:p>
-    <w:p>
-      <w:pPr>
-        <w:pStyle w:val="Sinespaciado"/>
-      </w:pPr>
+      <w:r>
+        <w:t>;</w:t>
+      </w:r>
+    </w:p>
+    <w:p>
+      <w:pPr>
+        <w:pStyle w:val="Sinespaciado"/>
+      </w:pPr>
+    </w:p>
+    <w:p>
+      <w:r>
+        <w:t>Se puede iniciar cargando cada uno de las clases de tipos de datos en el formulario de la siguiente forma:</w:t>
+      </w:r>
+    </w:p>
+    <w:p>
+      <w:pPr>
+        <w:pStyle w:val="Sinespaciado"/>
+      </w:pPr>
+      <w:r>
+        <w:t xml:space="preserve">  $tapa = new Tapa();</w:t>
+      </w:r>
+    </w:p>
+    <w:p>
+      <w:pPr>
+        <w:pStyle w:val="Sinespaciado"/>
+      </w:pPr>
+      <w:r>
+        <w:t xml:space="preserve">    $formBuilder = $this-&gt;createFormBuilder($tapa);</w:t>
+      </w:r>
+    </w:p>
+    <w:p>
+      <w:pPr>
+        <w:pStyle w:val="Sinespaciado"/>
+      </w:pPr>
+      <w:r>
+        <w:t xml:space="preserve">    $formBuilder-&gt;add('nombre', TextType::class);</w:t>
+      </w:r>
+    </w:p>
+    <w:p>
+      <w:pPr>
+        <w:pStyle w:val="Sinespaciado"/>
+      </w:pPr>
+      <w:r>
+        <w:lastRenderedPageBreak/>
+        <w:t xml:space="preserve">    $formBuilder-&gt;add('descripcion', TextareaType::class);</w:t>
+      </w:r>
+    </w:p>
+    <w:p>
+      <w:pPr>
+        <w:pStyle w:val="Sinespaciado"/>
+      </w:pPr>
+      <w:r>
+        <w:t xml:space="preserve">    $formBuilder-&gt;add('fechaCreacion', DateType::class);</w:t>
+      </w:r>
+    </w:p>
+    <w:p>
+      <w:pPr>
+        <w:pStyle w:val="Sinespaciado"/>
+      </w:pPr>
+      <w:r>
+        <w:t xml:space="preserve">  </w:t>
+      </w:r>
+      <w:r>
+        <w:t>// para crear el boton SUBMIT</w:t>
+      </w:r>
+    </w:p>
+    <w:p>
+      <w:pPr>
+        <w:pStyle w:val="Sinespaciado"/>
+        <w:rPr>
+          <w:b/>
+        </w:rPr>
+      </w:pPr>
+      <w:r>
+        <w:rPr>
+          <w:b/>
+        </w:rPr>
+        <w:t xml:space="preserve">    $formBuilder-&gt;add('guardar', SubmitType::class, array('label'=&gt;'Crear plato'));</w:t>
+      </w:r>
+    </w:p>
+    <w:p>
+      <w:pPr>
+        <w:pStyle w:val="Sinespaciado"/>
+      </w:pPr>
+      <w:r>
+        <w:rPr>
+          <w:b/>
+        </w:rPr>
+        <w:t xml:space="preserve">    $formBuilder-&gt;getForm();</w:t>
+      </w:r>
+    </w:p>
+    <w:p>
+      <w:r>
+        <w:t xml:space="preserve">*Nota: </w:t>
+      </w:r>
       <w:r>
         <w:t xml:space="preserve">    </w:t>
       </w:r>
-    </w:p>
-    <w:p>
-      <w:pPr>
-        <w:pStyle w:val="Sinespaciado"/>
+      <w:proofErr w:type="gramStart"/>
+      <w:r>
+        <w:t>Agregar  las</w:t>
+      </w:r>
+      <w:proofErr w:type="gramEnd"/>
+      <w:r>
+        <w:t xml:space="preserve"> clases de datos usadas en el encabezado del controlador</w:t>
+      </w:r>
+    </w:p>
+    <w:p/>
+    <w:p>
+      <w:pPr>
+        <w:pStyle w:val="Sinespaciado"/>
+        <w:ind w:left="708"/>
+        <w:rPr>
+          <w:b/>
+        </w:rPr>
+      </w:pPr>
+      <w:r>
+        <w:rPr>
+          <w:b/>
+        </w:rPr>
+        <w:t>use Symfony\Component\Form\Extension\Core\Type\TextType;</w:t>
+      </w:r>
+    </w:p>
+    <w:p>
+      <w:pPr>
+        <w:pStyle w:val="Sinespaciado"/>
+        <w:ind w:left="708"/>
+        <w:rPr>
+          <w:b/>
+        </w:rPr>
+      </w:pPr>
+      <w:r>
+        <w:rPr>
+          <w:b/>
+        </w:rPr>
+        <w:t>use Symfony\Component\Form\Extension\Core\Type\TextareaType;</w:t>
+      </w:r>
+    </w:p>
+    <w:p>
+      <w:pPr>
+        <w:pStyle w:val="Sinespaciado"/>
+        <w:ind w:left="708"/>
+        <w:rPr>
+          <w:b/>
+        </w:rPr>
+      </w:pPr>
+      <w:r>
+        <w:rPr>
+          <w:b/>
+        </w:rPr>
+        <w:t>use Symfony\Component\Form\Extension\Core\Type\DateType;</w:t>
+      </w:r>
+    </w:p>
+    <w:p>
+      <w:pPr>
+        <w:pStyle w:val="Sinespaciado"/>
+        <w:ind w:left="708"/>
         <w:rPr>
           <w:u w:val="single"/>
           <w:lang w:val="es-CO"/>
         </w:rPr>
       </w:pPr>
       <w:r>
-        <w:t xml:space="preserve">    </w:t>
-      </w:r>
-      <w:r>
-        <w:rPr>
-          <w:lang w:val="es-CO"/>
-        </w:rPr>
-        <w:t>;</w:t>
-      </w:r>
-    </w:p>
-    <w:p>
-      <w:pPr>
-        <w:pStyle w:val="Sinespaciado"/>
-        <w:rPr>
-          <w:u w:val="single"/>
-          <w:lang w:val="es-CO"/>
-        </w:rPr>
-      </w:pPr>
-    </w:p>
-    <w:p>
+        <w:rPr>
+          <w:b/>
+        </w:rPr>
+        <w:t>use Symfony\Component\Form\Extension\Core\Type\SubmitType;</w:t>
+      </w:r>
+    </w:p>
+    <w:p/>
+    <w:p>
+      <w:r>
+        <w:t>Enviar a la vista el formulario renderizado</w:t>
+      </w:r>
+    </w:p>
+    <w:p>
+      <w:pPr>
+        <w:pStyle w:val="Sinespaciado"/>
+      </w:pPr>
+      <w:r>
+        <w:t xml:space="preserve">      return $this-&gt;render('gestionPlatos/nuevoPlato.html.twig', array("form"=&gt;$form-&gt;createView()));</w:t>
+      </w:r>
+    </w:p>
+    <w:p>
+      <w:pPr>
+        <w:rPr>
+          <w:lang w:val="en-US"/>
+        </w:rPr>
+      </w:pPr>
+    </w:p>
+    <w:p>
+      <w:pPr>
+        <w:pStyle w:val="Ttulo"/>
+        <w:rPr>
+          <w:lang w:val="en-US"/>
+        </w:rPr>
+      </w:pPr>
+      <w:proofErr w:type="spellStart"/>
+      <w:r>
+        <w:rPr>
+          <w:lang w:val="en-US"/>
+        </w:rPr>
+        <w:t>Generar</w:t>
+      </w:r>
+      <w:proofErr w:type="spellEnd"/>
+      <w:r>
+        <w:rPr>
+          <w:lang w:val="en-US"/>
+        </w:rPr>
+        <w:t xml:space="preserve"> el </w:t>
+      </w:r>
+      <w:proofErr w:type="spellStart"/>
+      <w:r>
+        <w:rPr>
+          <w:lang w:val="en-US"/>
+        </w:rPr>
+        <w:t>formulario</w:t>
+      </w:r>
+      <w:proofErr w:type="spellEnd"/>
+      <w:r>
+        <w:rPr>
+          <w:lang w:val="en-US"/>
+        </w:rPr>
+        <w:t xml:space="preserve"> con el Framework</w:t>
+      </w:r>
+    </w:p>
+    <w:p>
+      <w:pPr>
+        <w:rPr>
+          <w:lang w:val="en-US"/>
+        </w:rPr>
+      </w:pPr>
+    </w:p>
+    <w:p>
+      <w:pPr>
+        <w:rPr>
+          <w:lang w:val="en-US"/>
+        </w:rPr>
+      </w:pPr>
+      <w:r>
+        <w:rPr>
+          <w:lang w:val="en-US"/>
+        </w:rPr>
+        <w:t>1</w:t>
+      </w:r>
+      <w:r>
+        <w:rPr>
+          <w:lang w:val="en-US"/>
+        </w:rPr>
+        <w:t xml:space="preserve">CREAR </w:t>
+      </w:r>
+      <w:proofErr w:type="spellStart"/>
+      <w:r>
+        <w:rPr>
+          <w:lang w:val="en-US"/>
+        </w:rPr>
+        <w:t>carpeta</w:t>
+      </w:r>
+      <w:proofErr w:type="spellEnd"/>
+      <w:r>
+        <w:rPr>
+          <w:lang w:val="en-US"/>
+        </w:rPr>
+        <w:t xml:space="preserve"> de </w:t>
+      </w:r>
+      <w:proofErr w:type="spellStart"/>
+      <w:r>
+        <w:rPr>
+          <w:lang w:val="en-US"/>
+        </w:rPr>
+        <w:t>formulario</w:t>
+      </w:r>
+      <w:proofErr w:type="spellEnd"/>
+      <w:r>
+        <w:rPr>
+          <w:lang w:val="en-US"/>
+        </w:rPr>
+        <w:t xml:space="preserve"> </w:t>
+      </w:r>
+      <w:proofErr w:type="spellStart"/>
+      <w:r>
+        <w:rPr>
+          <w:lang w:val="en-US"/>
+        </w:rPr>
+        <w:t>en</w:t>
+      </w:r>
+      <w:proofErr w:type="spellEnd"/>
+      <w:r>
+        <w:rPr>
+          <w:lang w:val="en-US"/>
+        </w:rPr>
+        <w:t xml:space="preserve"> el bundle</w:t>
+      </w:r>
+    </w:p>
+    <w:p>
+      <w:pPr>
+        <w:rPr>
+          <w:lang w:val="en-US"/>
+        </w:rPr>
+      </w:pPr>
+      <w:proofErr w:type="spellStart"/>
+      <w:r>
+        <w:rPr>
+          <w:lang w:val="en-US"/>
+        </w:rPr>
+        <w:t>AppBundle</w:t>
+      </w:r>
+      <w:proofErr w:type="spellEnd"/>
+      <w:r>
+        <w:rPr>
+          <w:lang w:val="en-US"/>
+        </w:rPr>
+        <w:t>\Form</w:t>
+      </w:r>
+    </w:p>
+    <w:p>
+      <w:pPr>
+        <w:rPr>
+          <w:lang w:val="en-US"/>
+        </w:rPr>
+      </w:pPr>
+      <w:r>
+        <w:rPr>
+          <w:lang w:val="en-US"/>
+        </w:rPr>
+        <w:t xml:space="preserve">2 </w:t>
+      </w:r>
+      <w:proofErr w:type="spellStart"/>
+      <w:r>
+        <w:rPr>
+          <w:lang w:val="en-US"/>
+        </w:rPr>
+        <w:t>Crear</w:t>
+      </w:r>
+      <w:proofErr w:type="spellEnd"/>
+      <w:r>
+        <w:rPr>
+          <w:lang w:val="en-US"/>
+        </w:rPr>
+        <w:t xml:space="preserve"> archive </w:t>
+      </w:r>
+      <w:proofErr w:type="spellStart"/>
+      <w:r>
+        <w:rPr>
+          <w:lang w:val="en-US"/>
+        </w:rPr>
+        <w:t>TapaTYpe.php</w:t>
+      </w:r>
+      <w:proofErr w:type="spellEnd"/>
+      <w:r>
+        <w:rPr>
+          <w:lang w:val="en-US"/>
+        </w:rPr>
+        <w:t xml:space="preserve"> con </w:t>
+      </w:r>
+      <w:proofErr w:type="spellStart"/>
+      <w:r>
+        <w:rPr>
+          <w:lang w:val="en-US"/>
+        </w:rPr>
+        <w:t>los</w:t>
+      </w:r>
+      <w:proofErr w:type="spellEnd"/>
+      <w:r>
+        <w:rPr>
+          <w:lang w:val="en-US"/>
+        </w:rPr>
+        <w:t xml:space="preserve"> </w:t>
+      </w:r>
+      <w:proofErr w:type="spellStart"/>
+      <w:r>
+        <w:rPr>
+          <w:lang w:val="en-US"/>
+        </w:rPr>
+        <w:t>datos</w:t>
+      </w:r>
+      <w:proofErr w:type="spellEnd"/>
+      <w:r>
+        <w:rPr>
+          <w:lang w:val="en-US"/>
+        </w:rPr>
+        <w:t xml:space="preserve"> del </w:t>
+      </w:r>
+      <w:proofErr w:type="spellStart"/>
+      <w:r>
+        <w:rPr>
+          <w:lang w:val="en-US"/>
+        </w:rPr>
+        <w:t>formulario</w:t>
+      </w:r>
+      <w:proofErr w:type="spellEnd"/>
+    </w:p>
+    <w:p>
+      <w:pPr>
+        <w:rPr>
+          <w:lang w:val="en-US"/>
+        </w:rPr>
+      </w:pPr>
+    </w:p>
+    <w:p>
+      <w:pPr>
+        <w:pStyle w:val="Sinespaciado"/>
+      </w:pPr>
+      <w:r>
+        <w:t xml:space="preserve">namespace </w:t>
+      </w:r>
+      <w:proofErr w:type="spellStart"/>
+      <w:r>
+        <w:t>AppBundle</w:t>
+      </w:r>
+      <w:proofErr w:type="spellEnd"/>
+      <w:r>
+        <w:t>\Form;</w:t>
+      </w:r>
+    </w:p>
+    <w:p>
+      <w:pPr>
+        <w:pStyle w:val="Sinespaciado"/>
+      </w:pPr>
+    </w:p>
+    <w:p>
+      <w:pPr>
+        <w:pStyle w:val="Sinespaciado"/>
+      </w:pPr>
+      <w:r>
+        <w:t>// Librerias para crear los formularios</w:t>
+      </w:r>
+    </w:p>
+    <w:p>
+      <w:pPr>
+        <w:pStyle w:val="Sinespaciado"/>
+      </w:pPr>
+      <w:r>
+        <w:t>use Symfony\Component\Form\AbstractType;</w:t>
+      </w:r>
+    </w:p>
+    <w:p>
+      <w:pPr>
+        <w:pStyle w:val="Sinespaciado"/>
+      </w:pPr>
+      <w:r>
+        <w:t>use Symfony\Component\Form\FormBuilderInterface;</w:t>
+      </w:r>
+    </w:p>
+    <w:p>
+      <w:pPr>
+        <w:pStyle w:val="Sinespaciado"/>
+      </w:pPr>
+    </w:p>
+    <w:p>
+      <w:pPr>
+        <w:pStyle w:val="Sinespaciado"/>
+      </w:pPr>
+      <w:r>
+        <w:t>//Clases para los datos del Form</w:t>
+      </w:r>
+    </w:p>
+    <w:p>
+      <w:pPr>
+        <w:pStyle w:val="Sinespaciado"/>
+      </w:pPr>
+      <w:r>
+        <w:t>use Symfony\Component\Form\Extension\Core\Type\TextType;</w:t>
+      </w:r>
+    </w:p>
+    <w:p>
+      <w:pPr>
+        <w:pStyle w:val="Sinespaciado"/>
+      </w:pPr>
+      <w:r>
+        <w:t>use Symfony\Component\Form\Extension\Core\Type\TextareaType;</w:t>
+      </w:r>
+    </w:p>
+    <w:p>
+      <w:pPr>
+        <w:pStyle w:val="Sinespaciado"/>
+      </w:pPr>
+      <w:r>
+        <w:t>use Symfony\Component\Form\Extension\Core\Type\DateType;</w:t>
+      </w:r>
+    </w:p>
+    <w:p>
+      <w:pPr>
+        <w:pStyle w:val="Sinespaciado"/>
+      </w:pPr>
+      <w:r>
+        <w:t>use Symfony\Component\Form\Extension\Core\Type\SubmitType;</w:t>
+      </w:r>
+    </w:p>
+    <w:p>
+      <w:pPr>
+        <w:pStyle w:val="Sinespaciado"/>
+      </w:pPr>
+    </w:p>
+    <w:p>
+      <w:pPr>
+        <w:pStyle w:val="Sinespaciado"/>
+      </w:pPr>
+      <w:r>
+        <w:t>//Se crea una clase que cinstruira el formulario según los datos</w:t>
+      </w:r>
+    </w:p>
+    <w:p>
+      <w:pPr>
+        <w:pStyle w:val="Sinespaciado"/>
+      </w:pPr>
+      <w:r>
+        <w:t>class TapaType extends AbstractType</w:t>
+      </w:r>
+    </w:p>
+    <w:p>
+      <w:pPr>
+        <w:pStyle w:val="Sinespaciado"/>
+      </w:pPr>
+      <w:r>
+        <w:t>{</w:t>
+      </w:r>
+    </w:p>
+    <w:p>
+      <w:pPr>
+        <w:pStyle w:val="Sinespaciado"/>
+      </w:pPr>
+      <w:r>
+        <w:t xml:space="preserve">    public function buildForm(FormBuilderInterface $builder, array $options)</w:t>
+      </w:r>
+    </w:p>
+    <w:p>
+      <w:pPr>
+        <w:pStyle w:val="Sinespaciado"/>
+      </w:pPr>
+      <w:r>
+        <w:t xml:space="preserve">    {</w:t>
+      </w:r>
+    </w:p>
+    <w:p>
+      <w:pPr>
+        <w:pStyle w:val="Sinespaciado"/>
+      </w:pPr>
+      <w:r>
+        <w:t xml:space="preserve">        $builder</w:t>
+      </w:r>
+    </w:p>
+    <w:p>
+      <w:pPr>
+        <w:pStyle w:val="Sinespaciado"/>
+      </w:pPr>
+      <w:r>
+        <w:t xml:space="preserve">        -&gt;add('nombre', TextType::class)</w:t>
+      </w:r>
+    </w:p>
+    <w:p>
+      <w:pPr>
+        <w:pStyle w:val="Sinespaciado"/>
+      </w:pPr>
+      <w:r>
+        <w:t xml:space="preserve">        -&gt;add('descripcion', TextareaType::class)</w:t>
+      </w:r>
+    </w:p>
+    <w:p>
+      <w:pPr>
+        <w:pStyle w:val="Sinespaciado"/>
+      </w:pPr>
+      <w:r>
+        <w:t xml:space="preserve">        -&gt;add('guardar', SubmitType::class, array('label'=&gt;'Crear plato'))</w:t>
+      </w:r>
+    </w:p>
+    <w:p>
+      <w:pPr>
+        <w:pStyle w:val="Sinespaciado"/>
+      </w:pPr>
+      <w:r>
+        <w:t xml:space="preserve">                ;</w:t>
+      </w:r>
+    </w:p>
+    <w:p>
+      <w:pPr>
+        <w:pStyle w:val="Sinespaciado"/>
+      </w:pPr>
+      <w:r>
+        <w:t xml:space="preserve">    }</w:t>
+      </w:r>
+    </w:p>
+    <w:p>
+      <w:pPr>
+        <w:pStyle w:val="Sinespaciado"/>
+      </w:pPr>
+      <w:r>
+        <w:t>}</w:t>
+      </w:r>
+    </w:p>
+    <w:p>
+      <w:pPr>
+        <w:pStyle w:val="Sinespaciado"/>
+      </w:pPr>
+    </w:p>
+    <w:p>
+      <w:r>
+        <w:t>3 Modificar el controlador incluyendo el archivo Form/TapaType.php</w:t>
+      </w:r>
+    </w:p>
+    <w:p>
+      <w:pPr>
+        <w:pStyle w:val="Sinespaciado"/>
+      </w:pPr>
+      <w:r>
+        <w:t>use AppBundle\Form\TapaType;</w:t>
+      </w:r>
+    </w:p>
+    <w:p>
+      <w:r>
+        <w:t>4 En el controlador crear el formulario de la siguiente forma</w:t>
+      </w:r>
+    </w:p>
+    <w:p>
+      <w:pPr>
+        <w:pStyle w:val="Sinespaciado"/>
+      </w:pPr>
+    </w:p>
+    <w:p>
+      <w:pPr>
+        <w:pStyle w:val="Sinespaciado"/>
+      </w:pPr>
+      <w:r>
+        <w:t xml:space="preserve">    //Creacion del formulario</w:t>
+      </w:r>
+    </w:p>
+    <w:p>
+      <w:pPr>
+        <w:pStyle w:val="Sinespaciado"/>
+      </w:pPr>
+      <w:r>
+        <w:t>//Crear nuevo objeto de tipo tapa para construir el formulario</w:t>
+      </w:r>
+    </w:p>
+    <w:p>
+      <w:pPr>
+        <w:pStyle w:val="Sinespaciado"/>
+      </w:pPr>
+      <w:r>
+        <w:t xml:space="preserve">    $tapa = new Tapa();</w:t>
+      </w:r>
+    </w:p>
+    <w:p>
+      <w:pPr>
+        <w:pStyle w:val="Sinespaciado"/>
+      </w:pPr>
+      <w:r>
+        <w:t xml:space="preserve">    //Construccion del formulario</w:t>
+      </w:r>
+    </w:p>
+    <w:p>
+      <w:pPr>
+        <w:pStyle w:val="Sinespaciado"/>
+      </w:pPr>
+      <w:r>
+        <w:lastRenderedPageBreak/>
+        <w:t xml:space="preserve">    $form = $this-&gt;createForm(TapaType::class, $tapa);</w:t>
+      </w:r>
+    </w:p>
+    <w:p>
+      <w:pPr>
+        <w:pStyle w:val="Sinespaciado"/>
+      </w:pPr>
+    </w:p>
+    <w:p>
+      <w:pPr>
+        <w:pStyle w:val="Sinespaciado"/>
+      </w:pPr>
+    </w:p>
+    <w:p/>
+    <w:p>
+      <w:pPr>
+        <w:pStyle w:val="Ttulo1"/>
+      </w:pPr>
+      <w:r>
+        <w:t>Editor para los ingredientes</w:t>
+      </w:r>
+    </w:p>
+    <w:p>
+      <w:pPr>
+        <w:pStyle w:val="Ttulo2"/>
+      </w:pPr>
       <w:bookmarkStart w:id="0" w:name="_GoBack"/>
-    </w:p>
-    <w:p>
-      <w:r>
-        <w:lastRenderedPageBreak/>
-        <w:t>Enviar a la vista el formulario renderizado</w:t>
+      <w:r>
+        <w:t>En cmd:</w:t>
       </w:r>
     </w:p>
     <w:bookmarkEnd w:id="0"/>
@@ -1687,22 +2320,186 @@
         <w:pStyle w:val="Sinespaciado"/>
       </w:pPr>
       <w:r>
-        <w:t xml:space="preserve">      return $this-&gt;render('gestionPlatos/nuevoPlato.html.twig', array("form"=&gt;$form-&gt;createView()));</w:t>
-      </w:r>
-    </w:p>
-    <w:p>
-      <w:pPr>
-        <w:rPr>
-          <w:lang w:val="en-US"/>
-        </w:rPr>
-      </w:pPr>
-    </w:p>
-    <w:p>
-      <w:pPr>
-        <w:rPr>
-          <w:lang w:val="en-US"/>
-        </w:rPr>
-      </w:pPr>
+        <w:t>composer require egeloen/ckeditor-bundle</w:t>
+      </w:r>
+    </w:p>
+    <w:p>
+      <w:pPr>
+        <w:pStyle w:val="Sinespaciado"/>
+      </w:pPr>
+    </w:p>
+    <w:p>
+      <w:pPr>
+        <w:pStyle w:val="Sinespaciado"/>
+      </w:pPr>
+      <w:r>
+        <w:t>agregar en el AppKernel</w:t>
+      </w:r>
+      <w:r>
+        <w:t xml:space="preserve"> en el segmento bundles</w:t>
+      </w:r>
+    </w:p>
+    <w:p>
+      <w:pPr>
+        <w:pStyle w:val="Sinespaciado"/>
+      </w:pPr>
+      <w:r>
+        <w:t xml:space="preserve">    new Ivory\CKEditorBundle\IvoryCKEditorBundle(),</w:t>
+      </w:r>
+    </w:p>
+    <w:p>
+      <w:pPr>
+        <w:pStyle w:val="Sinespaciado"/>
+      </w:pPr>
+      <w:r>
+        <w:t xml:space="preserve"> </w:t>
+      </w:r>
+    </w:p>
+    <w:p>
+      <w:pPr>
+        <w:pStyle w:val="Sinespaciado"/>
+      </w:pPr>
+    </w:p>
+    <w:p>
+      <w:pPr>
+        <w:pStyle w:val="Ttulo2"/>
+      </w:pPr>
+      <w:r>
+        <w:t>Ejecutar en el CMD</w:t>
+      </w:r>
+    </w:p>
+    <w:p>
+      <w:pPr>
+        <w:pStyle w:val="Sinespaciado"/>
+      </w:pPr>
+      <w:r>
+        <w:t>php bin/console ckeditor:install</w:t>
+      </w:r>
+    </w:p>
+    <w:p>
+      <w:pPr>
+        <w:pStyle w:val="Sinespaciado"/>
+      </w:pPr>
+    </w:p>
+    <w:p>
+      <w:pPr>
+        <w:pStyle w:val="Ttulo2"/>
+      </w:pPr>
+      <w:r>
+        <w:t>Instalar en los assets</w:t>
+      </w:r>
+    </w:p>
+    <w:p>
+      <w:pPr>
+        <w:pStyle w:val="Sinespaciado"/>
+      </w:pPr>
+      <w:r>
+        <w:t>Php bin/console assets:install web</w:t>
+      </w:r>
+    </w:p>
+    <w:p>
+      <w:pPr>
+        <w:pStyle w:val="Sinespaciado"/>
+      </w:pPr>
+    </w:p>
+    <w:p>
+      <w:pPr>
+        <w:pStyle w:val="Ttulo2"/>
+      </w:pPr>
+      <w:r>
+        <w:t>Incorporar el Editor en el formulario</w:t>
+      </w:r>
+    </w:p>
+    <w:p>
+      <w:pPr>
+        <w:pStyle w:val="Sinespaciado"/>
+      </w:pPr>
+    </w:p>
+    <w:p>
+      <w:pPr>
+        <w:pStyle w:val="Sinespaciado"/>
+      </w:pPr>
+      <w:r>
+        <w:t>use Ivory\CKEditorBundle\Form\Type\CKEditorType;</w:t>
+      </w:r>
+    </w:p>
+    <w:p>
+      <w:pPr>
+        <w:pStyle w:val="Sinespaciado"/>
+      </w:pPr>
+    </w:p>
+    <w:p>
+      <w:pPr>
+        <w:pStyle w:val="Sinespaciado"/>
+      </w:pPr>
+    </w:p>
+    <w:p>
+      <w:r>
+        <w:t>Modificar la clase del formulario</w:t>
+      </w:r>
+    </w:p>
+    <w:p>
+      <w:pPr>
+        <w:pStyle w:val="Sinespaciado"/>
+      </w:pPr>
+      <w:r>
+        <w:t xml:space="preserve">  -&gt;add('descripcion', CKEditorType::class)</w:t>
+      </w:r>
+    </w:p>
+    <w:p>
+      <w:pPr>
+        <w:pStyle w:val="Sinespaciado"/>
+      </w:pPr>
+    </w:p>
+    <w:p>
+      <w:r>
+        <w:t>Usar una barra de edición básica …</w:t>
+      </w:r>
+    </w:p>
+    <w:p>
+      <w:pPr>
+        <w:pStyle w:val="Ttulo2"/>
+      </w:pPr>
+      <w:r>
+        <w:t>Abrirl config.yml y agregar</w:t>
+      </w:r>
+    </w:p>
+    <w:p>
+      <w:pPr>
+        <w:pStyle w:val="Sinespaciado"/>
+      </w:pPr>
+    </w:p>
+    <w:p>
+      <w:pPr>
+        <w:pStyle w:val="Sinespaciado"/>
+      </w:pPr>
+      <w:r>
+        <w:t>ivory_ck_editor:</w:t>
+      </w:r>
+    </w:p>
+    <w:p>
+      <w:pPr>
+        <w:pStyle w:val="Sinespaciado"/>
+      </w:pPr>
+      <w:r>
+        <w:t xml:space="preserve">    configs:</w:t>
+      </w:r>
+    </w:p>
+    <w:p>
+      <w:pPr>
+        <w:pStyle w:val="Sinespaciado"/>
+      </w:pPr>
+      <w:r>
+        <w:t xml:space="preserve">        my_config:</w:t>
+      </w:r>
+    </w:p>
+    <w:p>
+      <w:pPr>
+        <w:pStyle w:val="Sinespaciado"/>
+      </w:pPr>
+      <w:r>
+        <w:t xml:space="preserve">            toolbar: basic</w:t>
+      </w:r>
     </w:p>
     <w:sectPr>
       <w:pgSz w:w="12240" w:h="15840"/>
@@ -2505,14 +3302,14 @@
     <w:name w:val="Normal"/>
     <w:aliases w:val="descripcion"/>
     <w:qFormat/>
-    <w:rsid w:val="00233F71"/>
+    <w:rsid w:val="00C05BE4"/>
     <w:pPr>
       <w:spacing w:after="0"/>
       <w:jc w:val="both"/>
     </w:pPr>
     <w:rPr>
       <w:rFonts w:ascii="Trebuchet MS" w:hAnsi="Trebuchet MS"/>
-      <w:color w:val="404040" w:themeColor="text1" w:themeTint="BF"/>
+      <w:color w:val="7030A0"/>
     </w:rPr>
   </w:style>
   <w:style w:type="paragraph" w:styleId="Ttulo1">
@@ -2645,7 +3442,7 @@
     <w:aliases w:val="Codigo"/>
     <w:uiPriority w:val="1"/>
     <w:qFormat/>
-    <w:rsid w:val="00450887"/>
+    <w:rsid w:val="00C05BE4"/>
     <w:pPr>
       <w:spacing w:after="0" w:line="240" w:lineRule="auto"/>
     </w:pPr>
@@ -3086,7 +3883,7 @@
 </file>
 
 <file path=customXml/itemProps1.xml><?xml version="1.0" encoding="utf-8"?>
-<ds:datastoreItem xmlns:ds="http://schemas.openxmlformats.org/officeDocument/2006/customXml" ds:itemID="{2209712A-0D78-480A-B7AA-24F9DC284F7A}">
+<ds:datastoreItem xmlns:ds="http://schemas.openxmlformats.org/officeDocument/2006/customXml" ds:itemID="{F57A4C12-4B13-40CA-9B2C-946D9433122A}">
   <ds:schemaRefs>
     <ds:schemaRef ds:uri="http://schemas.openxmlformats.org/officeDocument/2006/bibliography"/>
   </ds:schemaRefs>

</xml_diff>

<commit_message>
File Type Part I
</commit_message>
<xml_diff>
--- a/Apuntes.docx
+++ b/Apuntes.docx
@@ -778,7 +778,6 @@
         <w:pStyle w:val="Ttulo1"/>
       </w:pPr>
       <w:r>
-        <w:lastRenderedPageBreak/>
         <w:t>L</w:t>
       </w:r>
       <w:r>
@@ -1762,7 +1761,6 @@
         <w:pStyle w:val="Sinespaciado"/>
       </w:pPr>
       <w:r>
-        <w:lastRenderedPageBreak/>
         <w:t xml:space="preserve">    $formBuilder-&gt;add('descripcion', TextareaType::class);</w:t>
       </w:r>
     </w:p>
@@ -2301,7 +2299,6 @@
         <w:rPr>
           <w:lang w:val="es-CO"/>
         </w:rPr>
-        <w:lastRenderedPageBreak/>
         <w:t xml:space="preserve">    </w:t>
       </w:r>
       <w:r>
@@ -2568,6 +2565,9 @@
     <w:p>
       <w:pPr>
         <w:pStyle w:val="Sinespaciado"/>
+        <w:rPr>
+          <w:lang w:val="es-CO"/>
+        </w:rPr>
       </w:pPr>
       <w:r>
         <w:rPr>
@@ -2576,28 +2576,46 @@
         <w:t xml:space="preserve">    </w:t>
       </w:r>
       <w:r>
+        <w:rPr>
+          <w:lang w:val="es-CO"/>
+        </w:rPr>
         <w:t>configs:</w:t>
       </w:r>
     </w:p>
     <w:p>
       <w:pPr>
         <w:pStyle w:val="Sinespaciado"/>
-      </w:pPr>
-      <w:r>
+        <w:rPr>
+          <w:lang w:val="es-CO"/>
+        </w:rPr>
+      </w:pPr>
+      <w:r>
+        <w:rPr>
+          <w:lang w:val="es-CO"/>
+        </w:rPr>
         <w:t xml:space="preserve">        my_config:</w:t>
       </w:r>
     </w:p>
     <w:p>
       <w:pPr>
         <w:pStyle w:val="Sinespaciado"/>
-      </w:pPr>
-      <w:r>
+        <w:rPr>
+          <w:lang w:val="es-CO"/>
+        </w:rPr>
+      </w:pPr>
+      <w:r>
+        <w:rPr>
+          <w:lang w:val="es-CO"/>
+        </w:rPr>
         <w:t xml:space="preserve">            toolbar: basic</w:t>
       </w:r>
     </w:p>
     <w:p>
       <w:pPr>
         <w:pStyle w:val="Sinespaciado"/>
+        <w:rPr>
+          <w:lang w:val="es-CO"/>
+        </w:rPr>
       </w:pPr>
     </w:p>
     <w:p>
@@ -2625,14 +2643,23 @@
     <w:p>
       <w:pPr>
         <w:pStyle w:val="Sinespaciado"/>
-      </w:pPr>
-    </w:p>
-    <w:p>
-      <w:pPr>
-        <w:pStyle w:val="Sinespaciado"/>
-      </w:pPr>
-      <w:r>
-        <w:t xml:space="preserve">  {{form_start(form)}}</w:t>
+        <w:rPr>
+          <w:lang w:val="es-CO"/>
+        </w:rPr>
+      </w:pPr>
+    </w:p>
+    <w:p>
+      <w:pPr>
+        <w:pStyle w:val="Sinespaciado"/>
+      </w:pPr>
+      <w:r>
+        <w:rPr>
+          <w:lang w:val="es-CO"/>
+        </w:rPr>
+        <w:t xml:space="preserve">  </w:t>
+      </w:r>
+      <w:r>
+        <w:t>{{form_start(form)}}</w:t>
       </w:r>
     </w:p>
     <w:p>
@@ -2845,22 +2872,34 @@
     <w:p>
       <w:pPr>
         <w:pStyle w:val="Sinespaciado"/>
+        <w:rPr>
+          <w:lang w:val="es-CO"/>
+        </w:rPr>
       </w:pPr>
       <w:r>
         <w:t xml:space="preserve">      </w:t>
       </w:r>
       <w:r>
+        <w:rPr>
+          <w:lang w:val="es-CO"/>
+        </w:rPr>
         <w:t>{{form_end(form)}}</w:t>
       </w:r>
     </w:p>
     <w:p>
       <w:pPr>
         <w:pStyle w:val="Sinespaciado"/>
-      </w:pPr>
-    </w:p>
-    <w:p>
-      <w:pPr>
-        <w:pStyle w:val="Sinespaciado"/>
+        <w:rPr>
+          <w:lang w:val="es-CO"/>
+        </w:rPr>
+      </w:pPr>
+    </w:p>
+    <w:p>
+      <w:pPr>
+        <w:pStyle w:val="Sinespaciado"/>
+        <w:rPr>
+          <w:lang w:val="es-CO"/>
+        </w:rPr>
       </w:pPr>
     </w:p>
     <w:p>
@@ -2868,13 +2907,7 @@
         <w:pStyle w:val="Ttulo1"/>
       </w:pPr>
       <w:r>
-        <w:t xml:space="preserve">Agregar </w:t>
-      </w:r>
-      <w:r>
-        <w:t>Automáticamente</w:t>
-      </w:r>
-      <w:r>
-        <w:t xml:space="preserve"> una clase al formulario creado con Sym3</w:t>
+        <w:t>Agregar Automáticamente una clase al formulario creado con Sym3</w:t>
       </w:r>
     </w:p>
     <w:p>
@@ -3059,10 +3092,13 @@
         <w:pStyle w:val="Sinespaciado"/>
       </w:pPr>
       <w:r>
-        <w:t xml:space="preserve">    </w:t>
-      </w:r>
-      <w:r>
-        <w:t xml:space="preserve">    {{form_start(form)}}</w:t>
+        <w:rPr>
+          <w:lang w:val="es-CO"/>
+        </w:rPr>
+        <w:t xml:space="preserve">        </w:t>
+      </w:r>
+      <w:r>
+        <w:t>{{form_start(form)}}</w:t>
       </w:r>
     </w:p>
     <w:p>
@@ -3200,7 +3236,6 @@
     </w:p>
     <w:p>
       <w:r>
-        <w:lastRenderedPageBreak/>
         <w:t>Modificar</w:t>
       </w:r>
       <w:r>
@@ -3257,6 +3292,776 @@
       </w:pPr>
       <w:r>
         <w:t xml:space="preserve">        {{- form_label(form) -}}</w:t>
+      </w:r>
+    </w:p>
+    <w:p>
+      <w:pPr>
+        <w:pStyle w:val="Sinespaciado"/>
+      </w:pPr>
+      <w:r>
+        <w:t xml:space="preserve">        {{- form_errors(form) -}}</w:t>
+      </w:r>
+    </w:p>
+    <w:p>
+      <w:pPr>
+        <w:pStyle w:val="Sinespaciado"/>
+      </w:pPr>
+      <w:r>
+        <w:t xml:space="preserve">        {{- form_widget(form) -}}</w:t>
+      </w:r>
+    </w:p>
+    <w:p>
+      <w:pPr>
+        <w:pStyle w:val="Sinespaciado"/>
+        <w:rPr>
+          <w:rStyle w:val="nfasisintenso"/>
+        </w:rPr>
+      </w:pPr>
+      <w:r>
+        <w:rPr>
+          <w:rStyle w:val="nfasisintenso"/>
+        </w:rPr>
+        <w:t xml:space="preserve">          &lt;/div&gt;</w:t>
+      </w:r>
+    </w:p>
+    <w:p>
+      <w:pPr>
+        <w:pStyle w:val="Sinespaciado"/>
+        <w:rPr>
+          <w:rStyle w:val="nfasisintenso"/>
+        </w:rPr>
+      </w:pPr>
+      <w:r>
+        <w:rPr>
+          <w:rStyle w:val="nfasisintenso"/>
+        </w:rPr>
+        <w:t xml:space="preserve">    &lt;/div&gt;</w:t>
+      </w:r>
+    </w:p>
+    <w:p>
+      <w:pPr>
+        <w:pStyle w:val="Sinespaciado"/>
+      </w:pPr>
+      <w:r>
+        <w:t>{%- endblock form_row -%}</w:t>
+      </w:r>
+    </w:p>
+    <w:p>
+      <w:pPr>
+        <w:pStyle w:val="Sinespaciado"/>
+      </w:pPr>
+    </w:p>
+    <w:p>
+      <w:r>
+        <w:t xml:space="preserve">Agregar este </w:t>
+      </w:r>
+      <w:r>
+        <w:t xml:space="preserve">tema de </w:t>
+      </w:r>
+      <w:proofErr w:type="gramStart"/>
+      <w:r>
+        <w:t xml:space="preserve">FORM </w:t>
+      </w:r>
+      <w:r>
+        <w:t xml:space="preserve"> a</w:t>
+      </w:r>
+      <w:proofErr w:type="gramEnd"/>
+      <w:r>
+        <w:t xml:space="preserve"> la plantilla de la vista de TWIG</w:t>
+      </w:r>
+      <w:r>
+        <w:t xml:space="preserve"> con editando lo siguiente en el nuevo producto.</w:t>
+      </w:r>
+    </w:p>
+    <w:p>
+      <w:pPr>
+        <w:pStyle w:val="Sinespaciado"/>
+      </w:pPr>
+      <w:r>
+        <w:t>{% form_theme form 'form/platoForm.html.twig' %}</w:t>
+      </w:r>
+    </w:p>
+    <w:p>
+      <w:pPr>
+        <w:pStyle w:val="Sinespaciado"/>
+      </w:pPr>
+    </w:p>
+    <w:p>
+      <w:r>
+        <w:t xml:space="preserve">Para personalizar mas elementos del FORM </w:t>
+      </w:r>
+      <w:r>
+        <w:t>se puede revisar el siguiente codifo y modificar</w:t>
+      </w:r>
+    </w:p>
+    <w:p>
+      <w:pPr>
+        <w:pStyle w:val="Sinespaciado"/>
+        <w:rPr>
+          <w:lang w:val="es-CO"/>
+        </w:rPr>
+      </w:pPr>
+    </w:p>
+    <w:p>
+      <w:pPr>
+        <w:pStyle w:val="Sinespaciado"/>
+      </w:pPr>
+      <w:r>
+        <w:t>{%- block form_widget_simple -%}</w:t>
+      </w:r>
+    </w:p>
+    <w:p>
+      <w:pPr>
+        <w:pStyle w:val="Sinespaciado"/>
+      </w:pPr>
+      <w:r>
+        <w:t xml:space="preserve">    {%- set type = type|default('text') -%}</w:t>
+      </w:r>
+    </w:p>
+    <w:p>
+      <w:pPr>
+        <w:pStyle w:val="Sinespaciado"/>
+      </w:pPr>
+      <w:r>
+        <w:t xml:space="preserve">    &lt;input type="{{ type }}" {{ block('widget_attributes') }} {% if value is not empty %}value="{{ value }}" {% endif %}/&gt;</w:t>
+      </w:r>
+    </w:p>
+    <w:p>
+      <w:pPr>
+        <w:pStyle w:val="Sinespaciado"/>
+      </w:pPr>
+      <w:r>
+        <w:t>{%- endblock form_widget_simple -%}</w:t>
+      </w:r>
+    </w:p>
+    <w:p>
+      <w:pPr>
+        <w:pStyle w:val="Sinespaciado"/>
+      </w:pPr>
+    </w:p>
+    <w:p>
+      <w:pPr>
+        <w:rPr>
+          <w:lang w:val="en-US"/>
+        </w:rPr>
+      </w:pPr>
+      <w:proofErr w:type="spellStart"/>
+      <w:r>
+        <w:rPr>
+          <w:lang w:val="en-US"/>
+        </w:rPr>
+        <w:t>Agregar</w:t>
+      </w:r>
+      <w:proofErr w:type="spellEnd"/>
+      <w:r>
+        <w:rPr>
+          <w:lang w:val="en-US"/>
+        </w:rPr>
+        <w:t xml:space="preserve"> el DIV Con el Class form-</w:t>
+      </w:r>
+      <w:proofErr w:type="spellStart"/>
+      <w:r>
+        <w:rPr>
+          <w:lang w:val="en-US"/>
+        </w:rPr>
+        <w:t>coptrol</w:t>
+      </w:r>
+      <w:proofErr w:type="spellEnd"/>
+    </w:p>
+    <w:p>
+      <w:pPr>
+        <w:rPr>
+          <w:lang w:val="en-US"/>
+        </w:rPr>
+      </w:pPr>
+      <w:proofErr w:type="spellStart"/>
+      <w:r>
+        <w:rPr>
+          <w:lang w:val="en-US"/>
+        </w:rPr>
+        <w:t>Modificar</w:t>
+      </w:r>
+      <w:proofErr w:type="spellEnd"/>
+      <w:r>
+        <w:rPr>
+          <w:lang w:val="en-US"/>
+        </w:rPr>
+        <w:t xml:space="preserve"> INPUT</w:t>
+      </w:r>
+    </w:p>
+    <w:p>
+      <w:pPr>
+        <w:pStyle w:val="Sinespaciado"/>
+      </w:pPr>
+      <w:r>
+        <w:t>{%- block form_widget_simple -%}</w:t>
+      </w:r>
+    </w:p>
+    <w:p>
+      <w:pPr>
+        <w:pStyle w:val="Sinespaciado"/>
+      </w:pPr>
+      <w:r>
+        <w:t xml:space="preserve">    {%- set type = type|default('text') -%}</w:t>
+      </w:r>
+    </w:p>
+    <w:p>
+      <w:pPr>
+        <w:pStyle w:val="Sinespaciado"/>
+      </w:pPr>
+      <w:r>
+        <w:t xml:space="preserve">    &lt;input type="{{ type }}" </w:t>
+      </w:r>
+      <w:r>
+        <w:rPr>
+          <w:rStyle w:val="nfasisintenso"/>
+        </w:rPr>
+        <w:t>class="form-control"</w:t>
+      </w:r>
+      <w:r>
+        <w:t xml:space="preserve"> {{ block('widget_attributes') }} {% if value is not empty %}value="{{ value }}" {% endif %}/&gt;</w:t>
+      </w:r>
+    </w:p>
+    <w:p>
+      <w:pPr>
+        <w:pStyle w:val="Sinespaciado"/>
+      </w:pPr>
+      <w:r>
+        <w:t>{%- endblock form_widget_simple -%}</w:t>
+      </w:r>
+    </w:p>
+    <w:p>
+      <w:pPr>
+        <w:pStyle w:val="Sinespaciado"/>
+      </w:pPr>
+    </w:p>
+    <w:p>
+      <w:pPr>
+        <w:pStyle w:val="Sinespaciado"/>
+      </w:pPr>
+    </w:p>
+    <w:p>
+      <w:pPr>
+        <w:rPr>
+          <w:lang w:val="en-US"/>
+        </w:rPr>
+      </w:pPr>
+      <w:proofErr w:type="spellStart"/>
+      <w:r>
+        <w:rPr>
+          <w:lang w:val="en-US"/>
+        </w:rPr>
+        <w:t>Modificar</w:t>
+      </w:r>
+      <w:proofErr w:type="spellEnd"/>
+      <w:r>
+        <w:rPr>
+          <w:lang w:val="en-US"/>
+        </w:rPr>
+        <w:t xml:space="preserve"> TEXT</w:t>
+      </w:r>
+      <w:r>
+        <w:rPr>
+          <w:lang w:val="en-US"/>
+        </w:rPr>
+        <w:t>AREA</w:t>
+      </w:r>
+    </w:p>
+    <w:p>
+      <w:pPr>
+        <w:pStyle w:val="Sinespaciado"/>
+      </w:pPr>
+    </w:p>
+    <w:p>
+      <w:pPr>
+        <w:pStyle w:val="Sinespaciado"/>
+      </w:pPr>
+      <w:r>
+        <w:t>{%- block textarea_widget -%}</w:t>
+      </w:r>
+    </w:p>
+    <w:p>
+      <w:pPr>
+        <w:pStyle w:val="Sinespaciado"/>
+      </w:pPr>
+      <w:r>
+        <w:t xml:space="preserve">    &lt;textarea  class="form-control" {{ block('widget_attributes') }}&gt;{{ value }}&lt;/textarea&gt;</w:t>
+      </w:r>
+    </w:p>
+    <w:p>
+      <w:pPr>
+        <w:pStyle w:val="Sinespaciado"/>
+      </w:pPr>
+      <w:r>
+        <w:t>{%- endblock textarea_widget -%}</w:t>
+      </w:r>
+    </w:p>
+    <w:p>
+      <w:pPr>
+        <w:pStyle w:val="Sinespaciado"/>
+      </w:pPr>
+    </w:p>
+    <w:p>
+      <w:pPr>
+        <w:pStyle w:val="Ttulo1"/>
+      </w:pPr>
+      <w:r>
+        <w:t>Insertar el input para subir archivos</w:t>
+      </w:r>
+    </w:p>
+    <w:p>
+      <w:r>
+        <w:t xml:space="preserve">AREGAR EL </w:t>
+      </w:r>
+      <w:proofErr w:type="spellStart"/>
+      <w:r>
+        <w:t>Type</w:t>
+      </w:r>
+      <w:proofErr w:type="spellEnd"/>
+      <w:r>
+        <w:t xml:space="preserve"> en el formulario </w:t>
+      </w:r>
+    </w:p>
+    <w:p>
+      <w:pPr>
+        <w:pStyle w:val="Sinespaciado"/>
+      </w:pPr>
+      <w:r>
+        <w:t>use Symfony\Component\Form\Extension\Core\Type\</w:t>
+      </w:r>
+      <w:proofErr w:type="spellStart"/>
+      <w:r>
+        <w:t>FileType</w:t>
+      </w:r>
+      <w:proofErr w:type="spellEnd"/>
+      <w:r>
+        <w:t>;</w:t>
+      </w:r>
+    </w:p>
+    <w:p>
+      <w:pPr>
+        <w:pStyle w:val="Sinespaciado"/>
+      </w:pPr>
+    </w:p>
+    <w:p>
+      <w:r>
+        <w:t>en el formulario agregar el F</w:t>
+      </w:r>
+      <w:r>
+        <w:t>i</w:t>
+      </w:r>
+      <w:r>
+        <w:t>letype</w:t>
+      </w:r>
+    </w:p>
+    <w:p>
+      <w:pPr>
+        <w:pStyle w:val="Sinespaciado"/>
+      </w:pPr>
+      <w:r>
+        <w:rPr>
+          <w:lang w:val="es-CO"/>
+        </w:rPr>
+        <w:t xml:space="preserve">  </w:t>
+      </w:r>
+      <w:r>
+        <w:t>-&gt;add('foto', FileType::class)</w:t>
+      </w:r>
+    </w:p>
+    <w:p>
+      <w:r>
+        <w:t>Se puede agregar un evento JS a una etiqueta HTML de la siguiente manera:</w:t>
+      </w:r>
+    </w:p>
+    <w:p>
+      <w:pPr>
+        <w:pStyle w:val="Sinespaciado"/>
+      </w:pPr>
+      <w:r>
+        <w:t xml:space="preserve">      -&gt;add('foto', FileType::class, array ('attr'=&gt;array('onchange'=&gt;'onChange(event)')))</w:t>
+      </w:r>
+    </w:p>
+    <w:p>
+      <w:pPr>
+        <w:pStyle w:val="Sinespaciado"/>
+      </w:pPr>
+    </w:p>
+    <w:p>
+      <w:proofErr w:type="spellStart"/>
+      <w:r>
+        <w:t>Cerar</w:t>
+      </w:r>
+      <w:proofErr w:type="spellEnd"/>
+      <w:r>
+        <w:t xml:space="preserve"> una carpeta en web llamada /</w:t>
+      </w:r>
+      <w:proofErr w:type="spellStart"/>
+      <w:r>
+        <w:t>js</w:t>
+      </w:r>
+      <w:proofErr w:type="spellEnd"/>
+      <w:r>
+        <w:t xml:space="preserve"> y crear el archivo que llamara ese formulario</w:t>
+      </w:r>
+    </w:p>
+    <w:p/>
+    <w:p>
+      <w:r>
+        <w:t>En el Twig del formulario incluir el siguiente bloque</w:t>
+      </w:r>
+      <w:r>
+        <w:t>, el base Twig tiene un bloque con esta misma estructura</w:t>
+      </w:r>
+    </w:p>
+    <w:p>
+      <w:pPr>
+        <w:pStyle w:val="Sinespaciado"/>
+        <w:rPr>
+          <w:lang w:val="es-CO"/>
+        </w:rPr>
+      </w:pPr>
+    </w:p>
+    <w:p>
+      <w:pPr>
+        <w:pStyle w:val="Sinespaciado"/>
+      </w:pPr>
+      <w:r>
+        <w:t xml:space="preserve">{% block </w:t>
+      </w:r>
+      <w:proofErr w:type="spellStart"/>
+      <w:r>
+        <w:t>javascripts</w:t>
+      </w:r>
+      <w:proofErr w:type="spellEnd"/>
+      <w:r>
+        <w:t xml:space="preserve"> %}</w:t>
+      </w:r>
+    </w:p>
+    <w:p>
+      <w:pPr>
+        <w:pStyle w:val="Sinespaciado"/>
+      </w:pPr>
+      <w:r>
+        <w:t xml:space="preserve">  &lt;script </w:t>
+      </w:r>
+      <w:proofErr w:type="spellStart"/>
+      <w:r>
+        <w:t>type</w:t>
+      </w:r>
+      <w:proofErr w:type="spellEnd"/>
+      <w:r>
+        <w:t>="</w:t>
+      </w:r>
+      <w:proofErr w:type="spellStart"/>
+      <w:r>
+        <w:t>text</w:t>
+      </w:r>
+      <w:proofErr w:type="spellEnd"/>
+      <w:r>
+        <w:t>/</w:t>
+      </w:r>
+      <w:proofErr w:type="spellStart"/>
+      <w:r>
+        <w:t>javascript</w:t>
+      </w:r>
+      <w:proofErr w:type="spellEnd"/>
+      <w:r>
+        <w:t xml:space="preserve">" </w:t>
+      </w:r>
+      <w:proofErr w:type="spellStart"/>
+      <w:r>
+        <w:t>src</w:t>
+      </w:r>
+      <w:proofErr w:type="spellEnd"/>
+      <w:r>
+        <w:t>="{{</w:t>
+      </w:r>
+      <w:proofErr w:type="spellStart"/>
+      <w:r>
+        <w:t>asset</w:t>
+      </w:r>
+      <w:proofErr w:type="spellEnd"/>
+      <w:r>
+        <w:t>('</w:t>
+      </w:r>
+      <w:proofErr w:type="spellStart"/>
+      <w:r>
+        <w:t>js</w:t>
+      </w:r>
+      <w:proofErr w:type="spellEnd"/>
+      <w:r>
+        <w:t>/nuevoPlato.js')}}"&gt;&lt;/script&gt;</w:t>
+      </w:r>
+    </w:p>
+    <w:p>
+      <w:pPr>
+        <w:pStyle w:val="Sinespaciado"/>
+      </w:pPr>
+      <w:r>
+        <w:t xml:space="preserve">{% </w:t>
+      </w:r>
+      <w:proofErr w:type="spellStart"/>
+      <w:r>
+        <w:t>endblock</w:t>
+      </w:r>
+      <w:proofErr w:type="spellEnd"/>
+      <w:r>
+        <w:t xml:space="preserve"> %}</w:t>
+      </w:r>
+    </w:p>
+    <w:p>
+      <w:r>
+        <w:t xml:space="preserve">Crear un </w:t>
+      </w:r>
+      <w:proofErr w:type="gramStart"/>
+      <w:r>
+        <w:t>JS  con</w:t>
+      </w:r>
+      <w:proofErr w:type="gramEnd"/>
+      <w:r>
+        <w:t xml:space="preserve"> los datos: </w:t>
+      </w:r>
+    </w:p>
+    <w:p>
+      <w:pPr>
+        <w:pStyle w:val="Sinespaciado"/>
+        <w:rPr>
+          <w:lang w:val="es-CO"/>
+        </w:rPr>
+      </w:pPr>
+      <w:r>
+        <w:rPr>
+          <w:lang w:val="es-CO"/>
+        </w:rPr>
+        <w:t>var tiposValidos =[</w:t>
+      </w:r>
+    </w:p>
+    <w:p>
+      <w:pPr>
+        <w:pStyle w:val="Sinespaciado"/>
+        <w:rPr>
+          <w:lang w:val="es-CO"/>
+        </w:rPr>
+      </w:pPr>
+      <w:r>
+        <w:rPr>
+          <w:lang w:val="es-CO"/>
+        </w:rPr>
+        <w:t xml:space="preserve">  'image/jpg',</w:t>
+      </w:r>
+    </w:p>
+    <w:p>
+      <w:pPr>
+        <w:pStyle w:val="Sinespaciado"/>
+        <w:rPr>
+          <w:lang w:val="es-CO"/>
+        </w:rPr>
+      </w:pPr>
+      <w:r>
+        <w:rPr>
+          <w:lang w:val="es-CO"/>
+        </w:rPr>
+        <w:t xml:space="preserve">  'image/jpeg',</w:t>
+      </w:r>
+    </w:p>
+    <w:p>
+      <w:pPr>
+        <w:pStyle w:val="Sinespaciado"/>
+      </w:pPr>
+      <w:r>
+        <w:rPr>
+          <w:lang w:val="es-CO"/>
+        </w:rPr>
+        <w:t xml:space="preserve">  </w:t>
+      </w:r>
+      <w:r>
+        <w:t>'image/png',</w:t>
+      </w:r>
+    </w:p>
+    <w:p>
+      <w:pPr>
+        <w:pStyle w:val="Sinespaciado"/>
+      </w:pPr>
+      <w:r>
+        <w:t>]</w:t>
+      </w:r>
+    </w:p>
+    <w:p>
+      <w:pPr>
+        <w:pStyle w:val="Sinespaciado"/>
+      </w:pPr>
+      <w:r>
+        <w:t>function validarTIpos(file){</w:t>
+      </w:r>
+    </w:p>
+    <w:p>
+      <w:pPr>
+        <w:pStyle w:val="Sinespaciado"/>
+      </w:pPr>
+      <w:r>
+        <w:t>for(var i=0; i&lt;tiposValidos.length;i++){</w:t>
+      </w:r>
+    </w:p>
+    <w:p>
+      <w:pPr>
+        <w:pStyle w:val="Sinespaciado"/>
+      </w:pPr>
+      <w:r>
+        <w:t xml:space="preserve">  if(file.type===tiposValidos[i]){</w:t>
+      </w:r>
+    </w:p>
+    <w:p>
+      <w:pPr>
+        <w:pStyle w:val="Sinespaciado"/>
+      </w:pPr>
+      <w:r>
+        <w:t xml:space="preserve">    return true</w:t>
+      </w:r>
+    </w:p>
+    <w:p>
+      <w:pPr>
+        <w:pStyle w:val="Sinespaciado"/>
+      </w:pPr>
+      <w:r>
+        <w:t xml:space="preserve">  }</w:t>
+      </w:r>
+    </w:p>
+    <w:p>
+      <w:pPr>
+        <w:pStyle w:val="Sinespaciado"/>
+      </w:pPr>
+    </w:p>
+    <w:p>
+      <w:pPr>
+        <w:pStyle w:val="Sinespaciado"/>
+      </w:pPr>
+      <w:r>
+        <w:t>}</w:t>
+      </w:r>
+    </w:p>
+    <w:p>
+      <w:pPr>
+        <w:pStyle w:val="Sinespaciado"/>
+      </w:pPr>
+      <w:r>
+        <w:t>return false;</w:t>
+      </w:r>
+    </w:p>
+    <w:p>
+      <w:pPr>
+        <w:pStyle w:val="Sinespaciado"/>
+      </w:pPr>
+    </w:p>
+    <w:p>
+      <w:pPr>
+        <w:pStyle w:val="Sinespaciado"/>
+      </w:pPr>
+      <w:r>
+        <w:t>}</w:t>
+      </w:r>
+    </w:p>
+    <w:p>
+      <w:pPr>
+        <w:pStyle w:val="Sinespaciado"/>
+      </w:pPr>
+      <w:r>
+        <w:t>function onChange(event){</w:t>
+      </w:r>
+    </w:p>
+    <w:p>
+      <w:pPr>
+        <w:pStyle w:val="Sinespaciado"/>
+      </w:pPr>
+      <w:r>
+        <w:t xml:space="preserve">  var file= event.target.files[0]</w:t>
+      </w:r>
+    </w:p>
+    <w:p>
+      <w:pPr>
+        <w:pStyle w:val="Sinespaciado"/>
+      </w:pPr>
+      <w:r>
+        <w:t xml:space="preserve">  if(validarTIpos(file)){</w:t>
+      </w:r>
+    </w:p>
+    <w:p>
+      <w:pPr>
+        <w:pStyle w:val="Sinespaciado"/>
+      </w:pPr>
+      <w:r>
+        <w:t xml:space="preserve">    var mini=document.getElementById('platoThumb');</w:t>
+      </w:r>
+    </w:p>
+    <w:p>
+      <w:pPr>
+        <w:pStyle w:val="Sinespaciado"/>
+      </w:pPr>
+      <w:r>
+        <w:t xml:space="preserve">        mini.src=</w:t>
+      </w:r>
+      <w:r>
+        <w:rPr>
+          <w:rStyle w:val="Referenciaintensa"/>
+        </w:rPr>
+        <w:t>window.URL.createObjectURL();</w:t>
+      </w:r>
+    </w:p>
+    <w:p>
+      <w:pPr>
+        <w:pStyle w:val="Sinespaciado"/>
+      </w:pPr>
+      <w:r>
+        <w:t xml:space="preserve">  } else {</w:t>
+      </w:r>
+    </w:p>
+    <w:p>
+      <w:pPr>
+        <w:pStyle w:val="Sinespaciado"/>
+      </w:pPr>
+    </w:p>
+    <w:p>
+      <w:pPr>
+        <w:pStyle w:val="Sinespaciado"/>
+        <w:rPr>
+          <w:lang w:val="es-CO"/>
+        </w:rPr>
+      </w:pPr>
+      <w:r>
+        <w:t xml:space="preserve">  </w:t>
+      </w:r>
+      <w:r>
+        <w:rPr>
+          <w:lang w:val="es-CO"/>
+        </w:rPr>
+        <w:t>}</w:t>
+      </w:r>
+    </w:p>
+    <w:p>
+      <w:pPr>
+        <w:pStyle w:val="Sinespaciado"/>
+        <w:rPr>
+          <w:lang w:val="es-CO"/>
+        </w:rPr>
+      </w:pPr>
+      <w:r>
+        <w:rPr>
+          <w:lang w:val="es-CO"/>
+        </w:rPr>
+        <w:t xml:space="preserve">  console.log(file);</w:t>
+      </w:r>
+    </w:p>
+    <w:p>
+      <w:pPr>
+        <w:pStyle w:val="Sinespaciado"/>
+        <w:rPr>
+          <w:lang w:val="es-CO"/>
+        </w:rPr>
+      </w:pPr>
+      <w:r>
+        <w:rPr>
+          <w:lang w:val="es-CO"/>
+        </w:rPr>
+        <w:t>}</w:t>
       </w:r>
       <w:bookmarkStart w:id="0" w:name="_GoBack"/>
       <w:bookmarkEnd w:id="0"/>
@@ -3264,250 +4069,62 @@
     <w:p>
       <w:pPr>
         <w:pStyle w:val="Sinespaciado"/>
-      </w:pPr>
-      <w:r>
-        <w:t xml:space="preserve">        {{- form_errors(form) -}}</w:t>
-      </w:r>
-    </w:p>
-    <w:p>
-      <w:pPr>
-        <w:pStyle w:val="Sinespaciado"/>
-      </w:pPr>
-      <w:r>
-        <w:t xml:space="preserve">        {{- form_widget(form) -}}</w:t>
-      </w:r>
-    </w:p>
-    <w:p>
-      <w:pPr>
-        <w:pStyle w:val="Sinespaciado"/>
+        <w:rPr>
+          <w:lang w:val="es-CO"/>
+        </w:rPr>
+      </w:pPr>
+    </w:p>
+    <w:p>
+      <w:pPr>
+        <w:pStyle w:val="Citadestacada"/>
         <w:rPr>
           <w:rStyle w:val="nfasisintenso"/>
         </w:rPr>
       </w:pPr>
+      <w:proofErr w:type="spellStart"/>
       <w:r>
         <w:rPr>
           <w:rStyle w:val="nfasisintenso"/>
         </w:rPr>
-        <w:t xml:space="preserve">          &lt;/div&gt;</w:t>
-      </w:r>
-    </w:p>
-    <w:p>
-      <w:pPr>
-        <w:pStyle w:val="Sinespaciado"/>
+        <w:t>window.URL.createObjectURL</w:t>
+      </w:r>
+      <w:proofErr w:type="spellEnd"/>
+      <w:r>
         <w:rPr>
           <w:rStyle w:val="nfasisintenso"/>
         </w:rPr>
-      </w:pPr>
-      <w:r>
-        <w:rPr>
-          <w:rStyle w:val="nfasisintenso"/>
-        </w:rPr>
-        <w:t xml:space="preserve">    &lt;/div&gt;</w:t>
-      </w:r>
-    </w:p>
-    <w:p>
-      <w:pPr>
-        <w:pStyle w:val="Sinespaciado"/>
-      </w:pPr>
-      <w:r>
-        <w:t>{%- endblock form_row -%}</w:t>
-      </w:r>
-    </w:p>
-    <w:p>
-      <w:pPr>
-        <w:pStyle w:val="Sinespaciado"/>
-      </w:pPr>
-    </w:p>
-    <w:p>
-      <w:r>
-        <w:t xml:space="preserve">Agregar este </w:t>
-      </w:r>
-      <w:r>
-        <w:t xml:space="preserve">tema de </w:t>
-      </w:r>
-      <w:proofErr w:type="gramStart"/>
-      <w:r>
-        <w:t xml:space="preserve">FORM </w:t>
-      </w:r>
-      <w:r>
-        <w:t xml:space="preserve"> a</w:t>
-      </w:r>
-      <w:proofErr w:type="gramEnd"/>
-      <w:r>
-        <w:t xml:space="preserve"> la plantilla de la vista de TWIG</w:t>
-      </w:r>
-      <w:r>
-        <w:t xml:space="preserve"> con editando lo siguiente en el nuevo producto.</w:t>
-      </w:r>
-    </w:p>
-    <w:p>
-      <w:pPr>
-        <w:pStyle w:val="Sinespaciado"/>
-      </w:pPr>
-      <w:r>
-        <w:t>{% form_theme form 'form/platoForm.html.twig' %}</w:t>
-      </w:r>
-    </w:p>
-    <w:p>
-      <w:pPr>
-        <w:pStyle w:val="Sinespaciado"/>
-      </w:pPr>
-    </w:p>
-    <w:p>
-      <w:r>
-        <w:t xml:space="preserve">Para personalizar mas elementos del FORM </w:t>
-      </w:r>
-      <w:r>
-        <w:t>se puede revisar el siguiente codifo y modificar</w:t>
-      </w:r>
-    </w:p>
-    <w:p>
-      <w:pPr>
-        <w:pStyle w:val="Sinespaciado"/>
-        <w:rPr>
-          <w:lang w:val="es-CO"/>
-        </w:rPr>
-      </w:pPr>
-    </w:p>
-    <w:p>
-      <w:pPr>
-        <w:pStyle w:val="Sinespaciado"/>
-      </w:pPr>
-      <w:r>
-        <w:t>{%- block form_widget_simple -%}</w:t>
-      </w:r>
-    </w:p>
-    <w:p>
-      <w:pPr>
-        <w:pStyle w:val="Sinespaciado"/>
-      </w:pPr>
-      <w:r>
-        <w:t xml:space="preserve">    {%- set type = type|default('text') -%}</w:t>
-      </w:r>
-    </w:p>
-    <w:p>
-      <w:pPr>
-        <w:pStyle w:val="Sinespaciado"/>
-      </w:pPr>
-      <w:r>
-        <w:t xml:space="preserve">    &lt;input type="{{ type }}" {{ block('widget_attributes') }} {% if value is not empty %}value="{{ value }}" {% endif %}/&gt;</w:t>
-      </w:r>
-    </w:p>
-    <w:p>
-      <w:pPr>
-        <w:pStyle w:val="Sinespaciado"/>
-      </w:pPr>
-      <w:r>
-        <w:t>{%- endblock form_widget_simple -%}</w:t>
-      </w:r>
-    </w:p>
-    <w:p>
-      <w:pPr>
-        <w:pStyle w:val="Sinespaciado"/>
-      </w:pPr>
-    </w:p>
-    <w:p>
-      <w:r>
-        <w:t>Agregar el DIV Con el Class form-</w:t>
-      </w:r>
-      <w:proofErr w:type="spellStart"/>
-      <w:r>
-        <w:t>coptrol</w:t>
-      </w:r>
-      <w:proofErr w:type="spellEnd"/>
-    </w:p>
-    <w:p>
-      <w:r>
-        <w:t>Modificar INPUT</w:t>
-      </w:r>
-    </w:p>
-    <w:p>
-      <w:pPr>
-        <w:pStyle w:val="Sinespaciado"/>
-      </w:pPr>
-      <w:r>
-        <w:t>{%- block form_widget_simple -%}</w:t>
-      </w:r>
-    </w:p>
-    <w:p>
-      <w:pPr>
-        <w:pStyle w:val="Sinespaciado"/>
-      </w:pPr>
-      <w:r>
-        <w:t xml:space="preserve">    {%- set type = type|default('text') -%}</w:t>
-      </w:r>
-    </w:p>
-    <w:p>
-      <w:pPr>
-        <w:pStyle w:val="Sinespaciado"/>
-      </w:pPr>
-      <w:r>
-        <w:t xml:space="preserve">    &lt;input type="{{ type }}" </w:t>
-      </w:r>
-      <w:r>
-        <w:rPr>
-          <w:rStyle w:val="nfasisintenso"/>
-        </w:rPr>
-        <w:t>class="form-control"</w:t>
-      </w:r>
-      <w:r>
-        <w:t xml:space="preserve"> {{ block('widget_attributes') }} {% if value is not empty %}value="{{ value }}" {% endif %}/&gt;</w:t>
-      </w:r>
-    </w:p>
-    <w:p>
-      <w:pPr>
-        <w:pStyle w:val="Sinespaciado"/>
-      </w:pPr>
-      <w:r>
-        <w:t>{%- endblock form_widget_simple -%}</w:t>
-      </w:r>
-    </w:p>
-    <w:p>
-      <w:pPr>
-        <w:pStyle w:val="Sinespaciado"/>
-      </w:pPr>
-    </w:p>
-    <w:p>
-      <w:pPr>
-        <w:pStyle w:val="Sinespaciado"/>
-      </w:pPr>
-    </w:p>
-    <w:p>
-      <w:r>
-        <w:t>Modificar TEXT</w:t>
-      </w:r>
-      <w:r>
-        <w:t>AREA</w:t>
-      </w:r>
-    </w:p>
-    <w:p>
-      <w:pPr>
-        <w:pStyle w:val="Sinespaciado"/>
-      </w:pPr>
-    </w:p>
-    <w:p>
-      <w:pPr>
-        <w:pStyle w:val="Sinespaciado"/>
-      </w:pPr>
-      <w:r>
-        <w:t>{%- block textarea_widget -%}</w:t>
-      </w:r>
-    </w:p>
-    <w:p>
-      <w:pPr>
-        <w:pStyle w:val="Sinespaciado"/>
-      </w:pPr>
-      <w:r>
-        <w:t xml:space="preserve">    &lt;textarea  class="form-control" {{ block('widget_attributes') }}&gt;{{ value }}&lt;/textarea&gt;</w:t>
-      </w:r>
-    </w:p>
-    <w:p>
-      <w:pPr>
-        <w:pStyle w:val="Sinespaciado"/>
-      </w:pPr>
-      <w:r>
-        <w:t>{%- endblock textarea_widget -%}</w:t>
-      </w:r>
+        <w:t>();</w:t>
+      </w:r>
+    </w:p>
+    <w:p>
+      <w:pPr>
+        <w:pStyle w:val="Sinespaciado"/>
+        <w:rPr>
+          <w:lang w:val="es-CO"/>
+        </w:rPr>
+      </w:pPr>
+    </w:p>
+    <w:p>
+      <w:pPr>
+        <w:pStyle w:val="Sinespaciado"/>
+        <w:rPr>
+          <w:lang w:val="es-CO"/>
+        </w:rPr>
+      </w:pPr>
+      <w:r>
+        <w:rPr>
+          <w:lang w:val="es-CO"/>
+        </w:rPr>
+        <w:t>Crea una URL de un objeto pasado por el parametro, en este caso como se psa un elemento tipo File, crea un (blob: objeto binario de tamaño grande)  del objeto en la ventana que fue creada,</w:t>
+      </w:r>
+    </w:p>
+    <w:p>
+      <w:pPr>
+        <w:pStyle w:val="Sinespaciado"/>
+        <w:rPr>
+          <w:lang w:val="es-CO"/>
+        </w:rPr>
+      </w:pPr>
     </w:p>
     <w:sectPr>
       <w:pgSz w:w="12240" w:h="15840"/>
@@ -4671,6 +5288,20 @@
       <w:color w:val="5B9BD5" w:themeColor="accent1"/>
     </w:rPr>
   </w:style>
+  <w:style w:type="character" w:styleId="Referenciaintensa">
+    <w:name w:val="Intense Reference"/>
+    <w:basedOn w:val="Fuentedeprrafopredeter"/>
+    <w:uiPriority w:val="32"/>
+    <w:qFormat/>
+    <w:rsid w:val="00EC378B"/>
+    <w:rPr>
+      <w:b/>
+      <w:bCs/>
+      <w:smallCaps/>
+      <w:color w:val="5B9BD5" w:themeColor="accent1"/>
+      <w:spacing w:val="5"/>
+    </w:rPr>
+  </w:style>
 </w:styles>
 </file>
 
@@ -4940,7 +5571,7 @@
 </file>
 
 <file path=customXml/itemProps1.xml><?xml version="1.0" encoding="utf-8"?>
-<ds:datastoreItem xmlns:ds="http://schemas.openxmlformats.org/officeDocument/2006/customXml" ds:itemID="{BE1EBCD1-6417-4198-9A7C-E2A6EB5C2008}">
+<ds:datastoreItem xmlns:ds="http://schemas.openxmlformats.org/officeDocument/2006/customXml" ds:itemID="{C38D391D-A90D-44A8-A253-96D508719DDB}">
   <ds:schemaRefs>
     <ds:schemaRef ds:uri="http://schemas.openxmlformats.org/officeDocument/2006/bibliography"/>
   </ds:schemaRefs>

</xml_diff>

<commit_message>
Se crea relacion categoria
</commit_message>
<xml_diff>
--- a/Apuntes.docx
+++ b/Apuntes.docx
@@ -4122,39 +4122,38 @@
         <w:pStyle w:val="Sinespaciado"/>
       </w:pPr>
       <w:r>
-        <w:t xml:space="preserve">        $</w:t>
-      </w:r>
-      <w:proofErr w:type="spellStart"/>
-      <w:r>
-        <w:t>fototype</w:t>
-      </w:r>
-      <w:proofErr w:type="spellEnd"/>
-      <w:r>
-        <w:t>=$tapa-&gt;</w:t>
-      </w:r>
-      <w:proofErr w:type="spellStart"/>
-      <w:r>
-        <w:t>getFoto</w:t>
-      </w:r>
-      <w:proofErr w:type="spellEnd"/>
-      <w:r>
-        <w:t>();</w:t>
-      </w:r>
-    </w:p>
-    <w:p>
-      <w:pPr>
-        <w:pStyle w:val="Sinespaciado"/>
+        <w:rPr>
+          <w:lang w:val="es-CO"/>
+        </w:rPr>
+        <w:t xml:space="preserve">        </w:t>
+      </w:r>
+      <w:r>
+        <w:t>$fototype=$tapa-&gt;getFoto();</w:t>
+      </w:r>
+    </w:p>
+    <w:p>
+      <w:pPr>
+        <w:pStyle w:val="Sinespaciado"/>
+        <w:rPr>
+          <w:lang w:val="es-CO"/>
+        </w:rPr>
       </w:pPr>
       <w:r>
         <w:t xml:space="preserve">        $fileName= $this-&gt;generateUniqueFileName().'.'. </w:t>
       </w:r>
       <w:r>
+        <w:rPr>
+          <w:lang w:val="es-CO"/>
+        </w:rPr>
         <w:t>$fototype-&gt;guessExtension();</w:t>
       </w:r>
     </w:p>
     <w:p>
       <w:pPr>
         <w:pStyle w:val="Sinespaciado"/>
+        <w:rPr>
+          <w:lang w:val="es-CO"/>
+        </w:rPr>
       </w:pPr>
     </w:p>
     <w:p>
@@ -4200,7 +4199,7 @@
           <w:color w:val="FAFAFA"/>
           <w:sz w:val="20"/>
           <w:szCs w:val="20"/>
-          <w:lang w:val="en-US" w:eastAsia="es-CO"/>
+          <w:lang w:eastAsia="es-CO"/>
         </w:rPr>
         <w:t xml:space="preserve">  </w:t>
       </w:r>
@@ -4944,351 +4943,1882 @@
         <w:pStyle w:val="Sinespaciado"/>
       </w:pPr>
       <w:r>
-        <w:t xml:space="preserve">       return $this-&gt;redirectToRoute('plato', array</w:t>
-      </w:r>
+        <w:t xml:space="preserve">       return $this-&gt;redirectToRoute('plato', array('id'=&gt;$tapa-&gt;getId()));</w:t>
+      </w:r>
+    </w:p>
+    <w:p>
+      <w:pPr>
+        <w:pStyle w:val="Sinespaciado"/>
+      </w:pPr>
+      <w:r>
+        <w:t xml:space="preserve">  }</w:t>
+      </w:r>
+    </w:p>
+    <w:p>
+      <w:pPr>
+        <w:pStyle w:val="Sinespaciado"/>
+      </w:pPr>
+      <w:r>
+        <w:t xml:space="preserve">   $repository = $this-&gt;getDoctrine()-&gt;getRepository(Tapa::class);</w:t>
+      </w:r>
+    </w:p>
+    <w:p>
+      <w:pPr>
+        <w:pStyle w:val="Sinespaciado"/>
+      </w:pPr>
+      <w:r>
+        <w:t xml:space="preserve">   $tapas = $repository-&gt;findAll();</w:t>
+      </w:r>
+    </w:p>
+    <w:p>
+      <w:pPr>
+        <w:pStyle w:val="Sinespaciado"/>
+      </w:pPr>
+      <w:r>
+        <w:t xml:space="preserve">    return $this-&gt;render('gestionPlatos/nuevoPlato.html.twig', array("form"=&gt;$form-&gt;createView()));</w:t>
+      </w:r>
+    </w:p>
+    <w:p>
+      <w:pPr>
+        <w:pStyle w:val="Sinespaciado"/>
+        <w:rPr>
+          <w:lang w:val="es-CO"/>
+        </w:rPr>
+      </w:pPr>
+      <w:r>
+        <w:rPr>
+          <w:lang w:val="es-CO"/>
+        </w:rPr>
+        <w:t>}</w:t>
+      </w:r>
+    </w:p>
+    <w:p>
+      <w:r>
+        <w:t xml:space="preserve">En </w:t>
+      </w:r>
+      <w:proofErr w:type="spellStart"/>
+      <w:r>
+        <w:t>config.yml</w:t>
+      </w:r>
+      <w:proofErr w:type="spellEnd"/>
+      <w:r>
+        <w:t xml:space="preserve"> crear un parámetro con la ruta absoluta:</w:t>
+      </w:r>
+      <w:r>
+        <w:t xml:space="preserve"> La </w:t>
+      </w:r>
+      <w:proofErr w:type="spellStart"/>
+      <w:r>
+        <w:t>seguna</w:t>
+      </w:r>
+      <w:proofErr w:type="spellEnd"/>
+      <w:r>
+        <w:t xml:space="preserve"> es una variable global que se crea para que todo sea </w:t>
+      </w:r>
+      <w:proofErr w:type="spellStart"/>
+      <w:r>
+        <w:t>mas</w:t>
+      </w:r>
+      <w:proofErr w:type="spellEnd"/>
+      <w:r>
+        <w:t xml:space="preserve"> </w:t>
+      </w:r>
+      <w:proofErr w:type="spellStart"/>
+      <w:r>
+        <w:t>generico</w:t>
+      </w:r>
+      <w:proofErr w:type="spellEnd"/>
+    </w:p>
+    <w:p>
+      <w:pPr>
+        <w:pStyle w:val="Sinespaciado"/>
+      </w:pPr>
+      <w:r>
+        <w:t>parameters:</w:t>
+      </w:r>
+    </w:p>
+    <w:p>
+      <w:pPr>
+        <w:pStyle w:val="Sinespaciado"/>
+      </w:pPr>
+      <w:r>
+        <w:t xml:space="preserve">    locale: en</w:t>
+      </w:r>
+    </w:p>
+    <w:p>
+      <w:pPr>
+        <w:pStyle w:val="Sinespaciado"/>
+      </w:pPr>
+      <w:r>
+        <w:t xml:space="preserve">    plato_img_directory: '%kernel.project_dir%/web/img/uploads'</w:t>
+      </w:r>
+    </w:p>
+    <w:p>
+      <w:r>
+        <w:t xml:space="preserve">En la vista usar el </w:t>
+      </w:r>
+      <w:proofErr w:type="spellStart"/>
+      <w:r>
+        <w:t>render</w:t>
+      </w:r>
+      <w:proofErr w:type="spellEnd"/>
+      <w:r>
+        <w:t xml:space="preserve"> que visualice Opc1:</w:t>
+      </w:r>
+    </w:p>
+    <w:p>
+      <w:pPr>
+        <w:pStyle w:val="Sinespaciado"/>
+        <w:rPr>
+          <w:lang w:val="es-CO"/>
+        </w:rPr>
+      </w:pPr>
+      <w:r>
+        <w:rPr>
+          <w:lang w:val="es-CO"/>
+        </w:rPr>
+        <w:t xml:space="preserve">    &lt;img class="img-fluid" src="{{asset('img/uploads')}}/{{plato.foto}}" alt=""&gt;</w:t>
+      </w:r>
+    </w:p>
+    <w:p>
+      <w:pPr>
+        <w:pStyle w:val="Sinespaciado"/>
+        <w:rPr>
+          <w:u w:val="single"/>
+          <w:lang w:val="es-CO"/>
+        </w:rPr>
+      </w:pPr>
+    </w:p>
+    <w:p/>
+    <w:p>
+      <w:r>
+        <w:t xml:space="preserve">otra forma </w:t>
+      </w:r>
+      <w:proofErr w:type="spellStart"/>
+      <w:r>
+        <w:t>mas</w:t>
+      </w:r>
+      <w:proofErr w:type="spellEnd"/>
+      <w:r>
+        <w:t xml:space="preserve"> elegante de </w:t>
+      </w:r>
+      <w:r>
+        <w:t>realizar</w:t>
+      </w:r>
+      <w:r>
+        <w:t xml:space="preserve"> la </w:t>
+      </w:r>
+      <w:proofErr w:type="spellStart"/>
+      <w:r>
+        <w:t>injeccion</w:t>
+      </w:r>
+      <w:proofErr w:type="spellEnd"/>
+      <w:r>
+        <w:t xml:space="preserve"> de variables globales es:</w:t>
+      </w:r>
+    </w:p>
+    <w:p>
+      <w:pPr>
+        <w:pStyle w:val="Sinespaciado"/>
+      </w:pPr>
+      <w:r>
+        <w:t># Twig Configuration</w:t>
+      </w:r>
+    </w:p>
+    <w:p>
+      <w:pPr>
+        <w:pStyle w:val="Sinespaciado"/>
+      </w:pPr>
+      <w:r>
+        <w:t>twig:</w:t>
+      </w:r>
+    </w:p>
+    <w:p>
+      <w:pPr>
+        <w:pStyle w:val="Sinespaciado"/>
+      </w:pPr>
+      <w:r>
+        <w:t xml:space="preserve">    debug: '%kernel.debug%'</w:t>
+      </w:r>
+    </w:p>
+    <w:p>
+      <w:pPr>
+        <w:pStyle w:val="Sinespaciado"/>
+      </w:pPr>
+      <w:r>
+        <w:t xml:space="preserve">    strict_variables: '%kernel.debug%'</w:t>
+      </w:r>
+    </w:p>
+    <w:p>
+      <w:pPr>
+        <w:pStyle w:val="Sinespaciado"/>
+      </w:pPr>
+      <w:r>
+        <w:t xml:space="preserve">    globals:</w:t>
+      </w:r>
+    </w:p>
+    <w:p>
+      <w:pPr>
+        <w:pStyle w:val="Sinespaciado"/>
+      </w:pPr>
+      <w:r>
+        <w:t xml:space="preserve">        plato_img: 'img/uploads/'</w:t>
+      </w:r>
+    </w:p>
+    <w:p>
+      <w:pPr>
+        <w:pStyle w:val="Sinespaciado"/>
+      </w:pPr>
+    </w:p>
+    <w:p>
+      <w:r>
+        <w:t>En la vista us</w:t>
+      </w:r>
+      <w:r>
+        <w:t xml:space="preserve">ar el </w:t>
+      </w:r>
+      <w:proofErr w:type="spellStart"/>
+      <w:r>
+        <w:t>render</w:t>
+      </w:r>
+      <w:proofErr w:type="spellEnd"/>
+      <w:r>
+        <w:t xml:space="preserve"> que visualice Opc2:</w:t>
+      </w:r>
+    </w:p>
+    <w:p>
+      <w:pPr>
+        <w:pStyle w:val="Sinespaciado"/>
+        <w:rPr>
+          <w:lang w:val="es-CO"/>
+        </w:rPr>
+      </w:pPr>
+      <w:r>
+        <w:rPr>
+          <w:lang w:val="es-CO"/>
+        </w:rPr>
+        <w:t xml:space="preserve">    &lt;img class="img-fluid" src="{{asset( plato_img~plato.foto )}}" alt=""&gt;</w:t>
+      </w:r>
+    </w:p>
+    <w:p>
+      <w:pPr>
+        <w:pStyle w:val="Sinespaciado"/>
+        <w:rPr>
+          <w:rStyle w:val="Referenciaintensa"/>
+          <w:lang w:val="es-CO"/>
+        </w:rPr>
+      </w:pPr>
+      <w:r>
+        <w:rPr>
+          <w:lang w:val="es-CO"/>
+        </w:rPr>
+        <w:t xml:space="preserve">Concatenar en twig es con  </w:t>
+      </w:r>
+      <w:r>
+        <w:rPr>
+          <w:rStyle w:val="Referenciaintensa"/>
+          <w:lang w:val="es-CO"/>
+        </w:rPr>
+        <w:t>var1~</w:t>
+      </w:r>
+      <w:r>
+        <w:rPr>
+          <w:rStyle w:val="Referenciaintensa"/>
+          <w:lang w:val="es-CO"/>
+        </w:rPr>
+        <w:t>var2</w:t>
+      </w:r>
+    </w:p>
+    <w:p>
+      <w:pPr>
+        <w:pStyle w:val="Sinespaciado"/>
+        <w:rPr>
+          <w:u w:val="single"/>
+          <w:lang w:val="es-CO"/>
+        </w:rPr>
+      </w:pPr>
+    </w:p>
+    <w:p>
+      <w:pPr>
+        <w:pStyle w:val="Sinespaciado"/>
+        <w:rPr>
+          <w:lang w:val="es-CO"/>
+        </w:rPr>
+      </w:pPr>
+    </w:p>
+    <w:p>
+      <w:r>
+        <w:t xml:space="preserve">Imágenes </w:t>
+      </w:r>
+      <w:r>
+        <w:t>{{asset(plato_img~</w:t>
+      </w:r>
+      <w:proofErr w:type="gramStart"/>
+      <w:r>
+        <w:t>tapa.foto</w:t>
+      </w:r>
+      <w:proofErr w:type="gramEnd"/>
+      <w:r>
+        <w:t>) }}</w:t>
+      </w:r>
+    </w:p>
+    <w:p/>
+    <w:p/>
+    <w:p/>
+    <w:p>
+      <w:pPr>
+        <w:pStyle w:val="Ttulo1"/>
+      </w:pPr>
+      <w:r>
+        <w:t xml:space="preserve">Relaciones </w:t>
+      </w:r>
+      <w:proofErr w:type="spellStart"/>
+      <w:r>
+        <w:t>many</w:t>
+      </w:r>
+      <w:proofErr w:type="spellEnd"/>
+      <w:r>
+        <w:t xml:space="preserve"> to </w:t>
+      </w:r>
+      <w:proofErr w:type="spellStart"/>
+      <w:r>
+        <w:t>one</w:t>
+      </w:r>
+      <w:proofErr w:type="spellEnd"/>
+    </w:p>
+    <w:p/>
+    <w:p/>
+    <w:p>
+      <w:r>
+        <w:t xml:space="preserve">Primero se debe crear la </w:t>
+      </w:r>
+      <w:proofErr w:type="spellStart"/>
+      <w:r>
+        <w:t>realacion</w:t>
+      </w:r>
+      <w:proofErr w:type="spellEnd"/>
+      <w:r>
+        <w:t xml:space="preserve"> en las </w:t>
+      </w:r>
+      <w:proofErr w:type="spellStart"/>
+      <w:r>
+        <w:t>entities</w:t>
+      </w:r>
+      <w:proofErr w:type="spellEnd"/>
+      <w:r>
+        <w:t xml:space="preserve"> de Productos(platos) para que sea relacional</w:t>
+      </w:r>
+    </w:p>
+    <w:p>
+      <w:r>
+        <w:t>Esto significa que muchos productos pueden tener solo una categoría.</w:t>
+      </w:r>
+      <w:r>
+        <w:t xml:space="preserve"> </w:t>
+      </w:r>
+      <w:proofErr w:type="spellStart"/>
+      <w:r>
+        <w:t>Many</w:t>
+      </w:r>
+      <w:proofErr w:type="spellEnd"/>
+      <w:r>
+        <w:t xml:space="preserve"> to </w:t>
+      </w:r>
+      <w:proofErr w:type="spellStart"/>
+      <w:r>
+        <w:t>one</w:t>
+      </w:r>
+      <w:proofErr w:type="spellEnd"/>
+      <w:r>
+        <w:t>.</w:t>
+      </w:r>
+    </w:p>
+    <w:p>
+      <w:r>
+        <w:t xml:space="preserve">Para modificar y crear una relación se cera el campo en el entity que </w:t>
+      </w:r>
+      <w:proofErr w:type="gramStart"/>
+      <w:r>
+        <w:t>se  desea</w:t>
+      </w:r>
+      <w:proofErr w:type="gramEnd"/>
+      <w:r>
+        <w:t xml:space="preserve"> modificar.</w:t>
+      </w:r>
+    </w:p>
+    <w:p>
+      <w:r>
+        <w:t>Agregar después de $</w:t>
+      </w:r>
+      <w:proofErr w:type="gramStart"/>
+      <w:r>
+        <w:t>top  el</w:t>
+      </w:r>
+      <w:proofErr w:type="gramEnd"/>
+      <w:r>
+        <w:t xml:space="preserve"> código de ejemplo  </w:t>
+      </w:r>
+    </w:p>
+    <w:p/>
+    <w:p>
+      <w:r>
+        <w:t xml:space="preserve">En </w:t>
+      </w:r>
+      <w:proofErr w:type="spellStart"/>
+      <w:r>
+        <w:t>tapa.php</w:t>
+      </w:r>
+      <w:proofErr w:type="spellEnd"/>
+    </w:p>
+    <w:p/>
+    <w:p>
+      <w:pPr>
+        <w:shd w:val="clear" w:color="auto" w:fill="1E2125"/>
+        <w:tabs>
+          <w:tab w:val="left" w:pos="916"/>
+          <w:tab w:val="left" w:pos="1832"/>
+          <w:tab w:val="left" w:pos="2748"/>
+          <w:tab w:val="left" w:pos="3664"/>
+          <w:tab w:val="left" w:pos="4580"/>
+          <w:tab w:val="left" w:pos="5496"/>
+          <w:tab w:val="left" w:pos="6412"/>
+          <w:tab w:val="left" w:pos="7328"/>
+          <w:tab w:val="left" w:pos="8244"/>
+          <w:tab w:val="left" w:pos="9160"/>
+          <w:tab w:val="left" w:pos="10076"/>
+          <w:tab w:val="left" w:pos="10992"/>
+          <w:tab w:val="left" w:pos="11908"/>
+          <w:tab w:val="left" w:pos="12824"/>
+          <w:tab w:val="left" w:pos="13740"/>
+          <w:tab w:val="left" w:pos="14656"/>
+        </w:tabs>
+        <w:spacing w:line="240" w:lineRule="auto"/>
+        <w:jc w:val="left"/>
+        <w:rPr>
+          <w:rFonts w:ascii="Consolas" w:eastAsia="Times New Roman" w:hAnsi="Consolas" w:cs="Courier New"/>
+          <w:color w:val="FAFAFA"/>
+          <w:sz w:val="20"/>
+          <w:szCs w:val="20"/>
+          <w:lang w:val="en-US" w:eastAsia="es-CO"/>
+        </w:rPr>
+      </w:pPr>
+      <w:r>
+        <w:rPr>
+          <w:rFonts w:ascii="Consolas" w:eastAsia="Times New Roman" w:hAnsi="Consolas" w:cs="Courier New"/>
+          <w:color w:val="FAFAFA"/>
+          <w:sz w:val="20"/>
+          <w:szCs w:val="20"/>
+          <w:lang w:val="en-US" w:eastAsia="es-CO"/>
+        </w:rPr>
+        <w:t xml:space="preserve">    </w:t>
+      </w:r>
+      <w:r>
+        <w:rPr>
+          <w:rFonts w:ascii="Consolas" w:eastAsia="Times New Roman" w:hAnsi="Consolas" w:cs="Courier New"/>
+          <w:i/>
+          <w:iCs/>
+          <w:color w:val="B729D9"/>
+          <w:sz w:val="20"/>
+          <w:szCs w:val="20"/>
+          <w:lang w:val="en-US" w:eastAsia="es-CO"/>
+        </w:rPr>
+        <w:t>/**</w:t>
+      </w:r>
+    </w:p>
+    <w:p>
+      <w:pPr>
+        <w:shd w:val="clear" w:color="auto" w:fill="1E2125"/>
+        <w:tabs>
+          <w:tab w:val="left" w:pos="916"/>
+          <w:tab w:val="left" w:pos="1832"/>
+          <w:tab w:val="left" w:pos="2748"/>
+          <w:tab w:val="left" w:pos="3664"/>
+          <w:tab w:val="left" w:pos="4580"/>
+          <w:tab w:val="left" w:pos="5496"/>
+          <w:tab w:val="left" w:pos="6412"/>
+          <w:tab w:val="left" w:pos="7328"/>
+          <w:tab w:val="left" w:pos="8244"/>
+          <w:tab w:val="left" w:pos="9160"/>
+          <w:tab w:val="left" w:pos="10076"/>
+          <w:tab w:val="left" w:pos="10992"/>
+          <w:tab w:val="left" w:pos="11908"/>
+          <w:tab w:val="left" w:pos="12824"/>
+          <w:tab w:val="left" w:pos="13740"/>
+          <w:tab w:val="left" w:pos="14656"/>
+        </w:tabs>
+        <w:spacing w:line="240" w:lineRule="auto"/>
+        <w:jc w:val="left"/>
+        <w:rPr>
+          <w:rFonts w:ascii="Consolas" w:eastAsia="Times New Roman" w:hAnsi="Consolas" w:cs="Courier New"/>
+          <w:color w:val="FAFAFA"/>
+          <w:sz w:val="20"/>
+          <w:szCs w:val="20"/>
+          <w:lang w:val="en-US" w:eastAsia="es-CO"/>
+        </w:rPr>
+      </w:pPr>
+      <w:r>
+        <w:rPr>
+          <w:rFonts w:ascii="Consolas" w:eastAsia="Times New Roman" w:hAnsi="Consolas" w:cs="Courier New"/>
+          <w:i/>
+          <w:iCs/>
+          <w:color w:val="B729D9"/>
+          <w:sz w:val="20"/>
+          <w:szCs w:val="20"/>
+          <w:lang w:val="en-US" w:eastAsia="es-CO"/>
+        </w:rPr>
+        <w:t xml:space="preserve">     * @ORM\</w:t>
+      </w:r>
+      <w:proofErr w:type="spellStart"/>
+      <w:proofErr w:type="gramStart"/>
+      <w:r>
+        <w:rPr>
+          <w:rFonts w:ascii="Consolas" w:eastAsia="Times New Roman" w:hAnsi="Consolas" w:cs="Courier New"/>
+          <w:i/>
+          <w:iCs/>
+          <w:color w:val="B729D9"/>
+          <w:sz w:val="20"/>
+          <w:szCs w:val="20"/>
+          <w:lang w:val="en-US" w:eastAsia="es-CO"/>
+        </w:rPr>
+        <w:t>ManyToOne</w:t>
+      </w:r>
+      <w:proofErr w:type="spellEnd"/>
+      <w:r>
+        <w:rPr>
+          <w:rFonts w:ascii="Consolas" w:eastAsia="Times New Roman" w:hAnsi="Consolas" w:cs="Courier New"/>
+          <w:i/>
+          <w:iCs/>
+          <w:color w:val="B729D9"/>
+          <w:sz w:val="20"/>
+          <w:szCs w:val="20"/>
+          <w:lang w:val="en-US" w:eastAsia="es-CO"/>
+        </w:rPr>
+        <w:t>(</w:t>
+      </w:r>
+      <w:proofErr w:type="spellStart"/>
+      <w:proofErr w:type="gramEnd"/>
+      <w:r>
+        <w:rPr>
+          <w:rFonts w:ascii="Consolas" w:eastAsia="Times New Roman" w:hAnsi="Consolas" w:cs="Courier New"/>
+          <w:i/>
+          <w:iCs/>
+          <w:color w:val="B729D9"/>
+          <w:sz w:val="20"/>
+          <w:szCs w:val="20"/>
+          <w:lang w:val="en-US" w:eastAsia="es-CO"/>
+        </w:rPr>
+        <w:t>targetEntity</w:t>
+      </w:r>
+      <w:proofErr w:type="spellEnd"/>
+      <w:r>
+        <w:rPr>
+          <w:rFonts w:ascii="Consolas" w:eastAsia="Times New Roman" w:hAnsi="Consolas" w:cs="Courier New"/>
+          <w:i/>
+          <w:iCs/>
+          <w:color w:val="B729D9"/>
+          <w:sz w:val="20"/>
+          <w:szCs w:val="20"/>
+          <w:lang w:val="en-US" w:eastAsia="es-CO"/>
+        </w:rPr>
+        <w:t xml:space="preserve">="Category", </w:t>
+      </w:r>
+      <w:proofErr w:type="spellStart"/>
+      <w:r>
+        <w:rPr>
+          <w:rFonts w:ascii="Consolas" w:eastAsia="Times New Roman" w:hAnsi="Consolas" w:cs="Courier New"/>
+          <w:i/>
+          <w:iCs/>
+          <w:color w:val="B729D9"/>
+          <w:sz w:val="20"/>
+          <w:szCs w:val="20"/>
+          <w:lang w:val="en-US" w:eastAsia="es-CO"/>
+        </w:rPr>
+        <w:t>inversedBy</w:t>
+      </w:r>
+      <w:proofErr w:type="spellEnd"/>
+      <w:r>
+        <w:rPr>
+          <w:rFonts w:ascii="Consolas" w:eastAsia="Times New Roman" w:hAnsi="Consolas" w:cs="Courier New"/>
+          <w:i/>
+          <w:iCs/>
+          <w:color w:val="B729D9"/>
+          <w:sz w:val="20"/>
+          <w:szCs w:val="20"/>
+          <w:lang w:val="en-US" w:eastAsia="es-CO"/>
+        </w:rPr>
+        <w:t>="products")</w:t>
+      </w:r>
+    </w:p>
+    <w:p>
+      <w:pPr>
+        <w:shd w:val="clear" w:color="auto" w:fill="1E2125"/>
+        <w:tabs>
+          <w:tab w:val="left" w:pos="916"/>
+          <w:tab w:val="left" w:pos="1832"/>
+          <w:tab w:val="left" w:pos="2748"/>
+          <w:tab w:val="left" w:pos="3664"/>
+          <w:tab w:val="left" w:pos="4580"/>
+          <w:tab w:val="left" w:pos="5496"/>
+          <w:tab w:val="left" w:pos="6412"/>
+          <w:tab w:val="left" w:pos="7328"/>
+          <w:tab w:val="left" w:pos="8244"/>
+          <w:tab w:val="left" w:pos="9160"/>
+          <w:tab w:val="left" w:pos="10076"/>
+          <w:tab w:val="left" w:pos="10992"/>
+          <w:tab w:val="left" w:pos="11908"/>
+          <w:tab w:val="left" w:pos="12824"/>
+          <w:tab w:val="left" w:pos="13740"/>
+          <w:tab w:val="left" w:pos="14656"/>
+        </w:tabs>
+        <w:spacing w:line="240" w:lineRule="auto"/>
+        <w:jc w:val="left"/>
+        <w:rPr>
+          <w:rFonts w:ascii="Consolas" w:eastAsia="Times New Roman" w:hAnsi="Consolas" w:cs="Courier New"/>
+          <w:color w:val="FAFAFA"/>
+          <w:sz w:val="20"/>
+          <w:szCs w:val="20"/>
+          <w:lang w:val="en-US" w:eastAsia="es-CO"/>
+        </w:rPr>
+      </w:pPr>
+      <w:r>
+        <w:rPr>
+          <w:rFonts w:ascii="Consolas" w:eastAsia="Times New Roman" w:hAnsi="Consolas" w:cs="Courier New"/>
+          <w:i/>
+          <w:iCs/>
+          <w:color w:val="B729D9"/>
+          <w:sz w:val="20"/>
+          <w:szCs w:val="20"/>
+          <w:lang w:val="en-US" w:eastAsia="es-CO"/>
+        </w:rPr>
+        <w:t xml:space="preserve">     * @ORM\</w:t>
+      </w:r>
+      <w:proofErr w:type="spellStart"/>
+      <w:proofErr w:type="gramStart"/>
+      <w:r>
+        <w:rPr>
+          <w:rFonts w:ascii="Consolas" w:eastAsia="Times New Roman" w:hAnsi="Consolas" w:cs="Courier New"/>
+          <w:i/>
+          <w:iCs/>
+          <w:color w:val="B729D9"/>
+          <w:sz w:val="20"/>
+          <w:szCs w:val="20"/>
+          <w:lang w:val="en-US" w:eastAsia="es-CO"/>
+        </w:rPr>
+        <w:t>JoinColumn</w:t>
+      </w:r>
+      <w:proofErr w:type="spellEnd"/>
+      <w:r>
+        <w:rPr>
+          <w:rFonts w:ascii="Consolas" w:eastAsia="Times New Roman" w:hAnsi="Consolas" w:cs="Courier New"/>
+          <w:i/>
+          <w:iCs/>
+          <w:color w:val="B729D9"/>
+          <w:sz w:val="20"/>
+          <w:szCs w:val="20"/>
+          <w:lang w:val="en-US" w:eastAsia="es-CO"/>
+        </w:rPr>
+        <w:t>(</w:t>
+      </w:r>
+      <w:proofErr w:type="gramEnd"/>
+      <w:r>
+        <w:rPr>
+          <w:rFonts w:ascii="Consolas" w:eastAsia="Times New Roman" w:hAnsi="Consolas" w:cs="Courier New"/>
+          <w:i/>
+          <w:iCs/>
+          <w:color w:val="B729D9"/>
+          <w:sz w:val="20"/>
+          <w:szCs w:val="20"/>
+          <w:lang w:val="en-US" w:eastAsia="es-CO"/>
+        </w:rPr>
+        <w:t>name="</w:t>
+      </w:r>
+      <w:proofErr w:type="spellStart"/>
+      <w:r>
+        <w:rPr>
+          <w:rFonts w:ascii="Consolas" w:eastAsia="Times New Roman" w:hAnsi="Consolas" w:cs="Courier New"/>
+          <w:i/>
+          <w:iCs/>
+          <w:color w:val="B729D9"/>
+          <w:sz w:val="20"/>
+          <w:szCs w:val="20"/>
+          <w:lang w:val="en-US" w:eastAsia="es-CO"/>
+        </w:rPr>
+        <w:t>category_id</w:t>
+      </w:r>
+      <w:proofErr w:type="spellEnd"/>
+      <w:r>
+        <w:rPr>
+          <w:rFonts w:ascii="Consolas" w:eastAsia="Times New Roman" w:hAnsi="Consolas" w:cs="Courier New"/>
+          <w:i/>
+          <w:iCs/>
+          <w:color w:val="B729D9"/>
+          <w:sz w:val="20"/>
+          <w:szCs w:val="20"/>
+          <w:lang w:val="en-US" w:eastAsia="es-CO"/>
+        </w:rPr>
+        <w:t xml:space="preserve">", </w:t>
+      </w:r>
+      <w:proofErr w:type="spellStart"/>
+      <w:r>
+        <w:rPr>
+          <w:rFonts w:ascii="Consolas" w:eastAsia="Times New Roman" w:hAnsi="Consolas" w:cs="Courier New"/>
+          <w:i/>
+          <w:iCs/>
+          <w:color w:val="B729D9"/>
+          <w:sz w:val="20"/>
+          <w:szCs w:val="20"/>
+          <w:lang w:val="en-US" w:eastAsia="es-CO"/>
+        </w:rPr>
+        <w:t>referencedColumnName</w:t>
+      </w:r>
+      <w:proofErr w:type="spellEnd"/>
+      <w:r>
+        <w:rPr>
+          <w:rFonts w:ascii="Consolas" w:eastAsia="Times New Roman" w:hAnsi="Consolas" w:cs="Courier New"/>
+          <w:i/>
+          <w:iCs/>
+          <w:color w:val="B729D9"/>
+          <w:sz w:val="20"/>
+          <w:szCs w:val="20"/>
+          <w:lang w:val="en-US" w:eastAsia="es-CO"/>
+        </w:rPr>
+        <w:t>="id")</w:t>
+      </w:r>
+    </w:p>
+    <w:p>
+      <w:pPr>
+        <w:shd w:val="clear" w:color="auto" w:fill="1E2125"/>
+        <w:tabs>
+          <w:tab w:val="left" w:pos="916"/>
+          <w:tab w:val="left" w:pos="1832"/>
+          <w:tab w:val="left" w:pos="2748"/>
+          <w:tab w:val="left" w:pos="3664"/>
+          <w:tab w:val="left" w:pos="4580"/>
+          <w:tab w:val="left" w:pos="5496"/>
+          <w:tab w:val="left" w:pos="6412"/>
+          <w:tab w:val="left" w:pos="7328"/>
+          <w:tab w:val="left" w:pos="8244"/>
+          <w:tab w:val="left" w:pos="9160"/>
+          <w:tab w:val="left" w:pos="10076"/>
+          <w:tab w:val="left" w:pos="10992"/>
+          <w:tab w:val="left" w:pos="11908"/>
+          <w:tab w:val="left" w:pos="12824"/>
+          <w:tab w:val="left" w:pos="13740"/>
+          <w:tab w:val="left" w:pos="14656"/>
+        </w:tabs>
+        <w:spacing w:line="240" w:lineRule="auto"/>
+        <w:jc w:val="left"/>
+        <w:rPr>
+          <w:rFonts w:ascii="Consolas" w:eastAsia="Times New Roman" w:hAnsi="Consolas" w:cs="Courier New"/>
+          <w:color w:val="FAFAFA"/>
+          <w:sz w:val="20"/>
+          <w:szCs w:val="20"/>
+          <w:lang w:val="en-US" w:eastAsia="es-CO"/>
+        </w:rPr>
+      </w:pPr>
+      <w:r>
+        <w:rPr>
+          <w:rFonts w:ascii="Consolas" w:eastAsia="Times New Roman" w:hAnsi="Consolas" w:cs="Courier New"/>
+          <w:i/>
+          <w:iCs/>
+          <w:color w:val="B729D9"/>
+          <w:sz w:val="20"/>
+          <w:szCs w:val="20"/>
+          <w:lang w:val="en-US" w:eastAsia="es-CO"/>
+        </w:rPr>
+        <w:t xml:space="preserve">     */</w:t>
+      </w:r>
+    </w:p>
+    <w:p>
+      <w:pPr>
+        <w:shd w:val="clear" w:color="auto" w:fill="1E2125"/>
+        <w:tabs>
+          <w:tab w:val="left" w:pos="916"/>
+          <w:tab w:val="left" w:pos="1832"/>
+          <w:tab w:val="left" w:pos="2748"/>
+          <w:tab w:val="left" w:pos="3664"/>
+          <w:tab w:val="left" w:pos="4580"/>
+          <w:tab w:val="left" w:pos="5496"/>
+          <w:tab w:val="left" w:pos="6412"/>
+          <w:tab w:val="left" w:pos="7328"/>
+          <w:tab w:val="left" w:pos="8244"/>
+          <w:tab w:val="left" w:pos="9160"/>
+          <w:tab w:val="left" w:pos="10076"/>
+          <w:tab w:val="left" w:pos="10992"/>
+          <w:tab w:val="left" w:pos="11908"/>
+          <w:tab w:val="left" w:pos="12824"/>
+          <w:tab w:val="left" w:pos="13740"/>
+          <w:tab w:val="left" w:pos="14656"/>
+        </w:tabs>
+        <w:spacing w:line="240" w:lineRule="auto"/>
+        <w:jc w:val="left"/>
+        <w:rPr>
+          <w:rFonts w:ascii="Consolas" w:eastAsia="Times New Roman" w:hAnsi="Consolas" w:cs="Courier New"/>
+          <w:color w:val="FAFAFA"/>
+          <w:sz w:val="20"/>
+          <w:szCs w:val="20"/>
+          <w:lang w:val="en-US" w:eastAsia="es-CO"/>
+        </w:rPr>
+      </w:pPr>
+      <w:r>
+        <w:rPr>
+          <w:rFonts w:ascii="Consolas" w:eastAsia="Times New Roman" w:hAnsi="Consolas" w:cs="Courier New"/>
+          <w:color w:val="FAFAFA"/>
+          <w:sz w:val="20"/>
+          <w:szCs w:val="20"/>
+          <w:lang w:val="en-US" w:eastAsia="es-CO"/>
+        </w:rPr>
+        <w:t xml:space="preserve">    </w:t>
+      </w:r>
+      <w:r>
+        <w:rPr>
+          <w:rFonts w:ascii="Consolas" w:eastAsia="Times New Roman" w:hAnsi="Consolas" w:cs="Courier New"/>
+          <w:color w:val="FF8400"/>
+          <w:sz w:val="20"/>
+          <w:szCs w:val="20"/>
+          <w:lang w:val="en-US" w:eastAsia="es-CO"/>
+        </w:rPr>
+        <w:t>private</w:t>
+      </w:r>
+      <w:r>
+        <w:rPr>
+          <w:rFonts w:ascii="Consolas" w:eastAsia="Times New Roman" w:hAnsi="Consolas" w:cs="Courier New"/>
+          <w:color w:val="FAFAFA"/>
+          <w:sz w:val="20"/>
+          <w:szCs w:val="20"/>
+          <w:lang w:val="en-US" w:eastAsia="es-CO"/>
+        </w:rPr>
+        <w:t xml:space="preserve"> </w:t>
+      </w:r>
+      <w:r>
+        <w:rPr>
+          <w:rFonts w:ascii="Consolas" w:eastAsia="Times New Roman" w:hAnsi="Consolas" w:cs="Courier New"/>
+          <w:color w:val="FFFFFF"/>
+          <w:sz w:val="20"/>
+          <w:szCs w:val="20"/>
+          <w:lang w:val="en-US" w:eastAsia="es-CO"/>
+        </w:rPr>
+        <w:t>$category</w:t>
+      </w:r>
+      <w:r>
+        <w:rPr>
+          <w:rFonts w:ascii="Consolas" w:eastAsia="Times New Roman" w:hAnsi="Consolas" w:cs="Courier New"/>
+          <w:color w:val="939393"/>
+          <w:sz w:val="20"/>
+          <w:szCs w:val="20"/>
+          <w:lang w:val="en-US" w:eastAsia="es-CO"/>
+        </w:rPr>
+        <w:t>;</w:t>
+      </w:r>
+    </w:p>
+    <w:p>
+      <w:r>
+        <w:t xml:space="preserve">y </w:t>
+      </w:r>
+      <w:proofErr w:type="spellStart"/>
+      <w:r>
+        <w:t>modifuicarlo</w:t>
+      </w:r>
+      <w:proofErr w:type="spellEnd"/>
+      <w:r>
+        <w:t xml:space="preserve"> </w:t>
+      </w:r>
+      <w:proofErr w:type="spellStart"/>
+      <w:r>
+        <w:t>segun</w:t>
+      </w:r>
+      <w:proofErr w:type="spellEnd"/>
+      <w:r>
+        <w:t xml:space="preserve"> </w:t>
+      </w:r>
+      <w:proofErr w:type="spellStart"/>
+      <w:r>
+        <w:t>uestra</w:t>
+      </w:r>
+      <w:proofErr w:type="spellEnd"/>
+      <w:r>
+        <w:t xml:space="preserve"> entidad </w:t>
+      </w:r>
+      <w:proofErr w:type="spellStart"/>
+      <w:r>
+        <w:t>Categoria</w:t>
+      </w:r>
+      <w:proofErr w:type="spellEnd"/>
+      <w:r>
+        <w:t xml:space="preserve"> </w:t>
+      </w:r>
+      <w:proofErr w:type="spellStart"/>
+      <w:r>
+        <w:t>asi</w:t>
+      </w:r>
+      <w:proofErr w:type="spellEnd"/>
+      <w:r>
+        <w:t>:</w:t>
+      </w:r>
+    </w:p>
+    <w:p/>
+    <w:p>
+      <w:pPr>
+        <w:pStyle w:val="Sinespaciado"/>
+      </w:pPr>
+      <w:r>
+        <w:t xml:space="preserve">    /**</w:t>
+      </w:r>
+    </w:p>
+    <w:p>
+      <w:pPr>
+        <w:pStyle w:val="Sinespaciado"/>
+      </w:pPr>
+      <w:r>
+        <w:t xml:space="preserve">     * @ORM\ManyToOne(targetEntity="Categoria", inversedBy="products")</w:t>
+      </w:r>
+    </w:p>
+    <w:p>
+      <w:pPr>
+        <w:pStyle w:val="Sinespaciado"/>
+      </w:pPr>
+      <w:r>
+        <w:t xml:space="preserve">     * @ORM\JoinColumn(name="categoria_id", referencedColumnName="id")</w:t>
+      </w:r>
+    </w:p>
+    <w:p>
+      <w:pPr>
+        <w:pStyle w:val="Sinespaciado"/>
+      </w:pPr>
+      <w:r>
+        <w:t xml:space="preserve">     */</w:t>
+      </w:r>
+    </w:p>
+    <w:p>
+      <w:pPr>
+        <w:pStyle w:val="Sinespaciado"/>
+      </w:pPr>
+      <w:r>
+        <w:t xml:space="preserve">    private $categoria;</w:t>
+      </w:r>
+    </w:p>
+    <w:p>
+      <w:pPr>
+        <w:pStyle w:val="Sinespaciado"/>
+      </w:pPr>
+    </w:p>
+    <w:p>
+      <w:pPr>
+        <w:pStyle w:val="Sinespaciado"/>
+      </w:pPr>
+    </w:p>
+    <w:p/>
+    <w:p>
+      <w:pPr>
+        <w:pStyle w:val="Ttulo1"/>
+      </w:pPr>
+      <w:r>
+        <w:t xml:space="preserve">Relaciones </w:t>
+      </w:r>
+      <w:proofErr w:type="spellStart"/>
+      <w:r>
+        <w:t>one</w:t>
+      </w:r>
+      <w:proofErr w:type="spellEnd"/>
+      <w:r>
+        <w:t xml:space="preserve"> to </w:t>
+      </w:r>
+      <w:proofErr w:type="spellStart"/>
+      <w:r>
+        <w:t>many</w:t>
+      </w:r>
+      <w:proofErr w:type="spellEnd"/>
+    </w:p>
+    <w:p/>
+    <w:p>
+      <w:r>
+        <w:t xml:space="preserve">A </w:t>
+      </w:r>
+      <w:proofErr w:type="spellStart"/>
+      <w:r>
+        <w:t>continuacion</w:t>
+      </w:r>
+      <w:proofErr w:type="spellEnd"/>
+      <w:r>
+        <w:t xml:space="preserve"> se debe modificar la relacion Oneto Many ya que una categoria puede tener muchos platoa asociados</w:t>
+      </w:r>
+    </w:p>
+    <w:p/>
+    <w:p>
+      <w:r>
+        <w:t>En categoria.php</w:t>
+      </w:r>
+    </w:p>
+    <w:p>
+      <w:pPr>
+        <w:pStyle w:val="Sinespaciado"/>
+        <w:rPr>
+          <w:lang w:val="es-CO"/>
+        </w:rPr>
+      </w:pPr>
+    </w:p>
+    <w:p>
+      <w:pPr>
+        <w:pStyle w:val="Sinespaciado"/>
+        <w:rPr>
+          <w:lang w:val="es-CO"/>
+        </w:rPr>
+      </w:pPr>
+      <w:r>
+        <w:rPr>
+          <w:lang w:val="es-CO"/>
+        </w:rPr>
+        <w:t>Ejemplo</w:t>
+      </w:r>
+    </w:p>
+    <w:p>
+      <w:pPr>
+        <w:pStyle w:val="HTMLconformatoprevio"/>
+        <w:shd w:val="clear" w:color="auto" w:fill="1E2125"/>
+        <w:rPr>
+          <w:rFonts w:ascii="Consolas" w:hAnsi="Consolas"/>
+          <w:color w:val="FAFAFA"/>
+          <w:lang w:val="en-US"/>
+        </w:rPr>
+      </w:pPr>
+      <w:r>
+        <w:rPr>
+          <w:rStyle w:val="sd"/>
+          <w:rFonts w:ascii="Consolas" w:eastAsiaTheme="majorEastAsia" w:hAnsi="Consolas"/>
+          <w:i/>
+          <w:iCs/>
+          <w:color w:val="B729D9"/>
+          <w:lang w:val="en-US"/>
+        </w:rPr>
+        <w:t>/**</w:t>
+      </w:r>
+    </w:p>
+    <w:p>
+      <w:pPr>
+        <w:pStyle w:val="HTMLconformatoprevio"/>
+        <w:shd w:val="clear" w:color="auto" w:fill="1E2125"/>
+        <w:rPr>
+          <w:rFonts w:ascii="Consolas" w:hAnsi="Consolas"/>
+          <w:color w:val="FAFAFA"/>
+          <w:lang w:val="en-US"/>
+        </w:rPr>
+      </w:pPr>
+      <w:r>
+        <w:rPr>
+          <w:rStyle w:val="sd"/>
+          <w:rFonts w:ascii="Consolas" w:eastAsiaTheme="majorEastAsia" w:hAnsi="Consolas"/>
+          <w:i/>
+          <w:iCs/>
+          <w:color w:val="B729D9"/>
+          <w:lang w:val="en-US"/>
+        </w:rPr>
+        <w:t xml:space="preserve">     * @ORM\</w:t>
+      </w:r>
+      <w:proofErr w:type="spellStart"/>
+      <w:proofErr w:type="gramStart"/>
+      <w:r>
+        <w:rPr>
+          <w:rStyle w:val="sd"/>
+          <w:rFonts w:ascii="Consolas" w:eastAsiaTheme="majorEastAsia" w:hAnsi="Consolas"/>
+          <w:i/>
+          <w:iCs/>
+          <w:color w:val="B729D9"/>
+          <w:lang w:val="en-US"/>
+        </w:rPr>
+        <w:t>OneToMany</w:t>
+      </w:r>
+      <w:proofErr w:type="spellEnd"/>
+      <w:r>
+        <w:rPr>
+          <w:rStyle w:val="sd"/>
+          <w:rFonts w:ascii="Consolas" w:eastAsiaTheme="majorEastAsia" w:hAnsi="Consolas"/>
+          <w:i/>
+          <w:iCs/>
+          <w:color w:val="B729D9"/>
+          <w:lang w:val="en-US"/>
+        </w:rPr>
+        <w:t>(</w:t>
+      </w:r>
+      <w:proofErr w:type="spellStart"/>
+      <w:proofErr w:type="gramEnd"/>
+      <w:r>
+        <w:rPr>
+          <w:rStyle w:val="sd"/>
+          <w:rFonts w:ascii="Consolas" w:eastAsiaTheme="majorEastAsia" w:hAnsi="Consolas"/>
+          <w:i/>
+          <w:iCs/>
+          <w:color w:val="B729D9"/>
+          <w:lang w:val="en-US"/>
+        </w:rPr>
+        <w:t>targetEntity</w:t>
+      </w:r>
+      <w:proofErr w:type="spellEnd"/>
+      <w:r>
+        <w:rPr>
+          <w:rStyle w:val="sd"/>
+          <w:rFonts w:ascii="Consolas" w:eastAsiaTheme="majorEastAsia" w:hAnsi="Consolas"/>
+          <w:i/>
+          <w:iCs/>
+          <w:color w:val="B729D9"/>
+          <w:lang w:val="en-US"/>
+        </w:rPr>
+        <w:t xml:space="preserve">="Product", </w:t>
+      </w:r>
+      <w:proofErr w:type="spellStart"/>
+      <w:r>
+        <w:rPr>
+          <w:rStyle w:val="sd"/>
+          <w:rFonts w:ascii="Consolas" w:eastAsiaTheme="majorEastAsia" w:hAnsi="Consolas"/>
+          <w:i/>
+          <w:iCs/>
+          <w:color w:val="B729D9"/>
+          <w:lang w:val="en-US"/>
+        </w:rPr>
+        <w:t>mappedBy</w:t>
+      </w:r>
+      <w:proofErr w:type="spellEnd"/>
+      <w:r>
+        <w:rPr>
+          <w:rStyle w:val="sd"/>
+          <w:rFonts w:ascii="Consolas" w:eastAsiaTheme="majorEastAsia" w:hAnsi="Consolas"/>
+          <w:i/>
+          <w:iCs/>
+          <w:color w:val="B729D9"/>
+          <w:lang w:val="en-US"/>
+        </w:rPr>
+        <w:t>="category")</w:t>
+      </w:r>
+    </w:p>
+    <w:p>
+      <w:pPr>
+        <w:pStyle w:val="HTMLconformatoprevio"/>
+        <w:shd w:val="clear" w:color="auto" w:fill="1E2125"/>
+        <w:rPr>
+          <w:rFonts w:ascii="Consolas" w:hAnsi="Consolas"/>
+          <w:color w:val="FAFAFA"/>
+        </w:rPr>
+      </w:pPr>
+      <w:r>
+        <w:rPr>
+          <w:rStyle w:val="sd"/>
+          <w:rFonts w:ascii="Consolas" w:eastAsiaTheme="majorEastAsia" w:hAnsi="Consolas"/>
+          <w:i/>
+          <w:iCs/>
+          <w:color w:val="B729D9"/>
+          <w:lang w:val="en-US"/>
+        </w:rPr>
+        <w:t xml:space="preserve">     </w:t>
+      </w:r>
+      <w:r>
+        <w:rPr>
+          <w:rStyle w:val="sd"/>
+          <w:rFonts w:ascii="Consolas" w:eastAsiaTheme="majorEastAsia" w:hAnsi="Consolas"/>
+          <w:i/>
+          <w:iCs/>
+          <w:color w:val="B729D9"/>
+        </w:rPr>
+        <w:t>*/</w:t>
+      </w:r>
+    </w:p>
+    <w:p>
+      <w:pPr>
+        <w:pStyle w:val="HTMLconformatoprevio"/>
+        <w:shd w:val="clear" w:color="auto" w:fill="1E2125"/>
+        <w:rPr>
+          <w:rFonts w:ascii="Consolas" w:hAnsi="Consolas"/>
+          <w:color w:val="FAFAFA"/>
+        </w:rPr>
+      </w:pPr>
+      <w:r>
+        <w:rPr>
+          <w:rFonts w:ascii="Consolas" w:hAnsi="Consolas"/>
+          <w:color w:val="FAFAFA"/>
+        </w:rPr>
+        <w:t xml:space="preserve">    </w:t>
+      </w:r>
+      <w:proofErr w:type="spellStart"/>
+      <w:r>
+        <w:rPr>
+          <w:rStyle w:val="k"/>
+          <w:rFonts w:ascii="Consolas" w:hAnsi="Consolas"/>
+          <w:color w:val="FF8400"/>
+        </w:rPr>
+        <w:t>private</w:t>
+      </w:r>
+      <w:proofErr w:type="spellEnd"/>
+      <w:r>
+        <w:rPr>
+          <w:rFonts w:ascii="Consolas" w:hAnsi="Consolas"/>
+          <w:color w:val="FAFAFA"/>
+        </w:rPr>
+        <w:t xml:space="preserve"> </w:t>
+      </w:r>
+      <w:r>
+        <w:rPr>
+          <w:rStyle w:val="nv"/>
+          <w:rFonts w:ascii="Consolas" w:hAnsi="Consolas"/>
+          <w:color w:val="FFFFFF"/>
+        </w:rPr>
+        <w:t>$</w:t>
+      </w:r>
+      <w:proofErr w:type="spellStart"/>
+      <w:r>
+        <w:rPr>
+          <w:rStyle w:val="nv"/>
+          <w:rFonts w:ascii="Consolas" w:hAnsi="Consolas"/>
+          <w:color w:val="FFFFFF"/>
+        </w:rPr>
+        <w:t>products</w:t>
+      </w:r>
+      <w:proofErr w:type="spellEnd"/>
+      <w:r>
+        <w:rPr>
+          <w:rStyle w:val="p"/>
+          <w:rFonts w:ascii="Consolas" w:eastAsiaTheme="minorEastAsia" w:hAnsi="Consolas"/>
+          <w:color w:val="939393"/>
+        </w:rPr>
+        <w:t>;</w:t>
+      </w:r>
+    </w:p>
+    <w:p>
+      <w:pPr>
+        <w:pStyle w:val="nv"/>
+      </w:pPr>
+    </w:p>
+    <w:p>
+      <w:pPr>
+        <w:pStyle w:val="nv"/>
+      </w:pPr>
+      <w:r>
+        <w:t>Modificarlo por:</w:t>
+      </w:r>
+    </w:p>
+    <w:p>
+      <w:pPr>
+        <w:pStyle w:val="Sinespaciado"/>
+      </w:pPr>
+      <w:r>
+        <w:t xml:space="preserve">    /**</w:t>
+      </w:r>
+    </w:p>
+    <w:p>
+      <w:pPr>
+        <w:pStyle w:val="Sinespaciado"/>
+      </w:pPr>
+      <w:r>
+        <w:t xml:space="preserve">        * @ORM\</w:t>
+      </w:r>
+      <w:proofErr w:type="spellStart"/>
+      <w:r>
+        <w:t>OneToMany</w:t>
+      </w:r>
+      <w:proofErr w:type="spellEnd"/>
+      <w:r>
+        <w:t>(</w:t>
+      </w:r>
+      <w:proofErr w:type="spellStart"/>
+      <w:r>
+        <w:t>targetEntity</w:t>
+      </w:r>
+      <w:proofErr w:type="spellEnd"/>
+      <w:r>
+        <w:t xml:space="preserve">="Tapa", </w:t>
+      </w:r>
+      <w:proofErr w:type="spellStart"/>
+      <w:r>
+        <w:t>mappedBy</w:t>
+      </w:r>
+      <w:proofErr w:type="spellEnd"/>
+      <w:r>
+        <w:t>="</w:t>
+      </w:r>
+      <w:proofErr w:type="spellStart"/>
+      <w:r>
+        <w:t>categoria</w:t>
+      </w:r>
+      <w:proofErr w:type="spellEnd"/>
+      <w:r>
+        <w:t>")</w:t>
+      </w:r>
+    </w:p>
+    <w:p>
+      <w:pPr>
+        <w:pStyle w:val="Sinespaciado"/>
+      </w:pPr>
+      <w:r>
+        <w:t xml:space="preserve">        */</w:t>
+      </w:r>
+    </w:p>
+    <w:p>
+      <w:pPr>
+        <w:pStyle w:val="Sinespaciado"/>
+        <w:rPr>
+          <w:lang w:val="es-CO"/>
+        </w:rPr>
+      </w:pPr>
+      <w:r>
+        <w:t xml:space="preserve">       </w:t>
+      </w:r>
+      <w:proofErr w:type="spellStart"/>
+      <w:r>
+        <w:t>private</w:t>
+      </w:r>
+      <w:proofErr w:type="spellEnd"/>
+      <w:r>
+        <w:t xml:space="preserve"> $tapas;</w:t>
+      </w:r>
+    </w:p>
+    <w:p>
+      <w:pPr>
+        <w:pStyle w:val="Sinespaciado"/>
+        <w:rPr>
+          <w:lang w:val="es-CO"/>
+        </w:rPr>
+      </w:pPr>
+    </w:p>
+    <w:p>
+      <w:pPr>
+        <w:pStyle w:val="Sinespaciado"/>
+        <w:rPr>
+          <w:lang w:val="es-CO"/>
+        </w:rPr>
+      </w:pPr>
+    </w:p>
+    <w:p>
+      <w:r>
+        <w:t>A continuaciion crear el constructor</w:t>
+      </w:r>
+      <w:r>
+        <w:t xml:space="preserve"> puede ponerse debajo de</w:t>
+      </w:r>
+    </w:p>
+    <w:p>
+      <w:pPr>
+        <w:pStyle w:val="Sinespaciado"/>
+        <w:rPr>
+          <w:lang w:val="es-CO"/>
+        </w:rPr>
+      </w:pPr>
+    </w:p>
+    <w:p>
+      <w:pPr>
+        <w:pStyle w:val="Sinespaciado"/>
+        <w:rPr>
+          <w:lang w:val="es-CO"/>
+        </w:rPr>
+      </w:pPr>
+    </w:p>
+    <w:p>
+      <w:pPr>
+        <w:pStyle w:val="HTMLconformatoprevio"/>
+        <w:shd w:val="clear" w:color="auto" w:fill="1E2125"/>
+        <w:rPr>
+          <w:rFonts w:ascii="Consolas" w:hAnsi="Consolas"/>
+          <w:color w:val="FAFAFA"/>
+          <w:lang w:val="en-US"/>
+        </w:rPr>
+      </w:pPr>
+      <w:r>
+        <w:rPr>
+          <w:rFonts w:ascii="Consolas" w:hAnsi="Consolas"/>
+          <w:color w:val="FAFAFA"/>
+          <w:lang w:val="es-CO"/>
+        </w:rPr>
+        <w:t xml:space="preserve">    </w:t>
+      </w:r>
+      <w:r>
+        <w:rPr>
+          <w:rStyle w:val="k"/>
+          <w:rFonts w:ascii="Consolas" w:eastAsiaTheme="majorEastAsia" w:hAnsi="Consolas"/>
+          <w:color w:val="FF8400"/>
+          <w:lang w:val="en-US"/>
+        </w:rPr>
+        <w:t>public</w:t>
+      </w:r>
+      <w:r>
+        <w:rPr>
+          <w:rFonts w:ascii="Consolas" w:hAnsi="Consolas"/>
+          <w:color w:val="FAFAFA"/>
+          <w:lang w:val="en-US"/>
+        </w:rPr>
+        <w:t xml:space="preserve"> </w:t>
+      </w:r>
+      <w:r>
+        <w:rPr>
+          <w:rStyle w:val="k"/>
+          <w:rFonts w:ascii="Consolas" w:eastAsiaTheme="majorEastAsia" w:hAnsi="Consolas"/>
+          <w:color w:val="FF8400"/>
+          <w:lang w:val="en-US"/>
+        </w:rPr>
+        <w:t>function</w:t>
+      </w:r>
+      <w:r>
+        <w:rPr>
+          <w:rFonts w:ascii="Consolas" w:hAnsi="Consolas"/>
+          <w:color w:val="FAFAFA"/>
+          <w:lang w:val="en-US"/>
+        </w:rPr>
+        <w:t xml:space="preserve"> </w:t>
+      </w:r>
+      <w:r>
+        <w:rPr>
+          <w:rStyle w:val="nf"/>
+          <w:rFonts w:ascii="Consolas" w:hAnsi="Consolas"/>
+          <w:color w:val="FFFFFF"/>
+          <w:lang w:val="en-US"/>
+        </w:rPr>
+        <w:t>__</w:t>
+      </w:r>
+      <w:proofErr w:type="gramStart"/>
+      <w:r>
+        <w:rPr>
+          <w:rStyle w:val="nf"/>
+          <w:rFonts w:ascii="Consolas" w:hAnsi="Consolas"/>
+          <w:color w:val="FFFFFF"/>
+          <w:lang w:val="en-US"/>
+        </w:rPr>
+        <w:t>construct</w:t>
+      </w:r>
+      <w:r>
+        <w:rPr>
+          <w:rStyle w:val="p"/>
+          <w:rFonts w:ascii="Consolas" w:hAnsi="Consolas"/>
+          <w:color w:val="939393"/>
+          <w:lang w:val="en-US"/>
+        </w:rPr>
+        <w:t>(</w:t>
+      </w:r>
+      <w:proofErr w:type="gramEnd"/>
+      <w:r>
+        <w:rPr>
+          <w:rStyle w:val="p"/>
+          <w:rFonts w:ascii="Consolas" w:hAnsi="Consolas"/>
+          <w:color w:val="939393"/>
+          <w:lang w:val="en-US"/>
+        </w:rPr>
+        <w:t>)</w:t>
+      </w:r>
+    </w:p>
+    <w:p>
+      <w:pPr>
+        <w:pStyle w:val="HTMLconformatoprevio"/>
+        <w:shd w:val="clear" w:color="auto" w:fill="1E2125"/>
+        <w:rPr>
+          <w:rFonts w:ascii="Consolas" w:hAnsi="Consolas"/>
+          <w:color w:val="FAFAFA"/>
+          <w:lang w:val="en-US"/>
+        </w:rPr>
+      </w:pPr>
+      <w:r>
+        <w:rPr>
+          <w:rFonts w:ascii="Consolas" w:hAnsi="Consolas"/>
+          <w:color w:val="FAFAFA"/>
+          <w:lang w:val="en-US"/>
+        </w:rPr>
+        <w:t xml:space="preserve">    </w:t>
+      </w:r>
+      <w:r>
+        <w:rPr>
+          <w:rStyle w:val="p"/>
+          <w:rFonts w:ascii="Consolas" w:hAnsi="Consolas"/>
+          <w:color w:val="939393"/>
+          <w:lang w:val="en-US"/>
+        </w:rPr>
+        <w:t>{</w:t>
+      </w:r>
+    </w:p>
+    <w:p>
+      <w:pPr>
+        <w:pStyle w:val="HTMLconformatoprevio"/>
+        <w:shd w:val="clear" w:color="auto" w:fill="1E2125"/>
+        <w:rPr>
+          <w:rFonts w:ascii="Consolas" w:hAnsi="Consolas"/>
+          <w:color w:val="FAFAFA"/>
+          <w:lang w:val="en-US"/>
+        </w:rPr>
+      </w:pPr>
+      <w:r>
+        <w:rPr>
+          <w:rFonts w:ascii="Consolas" w:hAnsi="Consolas"/>
+          <w:color w:val="FAFAFA"/>
+          <w:lang w:val="en-US"/>
+        </w:rPr>
+        <w:t xml:space="preserve">        </w:t>
+      </w:r>
+      <w:r>
+        <w:rPr>
+          <w:rStyle w:val="nv"/>
+          <w:rFonts w:ascii="Consolas" w:eastAsiaTheme="minorEastAsia" w:hAnsi="Consolas"/>
+          <w:color w:val="FFFFFF"/>
+          <w:lang w:val="en-US"/>
+        </w:rPr>
+        <w:t>$this</w:t>
+      </w:r>
+      <w:r>
+        <w:rPr>
+          <w:rStyle w:val="o"/>
+          <w:rFonts w:ascii="Consolas" w:hAnsi="Consolas"/>
+          <w:color w:val="E67700"/>
+          <w:lang w:val="en-US"/>
+        </w:rPr>
+        <w:t>-&gt;</w:t>
+      </w:r>
+      <w:r>
+        <w:rPr>
+          <w:rStyle w:val="na"/>
+          <w:rFonts w:ascii="Consolas" w:eastAsiaTheme="majorEastAsia" w:hAnsi="Consolas"/>
+          <w:color w:val="FFFFFF"/>
+          <w:lang w:val="en-US"/>
+        </w:rPr>
+        <w:t>tapas</w:t>
+      </w:r>
+      <w:r>
+        <w:rPr>
+          <w:rFonts w:ascii="Consolas" w:hAnsi="Consolas"/>
+          <w:color w:val="FAFAFA"/>
+          <w:lang w:val="en-US"/>
+        </w:rPr>
+        <w:t xml:space="preserve"> </w:t>
+      </w:r>
+      <w:r>
+        <w:rPr>
+          <w:rStyle w:val="o"/>
+          <w:rFonts w:ascii="Consolas" w:hAnsi="Consolas"/>
+          <w:color w:val="E67700"/>
+          <w:lang w:val="en-US"/>
+        </w:rPr>
+        <w:t>=</w:t>
+      </w:r>
+      <w:r>
+        <w:rPr>
+          <w:rFonts w:ascii="Consolas" w:hAnsi="Consolas"/>
+          <w:color w:val="FAFAFA"/>
+          <w:lang w:val="en-US"/>
+        </w:rPr>
+        <w:t xml:space="preserve"> </w:t>
+      </w:r>
+      <w:r>
+        <w:rPr>
+          <w:rStyle w:val="k"/>
+          <w:rFonts w:ascii="Consolas" w:eastAsiaTheme="majorEastAsia" w:hAnsi="Consolas"/>
+          <w:color w:val="FF8400"/>
+          <w:lang w:val="en-US"/>
+        </w:rPr>
+        <w:t>new</w:t>
+      </w:r>
+      <w:r>
+        <w:rPr>
+          <w:rFonts w:ascii="Consolas" w:hAnsi="Consolas"/>
+          <w:color w:val="FAFAFA"/>
+          <w:lang w:val="en-US"/>
+        </w:rPr>
+        <w:t xml:space="preserve"> </w:t>
+      </w:r>
+      <w:proofErr w:type="spellStart"/>
+      <w:proofErr w:type="gramStart"/>
+      <w:r>
+        <w:rPr>
+          <w:rStyle w:val="nx"/>
+          <w:rFonts w:ascii="Consolas" w:hAnsi="Consolas"/>
+          <w:color w:val="FFFFFF"/>
+          <w:lang w:val="en-US"/>
+        </w:rPr>
+        <w:t>ArrayCollection</w:t>
+      </w:r>
+      <w:proofErr w:type="spellEnd"/>
+      <w:r>
+        <w:rPr>
+          <w:rStyle w:val="p"/>
+          <w:rFonts w:ascii="Consolas" w:hAnsi="Consolas"/>
+          <w:color w:val="939393"/>
+          <w:lang w:val="en-US"/>
+        </w:rPr>
+        <w:t>(</w:t>
+      </w:r>
+      <w:proofErr w:type="gramEnd"/>
+      <w:r>
+        <w:rPr>
+          <w:rStyle w:val="p"/>
+          <w:rFonts w:ascii="Consolas" w:hAnsi="Consolas"/>
+          <w:color w:val="939393"/>
+          <w:lang w:val="en-US"/>
+        </w:rPr>
+        <w:t>);</w:t>
+      </w:r>
+    </w:p>
+    <w:p>
+      <w:pPr>
+        <w:pStyle w:val="HTMLconformatoprevio"/>
+        <w:shd w:val="clear" w:color="auto" w:fill="1E2125"/>
+        <w:rPr>
+          <w:rFonts w:ascii="Consolas" w:hAnsi="Consolas"/>
+          <w:color w:val="FAFAFA"/>
+          <w:lang w:val="en-US"/>
+        </w:rPr>
+      </w:pPr>
+      <w:r>
+        <w:rPr>
+          <w:rFonts w:ascii="Consolas" w:hAnsi="Consolas"/>
+          <w:color w:val="FAFAFA"/>
+          <w:lang w:val="en-US"/>
+        </w:rPr>
+        <w:t xml:space="preserve">    </w:t>
+      </w:r>
+      <w:r>
+        <w:rPr>
+          <w:rStyle w:val="p"/>
+          <w:rFonts w:ascii="Consolas" w:hAnsi="Consolas"/>
+          <w:color w:val="939393"/>
+          <w:lang w:val="en-US"/>
+        </w:rPr>
+        <w:t>}</w:t>
+      </w:r>
+    </w:p>
+    <w:p>
+      <w:r>
+        <w:t>Incluir la librería</w:t>
+      </w:r>
+    </w:p>
+    <w:p>
+      <w:pPr>
+        <w:pStyle w:val="HTMLconformatoprevio"/>
+        <w:shd w:val="clear" w:color="auto" w:fill="1E2125"/>
+        <w:rPr>
+          <w:rFonts w:ascii="Consolas" w:hAnsi="Consolas"/>
+          <w:color w:val="FAFAFA"/>
+          <w:lang w:val="en-US"/>
+        </w:rPr>
+      </w:pPr>
+      <w:r>
+        <w:rPr>
+          <w:rStyle w:val="k"/>
+          <w:rFonts w:ascii="Consolas" w:eastAsiaTheme="majorEastAsia" w:hAnsi="Consolas"/>
+          <w:color w:val="FF8400"/>
+          <w:lang w:val="en-US"/>
+        </w:rPr>
+        <w:t>use</w:t>
+      </w:r>
+      <w:r>
+        <w:rPr>
+          <w:rFonts w:ascii="Consolas" w:hAnsi="Consolas"/>
+          <w:color w:val="FAFAFA"/>
+          <w:lang w:val="en-US"/>
+        </w:rPr>
+        <w:t xml:space="preserve"> </w:t>
+      </w:r>
+      <w:r>
+        <w:rPr>
+          <w:rStyle w:val="nx"/>
+          <w:rFonts w:ascii="Consolas" w:hAnsi="Consolas"/>
+          <w:color w:val="FFFFFF"/>
+          <w:lang w:val="en-US"/>
+        </w:rPr>
+        <w:t>Doctrine\Common\Collections\</w:t>
+      </w:r>
+      <w:proofErr w:type="spellStart"/>
+      <w:r>
+        <w:rPr>
+          <w:rStyle w:val="nx"/>
+          <w:rFonts w:ascii="Consolas" w:hAnsi="Consolas"/>
+          <w:color w:val="FFFFFF"/>
+          <w:lang w:val="en-US"/>
+        </w:rPr>
+        <w:t>ArrayCollection</w:t>
+      </w:r>
+      <w:proofErr w:type="spellEnd"/>
+      <w:r>
+        <w:rPr>
+          <w:rStyle w:val="p"/>
+          <w:rFonts w:ascii="Consolas" w:hAnsi="Consolas"/>
+          <w:color w:val="939393"/>
+          <w:lang w:val="en-US"/>
+        </w:rPr>
+        <w:t>;</w:t>
+      </w:r>
+    </w:p>
+    <w:p>
+      <w:pPr>
+        <w:pStyle w:val="Sinespaciado"/>
+      </w:pPr>
+    </w:p>
+    <w:p>
+      <w:r>
+        <w:t xml:space="preserve">Finalmente traspasar la </w:t>
+      </w:r>
+      <w:proofErr w:type="spellStart"/>
+      <w:r>
+        <w:t>configuracion</w:t>
+      </w:r>
+      <w:proofErr w:type="spellEnd"/>
+      <w:r>
+        <w:t xml:space="preserve"> a la base de datos.</w:t>
+      </w:r>
+      <w:r>
+        <w:t xml:space="preserve"> Con la consola</w:t>
+      </w:r>
+    </w:p>
+    <w:p>
+      <w:pPr>
+        <w:pStyle w:val="Sinespaciado"/>
+      </w:pPr>
+      <w:proofErr w:type="spellStart"/>
+      <w:r>
+        <w:t>php</w:t>
+      </w:r>
+      <w:proofErr w:type="spellEnd"/>
+      <w:r>
+        <w:t xml:space="preserve"> bin/console </w:t>
+      </w:r>
+      <w:proofErr w:type="spellStart"/>
+      <w:r>
+        <w:t>doctrine:schema:update</w:t>
+      </w:r>
+      <w:proofErr w:type="spellEnd"/>
+      <w:r>
+        <w:t xml:space="preserve"> --force</w:t>
+      </w:r>
+    </w:p>
+    <w:p>
+      <w:pPr>
+        <w:rPr>
+          <w:lang w:val="en-US"/>
+        </w:rPr>
+      </w:pPr>
+    </w:p>
+    <w:p>
+      <w:r>
+        <w:t xml:space="preserve">Ahora se debe generar los </w:t>
+      </w:r>
+      <w:proofErr w:type="spellStart"/>
+      <w:r>
+        <w:t>seters</w:t>
+      </w:r>
+      <w:proofErr w:type="spellEnd"/>
+      <w:r>
+        <w:t xml:space="preserve"> para los </w:t>
+      </w:r>
+      <w:proofErr w:type="spellStart"/>
+      <w:r>
+        <w:t>item</w:t>
+      </w:r>
+      <w:proofErr w:type="spellEnd"/>
+      <w:r>
+        <w:t xml:space="preserve"> nuevos…</w:t>
+      </w:r>
+      <w:r>
+        <w:t xml:space="preserve"> CMC</w:t>
+      </w:r>
+    </w:p>
+    <w:p/>
+    <w:p>
+      <w:pPr>
+        <w:pStyle w:val="Sinespaciado"/>
+      </w:pPr>
+      <w:r>
+        <w:t>php bin/console doctrine:generate:entities AppBundle</w:t>
+      </w:r>
+    </w:p>
+    <w:p>
+      <w:pPr>
+        <w:pStyle w:val="Sinespaciado"/>
+      </w:pPr>
+    </w:p>
+    <w:p>
+      <w:pPr>
+        <w:pStyle w:val="Sinespaciado"/>
+        <w:rPr>
+          <w:color w:val="FFFFFF" w:themeColor="background1"/>
+          <w:highlight w:val="darkGreen"/>
+        </w:rPr>
+      </w:pPr>
+      <w:r>
+        <w:rPr>
+          <w:color w:val="FFFFFF" w:themeColor="background1"/>
+          <w:highlight w:val="darkGreen"/>
+        </w:rPr>
+        <w:t>Generating entities for bundle "AppBundle"</w:t>
+      </w:r>
+    </w:p>
+    <w:p>
+      <w:pPr>
+        <w:pStyle w:val="Sinespaciado"/>
+        <w:rPr>
+          <w:color w:val="FFFFFF" w:themeColor="background1"/>
+          <w:highlight w:val="darkGreen"/>
+        </w:rPr>
+      </w:pPr>
+      <w:r>
+        <w:rPr>
+          <w:color w:val="FFFFFF" w:themeColor="background1"/>
+          <w:highlight w:val="darkGreen"/>
+        </w:rPr>
+        <w:t xml:space="preserve">  &gt; backing up Categoria.php to Categoria.php~</w:t>
+      </w:r>
+    </w:p>
+    <w:p>
+      <w:pPr>
+        <w:pStyle w:val="Sinespaciado"/>
+        <w:rPr>
+          <w:color w:val="FFFFFF" w:themeColor="background1"/>
+          <w:highlight w:val="darkGreen"/>
+        </w:rPr>
+      </w:pPr>
+      <w:r>
+        <w:rPr>
+          <w:color w:val="FFFFFF" w:themeColor="background1"/>
+          <w:highlight w:val="darkGreen"/>
+        </w:rPr>
+        <w:t xml:space="preserve">  &gt; generating AppBundle\Entity\Categoria</w:t>
+      </w:r>
+    </w:p>
+    <w:p>
+      <w:pPr>
+        <w:pStyle w:val="Sinespaciado"/>
+        <w:rPr>
+          <w:color w:val="FFFFFF" w:themeColor="background1"/>
+          <w:highlight w:val="darkGreen"/>
+        </w:rPr>
+      </w:pPr>
+      <w:r>
+        <w:rPr>
+          <w:color w:val="FFFFFF" w:themeColor="background1"/>
+          <w:highlight w:val="darkGreen"/>
+        </w:rPr>
+        <w:t xml:space="preserve">  &gt; backing up Tapa.php to Tapa.php~</w:t>
+      </w:r>
+    </w:p>
+    <w:p>
+      <w:pPr>
+        <w:pStyle w:val="Sinespaciado"/>
+        <w:rPr>
+          <w:color w:val="FFFFFF" w:themeColor="background1"/>
+        </w:rPr>
+      </w:pPr>
+      <w:r>
+        <w:rPr>
+          <w:color w:val="FFFFFF" w:themeColor="background1"/>
+          <w:highlight w:val="darkGreen"/>
+        </w:rPr>
+        <w:t xml:space="preserve">  &gt; generating AppBundle\Entity\Tapa</w:t>
+      </w:r>
+    </w:p>
+    <w:p>
+      <w:pPr>
+        <w:rPr>
+          <w:u w:val="single"/>
+          <w:lang w:val="en-US"/>
+        </w:rPr>
+      </w:pPr>
+    </w:p>
+    <w:p>
+      <w:pPr>
+        <w:rPr>
+          <w:u w:val="single"/>
+          <w:lang w:val="en-US"/>
+        </w:rPr>
+      </w:pPr>
       <w:bookmarkStart w:id="0" w:name="_GoBack"/>
       <w:bookmarkEnd w:id="0"/>
-      <w:r>
-        <w:t>('id'=&gt;$tapa-&gt;getId()));</w:t>
-      </w:r>
-    </w:p>
-    <w:p>
-      <w:pPr>
-        <w:pStyle w:val="Sinespaciado"/>
-      </w:pPr>
-      <w:r>
-        <w:t xml:space="preserve">  }</w:t>
-      </w:r>
-    </w:p>
-    <w:p>
-      <w:pPr>
-        <w:pStyle w:val="Sinespaciado"/>
-      </w:pPr>
-      <w:r>
-        <w:t xml:space="preserve">   $repository = $this-&gt;getDoctrine()-&gt;getRepository(Tapa::class);</w:t>
-      </w:r>
-    </w:p>
-    <w:p>
-      <w:pPr>
-        <w:pStyle w:val="Sinespaciado"/>
-      </w:pPr>
-      <w:r>
-        <w:t xml:space="preserve">   $tapas = $repository-&gt;findAll();</w:t>
-      </w:r>
-    </w:p>
-    <w:p>
-      <w:pPr>
-        <w:pStyle w:val="Sinespaciado"/>
-      </w:pPr>
-      <w:r>
-        <w:t xml:space="preserve">    return $this-&gt;render('gestionPlatos/nuevoPlato.html.twig', array("form"=&gt;$form-&gt;createView()));</w:t>
-      </w:r>
-    </w:p>
-    <w:p>
-      <w:pPr>
-        <w:pStyle w:val="Sinespaciado"/>
-        <w:rPr>
-          <w:lang w:val="es-CO"/>
-        </w:rPr>
-      </w:pPr>
-      <w:r>
-        <w:rPr>
-          <w:lang w:val="es-CO"/>
-        </w:rPr>
-        <w:t>}</w:t>
-      </w:r>
-    </w:p>
-    <w:p>
-      <w:r>
-        <w:t xml:space="preserve">En </w:t>
-      </w:r>
-      <w:proofErr w:type="spellStart"/>
-      <w:r>
-        <w:t>config.yml</w:t>
-      </w:r>
-      <w:proofErr w:type="spellEnd"/>
-      <w:r>
-        <w:t xml:space="preserve"> crear un parámetro con la ruta absoluta:</w:t>
-      </w:r>
-      <w:r>
-        <w:t xml:space="preserve"> La </w:t>
-      </w:r>
-      <w:proofErr w:type="spellStart"/>
-      <w:r>
-        <w:t>seguna</w:t>
-      </w:r>
-      <w:proofErr w:type="spellEnd"/>
-      <w:r>
-        <w:t xml:space="preserve"> es una variable global que se crea para que todo sea </w:t>
-      </w:r>
-      <w:proofErr w:type="spellStart"/>
-      <w:r>
-        <w:t>mas</w:t>
-      </w:r>
-      <w:proofErr w:type="spellEnd"/>
-      <w:r>
-        <w:t xml:space="preserve"> </w:t>
-      </w:r>
-      <w:proofErr w:type="spellStart"/>
-      <w:r>
-        <w:t>generico</w:t>
-      </w:r>
-      <w:proofErr w:type="spellEnd"/>
-    </w:p>
-    <w:p>
-      <w:pPr>
-        <w:pStyle w:val="Sinespaciado"/>
-      </w:pPr>
-      <w:r>
-        <w:t>parameters:</w:t>
-      </w:r>
-    </w:p>
-    <w:p>
-      <w:pPr>
-        <w:pStyle w:val="Sinespaciado"/>
-      </w:pPr>
-      <w:r>
-        <w:t xml:space="preserve">    locale: en</w:t>
-      </w:r>
-    </w:p>
-    <w:p>
-      <w:pPr>
-        <w:pStyle w:val="Sinespaciado"/>
-      </w:pPr>
-      <w:r>
-        <w:t xml:space="preserve">    plato_img_directory: '%kernel.project_dir%/web/img/uploads'</w:t>
-      </w:r>
-    </w:p>
-    <w:p>
-      <w:r>
-        <w:t xml:space="preserve">En la vista usar el </w:t>
-      </w:r>
-      <w:proofErr w:type="spellStart"/>
-      <w:r>
-        <w:t>render</w:t>
-      </w:r>
-      <w:proofErr w:type="spellEnd"/>
-      <w:r>
-        <w:t xml:space="preserve"> que visualice Opc1:</w:t>
-      </w:r>
-    </w:p>
-    <w:p>
-      <w:pPr>
-        <w:pStyle w:val="Sinespaciado"/>
-        <w:rPr>
-          <w:lang w:val="es-CO"/>
-        </w:rPr>
-      </w:pPr>
-      <w:r>
-        <w:rPr>
-          <w:lang w:val="es-CO"/>
-        </w:rPr>
-        <w:t xml:space="preserve">    &lt;img class="img-fluid" src="{{asset('img/uploads')}}/{{plato.foto}}" alt=""&gt;</w:t>
-      </w:r>
-    </w:p>
-    <w:p>
-      <w:pPr>
-        <w:pStyle w:val="Sinespaciado"/>
-        <w:rPr>
-          <w:u w:val="single"/>
-          <w:lang w:val="es-CO"/>
-        </w:rPr>
-      </w:pPr>
-    </w:p>
-    <w:p/>
-    <w:p>
-      <w:r>
-        <w:t xml:space="preserve">otra forma </w:t>
-      </w:r>
-      <w:proofErr w:type="spellStart"/>
-      <w:r>
-        <w:t>mas</w:t>
-      </w:r>
-      <w:proofErr w:type="spellEnd"/>
-      <w:r>
-        <w:t xml:space="preserve"> elegante de </w:t>
-      </w:r>
-      <w:r>
-        <w:t>realizar</w:t>
-      </w:r>
-      <w:r>
-        <w:t xml:space="preserve"> la </w:t>
-      </w:r>
-      <w:proofErr w:type="spellStart"/>
-      <w:r>
-        <w:t>injeccion</w:t>
-      </w:r>
-      <w:proofErr w:type="spellEnd"/>
-      <w:r>
-        <w:t xml:space="preserve"> de variables globales es:</w:t>
-      </w:r>
-    </w:p>
-    <w:p>
-      <w:pPr>
-        <w:pStyle w:val="Sinespaciado"/>
-      </w:pPr>
-      <w:r>
-        <w:t># Twig Configuration</w:t>
-      </w:r>
-    </w:p>
-    <w:p>
-      <w:pPr>
-        <w:pStyle w:val="Sinespaciado"/>
-      </w:pPr>
-      <w:r>
-        <w:t>twig:</w:t>
-      </w:r>
-    </w:p>
-    <w:p>
-      <w:pPr>
-        <w:pStyle w:val="Sinespaciado"/>
-      </w:pPr>
-      <w:r>
-        <w:t xml:space="preserve">    debug: '%kernel.debug%'</w:t>
-      </w:r>
-    </w:p>
-    <w:p>
-      <w:pPr>
-        <w:pStyle w:val="Sinespaciado"/>
-      </w:pPr>
-      <w:r>
-        <w:t xml:space="preserve">    strict_variables: '%kernel.debug%'</w:t>
-      </w:r>
-    </w:p>
-    <w:p>
-      <w:pPr>
-        <w:pStyle w:val="Sinespaciado"/>
-      </w:pPr>
-      <w:r>
-        <w:t xml:space="preserve">    globals:</w:t>
-      </w:r>
-    </w:p>
-    <w:p>
-      <w:pPr>
-        <w:pStyle w:val="Sinespaciado"/>
-      </w:pPr>
-      <w:r>
-        <w:t xml:space="preserve">        plato_img: 'img/uploads/'</w:t>
-      </w:r>
-    </w:p>
-    <w:p>
-      <w:pPr>
-        <w:pStyle w:val="Sinespaciado"/>
-      </w:pPr>
-    </w:p>
-    <w:p>
-      <w:r>
-        <w:t>En la vista us</w:t>
-      </w:r>
-      <w:r>
-        <w:t xml:space="preserve">ar el </w:t>
-      </w:r>
-      <w:proofErr w:type="spellStart"/>
-      <w:r>
-        <w:t>render</w:t>
-      </w:r>
-      <w:proofErr w:type="spellEnd"/>
-      <w:r>
-        <w:t xml:space="preserve"> que visualice Opc2:</w:t>
-      </w:r>
-    </w:p>
-    <w:p>
-      <w:pPr>
-        <w:pStyle w:val="Sinespaciado"/>
-      </w:pPr>
-      <w:r>
-        <w:t xml:space="preserve">    &lt;</w:t>
-      </w:r>
-      <w:proofErr w:type="spellStart"/>
-      <w:r>
-        <w:t>img</w:t>
-      </w:r>
-      <w:proofErr w:type="spellEnd"/>
-      <w:r>
-        <w:t xml:space="preserve"> class="</w:t>
-      </w:r>
-      <w:proofErr w:type="spellStart"/>
-      <w:r>
-        <w:t>img</w:t>
-      </w:r>
-      <w:proofErr w:type="spellEnd"/>
-      <w:r>
-        <w:t>-fluid" src="{{asset( plato_img~plato.foto )}}" alt=""&gt;</w:t>
-      </w:r>
-    </w:p>
-    <w:p>
-      <w:pPr>
-        <w:pStyle w:val="Sinespaciado"/>
-        <w:rPr>
-          <w:rStyle w:val="Referenciaintensa"/>
-          <w:lang w:val="es-CO"/>
-        </w:rPr>
-      </w:pPr>
-      <w:r>
-        <w:rPr>
-          <w:lang w:val="es-CO"/>
-        </w:rPr>
-        <w:t xml:space="preserve">Concatenar en twig es con  </w:t>
-      </w:r>
-      <w:r>
-        <w:rPr>
-          <w:rStyle w:val="Referenciaintensa"/>
-          <w:lang w:val="es-CO"/>
-        </w:rPr>
-        <w:t>var1~</w:t>
-      </w:r>
-      <w:r>
-        <w:rPr>
-          <w:rStyle w:val="Referenciaintensa"/>
-        </w:rPr>
-        <w:t>var2</w:t>
-      </w:r>
-    </w:p>
-    <w:p>
-      <w:pPr>
-        <w:pStyle w:val="Sinespaciado"/>
-        <w:rPr>
-          <w:lang w:val="es-CO"/>
-        </w:rPr>
-      </w:pPr>
-    </w:p>
-    <w:p>
-      <w:pPr>
-        <w:pStyle w:val="Sinespaciado"/>
-        <w:rPr>
-          <w:lang w:val="es-CO"/>
-        </w:rPr>
-      </w:pPr>
-    </w:p>
-    <w:p>
-      <w:pPr>
-        <w:pStyle w:val="Sinespaciado"/>
-        <w:rPr>
-          <w:u w:val="single"/>
-          <w:lang w:val="es-CO"/>
-        </w:rPr>
-      </w:pPr>
-    </w:p>
-    <w:p>
-      <w:pPr>
-        <w:pStyle w:val="Sinespaciado"/>
-        <w:rPr>
-          <w:lang w:val="es-CO"/>
-        </w:rPr>
-      </w:pPr>
-    </w:p>
-    <w:p>
-      <w:pPr>
-        <w:rPr>
-          <w:u w:val="single"/>
-        </w:rPr>
-      </w:pPr>
-      <w:r>
-        <w:t xml:space="preserve">Imágenes </w:t>
-      </w:r>
-      <w:r>
-        <w:t>{{asset(plato_img~tapa.foto) }}</w:t>
-      </w:r>
     </w:p>
     <w:sectPr>
       <w:pgSz w:w="12240" w:h="15840"/>
@@ -6755,7 +8285,7 @@
 </file>
 
 <file path=customXml/itemProps1.xml><?xml version="1.0" encoding="utf-8"?>
-<ds:datastoreItem xmlns:ds="http://schemas.openxmlformats.org/officeDocument/2006/customXml" ds:itemID="{73D2CC49-462B-4185-A188-F07071BF2E68}">
+<ds:datastoreItem xmlns:ds="http://schemas.openxmlformats.org/officeDocument/2006/customXml" ds:itemID="{A68C3430-B161-4A31-BE68-9D66EF489D22}">
   <ds:schemaRefs>
     <ds:schemaRef ds:uri="http://schemas.openxmlformats.org/officeDocument/2006/bibliography"/>
   </ds:schemaRefs>

</xml_diff>